<commit_message>
Issue #80 Agregue algunos conceptos importantes que se utilizaran en todo el sistema, y la explicacion de Ver, Editar, Eliminar Usuario Tiempo Utilizado:05h:00m Fecha: 04/06
</commit_message>
<xml_diff>
--- a/files/Documentación/Manual de Usuario.docx
+++ b/files/Documentación/Manual de Usuario.docx
@@ -54,7 +54,9 @@
       <w:pPr>
         <w:jc w:val="center"/>
         <w:rPr>
-          <w:rFonts w:ascii="Times New Roman" w:hAnsi="Times New Roman" w:cs="Times New Roman"/>
+          <w:rFonts w:ascii="Cooper Black" w:hAnsi="Cooper Black" w:cs="Times New Roman"/>
+          <w:sz w:val="56"/>
+          <w:szCs w:val="56"/>
         </w:rPr>
       </w:pPr>
     </w:p>
@@ -62,32 +64,42 @@
       <w:pPr>
         <w:jc w:val="center"/>
         <w:rPr>
-          <w:rFonts w:ascii="Times New Roman" w:hAnsi="Times New Roman" w:cs="Times New Roman"/>
-        </w:rPr>
-      </w:pPr>
-      <w:r>
-        <w:rPr>
-          <w:rFonts w:ascii="Times New Roman" w:hAnsi="Times New Roman" w:cs="Times New Roman"/>
+          <w:rFonts w:ascii="Cooper Black" w:hAnsi="Cooper Black" w:cs="Times New Roman"/>
+          <w:sz w:val="56"/>
+          <w:szCs w:val="56"/>
+        </w:rPr>
+      </w:pPr>
+      <w:r>
+        <w:rPr>
+          <w:rFonts w:ascii="Cooper Black" w:hAnsi="Cooper Black" w:cs="Times New Roman"/>
+          <w:sz w:val="56"/>
+          <w:szCs w:val="56"/>
         </w:rPr>
         <w:t>Manual de Referencia</w:t>
       </w:r>
     </w:p>
     <w:p>
       <w:pPr>
-        <w:jc w:val="center"/>
-        <w:rPr>
-          <w:rFonts w:ascii="Times New Roman" w:hAnsi="Times New Roman" w:cs="Times New Roman"/>
-        </w:rPr>
-      </w:pPr>
-      <w:r>
-        <w:rPr>
-          <w:rFonts w:ascii="Times New Roman" w:hAnsi="Times New Roman" w:cs="Times New Roman"/>
+        <w:jc w:val="right"/>
+        <w:rPr>
+          <w:rFonts w:ascii="Cooper Black" w:hAnsi="Cooper Black" w:cs="Times New Roman"/>
+          <w:sz w:val="56"/>
+          <w:szCs w:val="56"/>
+        </w:rPr>
+      </w:pPr>
+      <w:r>
+        <w:rPr>
+          <w:rFonts w:ascii="Cooper Black" w:hAnsi="Cooper Black" w:cs="Times New Roman"/>
+          <w:sz w:val="56"/>
+          <w:szCs w:val="56"/>
         </w:rPr>
         <w:t>-----------------------------------------------------</w:t>
       </w:r>
       <w:r>
         <w:rPr>
-          <w:rFonts w:ascii="Times New Roman" w:hAnsi="Times New Roman" w:cs="Times New Roman"/>
+          <w:rFonts w:ascii="Cooper Black" w:hAnsi="Cooper Black" w:cs="Times New Roman"/>
+          <w:sz w:val="56"/>
+          <w:szCs w:val="56"/>
         </w:rPr>
         <w:t xml:space="preserve">                                                                                        Sistema CENADE</w:t>
       </w:r>
@@ -305,14 +317,1739 @@
     </w:p>
     <w:p>
       <w:pPr>
-        <w:jc w:val="both"/>
-        <w:rPr>
-          <w:rFonts w:ascii="Times New Roman" w:hAnsi="Times New Roman" w:cs="Times New Roman"/>
-        </w:rPr>
-      </w:pPr>
-      <w:r>
-        <w:rPr>
-          <w:rFonts w:ascii="Times New Roman" w:hAnsi="Times New Roman" w:cs="Times New Roman"/>
+        <w:rPr>
+          <w:rFonts w:ascii="Times New Roman" w:hAnsi="Times New Roman" w:cs="Times New Roman"/>
+        </w:rPr>
+      </w:pPr>
+      <w:r>
+        <w:rPr>
+          <w:rFonts w:ascii="Times New Roman" w:hAnsi="Times New Roman" w:cs="Times New Roman"/>
+        </w:rPr>
+        <w:br w:type="page"/>
+      </w:r>
+    </w:p>
+    <w:p>
+      <w:pPr>
+        <w:pStyle w:val="Prrafodelista"/>
+        <w:numPr>
+          <w:ilvl w:val="1"/>
+          <w:numId w:val="3"/>
+        </w:numPr>
+        <w:pBdr>
+          <w:bottom w:val="single" w:sz="6" w:space="1" w:color="auto"/>
+        </w:pBdr>
+        <w:rPr>
+          <w:rFonts w:ascii="Times New Roman" w:hAnsi="Times New Roman" w:cs="Times New Roman"/>
+          <w:b/>
+        </w:rPr>
+      </w:pPr>
+      <w:r>
+        <w:rPr>
+          <w:rFonts w:ascii="Times New Roman" w:hAnsi="Times New Roman" w:cs="Times New Roman"/>
+          <w:b/>
+        </w:rPr>
+        <w:lastRenderedPageBreak/>
+        <w:t>Con</w:t>
+      </w:r>
+      <w:r>
+        <w:rPr>
+          <w:rFonts w:ascii="Times New Roman" w:hAnsi="Times New Roman" w:cs="Times New Roman"/>
+          <w:b/>
+        </w:rPr>
+        <w:t>ceptos Importante</w:t>
+      </w:r>
+    </w:p>
+    <w:p>
+      <w:pPr>
+        <w:pStyle w:val="Prrafodelista"/>
+        <w:ind w:left="375"/>
+        <w:rPr>
+          <w:rFonts w:ascii="Times New Roman" w:hAnsi="Times New Roman" w:cs="Times New Roman"/>
+          <w:b/>
+        </w:rPr>
+      </w:pPr>
+    </w:p>
+    <w:p>
+      <w:pPr>
+        <w:pStyle w:val="Prrafodelista"/>
+        <w:ind w:left="375"/>
+        <w:rPr>
+          <w:rFonts w:ascii="Times New Roman" w:hAnsi="Times New Roman" w:cs="Times New Roman"/>
+        </w:rPr>
+      </w:pPr>
+      <w:r>
+        <w:rPr>
+          <w:rFonts w:ascii="Times New Roman" w:hAnsi="Times New Roman" w:cs="Times New Roman"/>
+        </w:rPr>
+        <w:t>El sistema CENADE es un sistema sencillo de utilizar sin embargo es recomendable conocer los conceptos básicos de su funcionamiento.</w:t>
+      </w:r>
+    </w:p>
+    <w:p>
+      <w:pPr>
+        <w:pStyle w:val="Prrafodelista"/>
+        <w:ind w:left="375"/>
+        <w:rPr>
+          <w:rFonts w:ascii="Times New Roman" w:hAnsi="Times New Roman" w:cs="Times New Roman"/>
+        </w:rPr>
+      </w:pPr>
+    </w:p>
+    <w:p>
+      <w:pPr>
+        <w:pStyle w:val="Prrafodelista"/>
+        <w:numPr>
+          <w:ilvl w:val="1"/>
+          <w:numId w:val="3"/>
+        </w:numPr>
+        <w:rPr>
+          <w:rFonts w:ascii="Times New Roman" w:hAnsi="Times New Roman" w:cs="Times New Roman"/>
+          <w:b/>
+        </w:rPr>
+      </w:pPr>
+      <w:r>
+        <w:rPr>
+          <w:rFonts w:ascii="Times New Roman" w:hAnsi="Times New Roman" w:cs="Times New Roman"/>
+          <w:b/>
+        </w:rPr>
+        <w:t>Barras, Botones, Errores, Buscador y Filtros</w:t>
+      </w:r>
+    </w:p>
+    <w:p>
+      <w:pPr>
+        <w:pStyle w:val="Prrafodelista"/>
+        <w:ind w:left="375"/>
+        <w:rPr>
+          <w:rFonts w:ascii="Times New Roman" w:hAnsi="Times New Roman" w:cs="Times New Roman"/>
+          <w:b/>
+        </w:rPr>
+      </w:pPr>
+    </w:p>
+    <w:p>
+      <w:pPr>
+        <w:rPr>
+          <w:rFonts w:ascii="Times New Roman" w:hAnsi="Times New Roman" w:cs="Times New Roman"/>
+        </w:rPr>
+      </w:pPr>
+      <w:r>
+        <w:rPr>
+          <w:b/>
+          <w:sz w:val="23"/>
+          <w:szCs w:val="23"/>
+        </w:rPr>
+        <w:t>Barras</w:t>
+      </w:r>
+      <w:r>
+        <w:rPr>
+          <w:sz w:val="23"/>
+          <w:szCs w:val="23"/>
+        </w:rPr>
+        <w:t xml:space="preserve">: </w:t>
+      </w:r>
+      <w:r>
+        <w:rPr>
+          <w:sz w:val="23"/>
+          <w:szCs w:val="23"/>
+        </w:rPr>
+        <w:t xml:space="preserve">La barra superior sirve para acceder a las demás funciones que ofrece el Sistema de manera rápida, también para ir al menú principal. Al hacer clic en cualquiera de las opciones aparecerá la lista general de las mismas tales como: </w:t>
+      </w:r>
+      <w:r>
+        <w:rPr>
+          <w:b/>
+          <w:sz w:val="23"/>
+          <w:szCs w:val="23"/>
+        </w:rPr>
+        <w:t>Turnos, Pacientes, Fichas y Consultas, Personal, Reportes y Configuraciones.</w:t>
+      </w:r>
+    </w:p>
+    <w:p>
+      <w:pPr>
+        <w:rPr>
+          <w:rFonts w:ascii="Times New Roman" w:hAnsi="Times New Roman" w:cs="Times New Roman"/>
+        </w:rPr>
+      </w:pPr>
+      <w:r>
+        <w:rPr>
+          <w:b/>
+          <w:noProof/>
+          <w:lang w:eastAsia="es-ES"/>
+        </w:rPr>
+        <w:drawing>
+          <wp:anchor distT="0" distB="0" distL="114300" distR="114300" simplePos="0" relativeHeight="251709440" behindDoc="0" locked="0" layoutInCell="1" allowOverlap="1" wp14:anchorId="3CF7FBCA" wp14:editId="10834755">
+            <wp:simplePos x="0" y="0"/>
+            <wp:positionH relativeFrom="column">
+              <wp:posOffset>127000</wp:posOffset>
+            </wp:positionH>
+            <wp:positionV relativeFrom="paragraph">
+              <wp:posOffset>439420</wp:posOffset>
+            </wp:positionV>
+            <wp:extent cx="5400040" cy="2328545"/>
+            <wp:effectExtent l="171450" t="171450" r="372110" b="357505"/>
+            <wp:wrapTopAndBottom/>
+            <wp:docPr id="66" name="Imagen 66"/>
+            <wp:cNvGraphicFramePr>
+              <a:graphicFrameLocks xmlns:a="http://schemas.openxmlformats.org/drawingml/2006/main" noChangeAspect="1"/>
+            </wp:cNvGraphicFramePr>
+            <a:graphic xmlns:a="http://schemas.openxmlformats.org/drawingml/2006/main">
+              <a:graphicData uri="http://schemas.openxmlformats.org/drawingml/2006/picture">
+                <pic:pic xmlns:pic="http://schemas.openxmlformats.org/drawingml/2006/picture">
+                  <pic:nvPicPr>
+                    <pic:cNvPr id="0" name=""/>
+                    <pic:cNvPicPr/>
+                  </pic:nvPicPr>
+                  <pic:blipFill rotWithShape="1">
+                    <a:blip r:embed="rId10" cstate="print">
+                      <a:extLst>
+                        <a:ext uri="{28A0092B-C50C-407E-A947-70E740481C1C}">
+                          <a14:useLocalDpi xmlns:a14="http://schemas.microsoft.com/office/drawing/2010/main" val="0"/>
+                        </a:ext>
+                      </a:extLst>
+                    </a:blip>
+                    <a:srcRect t="10229" b="13058"/>
+                    <a:stretch/>
+                  </pic:blipFill>
+                  <pic:spPr bwMode="auto">
+                    <a:xfrm>
+                      <a:off x="0" y="0"/>
+                      <a:ext cx="5400040" cy="2328545"/>
+                    </a:xfrm>
+                    <a:prstGeom prst="rect">
+                      <a:avLst/>
+                    </a:prstGeom>
+                    <a:ln>
+                      <a:noFill/>
+                    </a:ln>
+                    <a:effectLst>
+                      <a:outerShdw blurRad="292100" dist="139700" dir="2700000" algn="tl" rotWithShape="0">
+                        <a:srgbClr val="333333">
+                          <a:alpha val="65000"/>
+                        </a:srgbClr>
+                      </a:outerShdw>
+                    </a:effectLst>
+                    <a:extLst>
+                      <a:ext uri="{53640926-AAD7-44D8-BBD7-CCE9431645EC}">
+                        <a14:shadowObscured xmlns:a14="http://schemas.microsoft.com/office/drawing/2010/main"/>
+                      </a:ext>
+                    </a:extLst>
+                  </pic:spPr>
+                </pic:pic>
+              </a:graphicData>
+            </a:graphic>
+            <wp14:sizeRelH relativeFrom="page">
+              <wp14:pctWidth>0</wp14:pctWidth>
+            </wp14:sizeRelH>
+            <wp14:sizeRelV relativeFrom="page">
+              <wp14:pctHeight>0</wp14:pctHeight>
+            </wp14:sizeRelV>
+          </wp:anchor>
+        </w:drawing>
+      </w:r>
+      <w:r>
+        <w:rPr>
+          <w:rFonts w:ascii="Times New Roman" w:hAnsi="Times New Roman" w:cs="Times New Roman"/>
+          <w:b/>
+        </w:rPr>
+        <w:t>Submenús</w:t>
+      </w:r>
+      <w:r>
+        <w:rPr>
+          <w:rFonts w:ascii="Times New Roman" w:hAnsi="Times New Roman" w:cs="Times New Roman"/>
+        </w:rPr>
+        <w:t>: Opciones varias que se encuentran dentro del Menú.</w:t>
+      </w:r>
+    </w:p>
+    <w:p>
+      <w:pPr>
+        <w:rPr>
+          <w:rFonts w:ascii="Times New Roman" w:hAnsi="Times New Roman" w:cs="Times New Roman"/>
+        </w:rPr>
+      </w:pPr>
+      <w:r>
+        <w:rPr>
+          <w:b/>
+          <w:noProof/>
+          <w:lang w:eastAsia="es-ES"/>
+        </w:rPr>
+        <w:drawing>
+          <wp:anchor distT="0" distB="0" distL="114300" distR="114300" simplePos="0" relativeHeight="251710464" behindDoc="0" locked="0" layoutInCell="1" allowOverlap="1" wp14:anchorId="17543E48" wp14:editId="15E5FEB1">
+            <wp:simplePos x="0" y="0"/>
+            <wp:positionH relativeFrom="column">
+              <wp:posOffset>-80010</wp:posOffset>
+            </wp:positionH>
+            <wp:positionV relativeFrom="paragraph">
+              <wp:posOffset>244475</wp:posOffset>
+            </wp:positionV>
+            <wp:extent cx="5347970" cy="224155"/>
+            <wp:effectExtent l="0" t="0" r="5080" b="4445"/>
+            <wp:wrapTopAndBottom/>
+            <wp:docPr id="67" name="Imagen 67"/>
+            <wp:cNvGraphicFramePr>
+              <a:graphicFrameLocks xmlns:a="http://schemas.openxmlformats.org/drawingml/2006/main" noChangeAspect="1"/>
+            </wp:cNvGraphicFramePr>
+            <a:graphic xmlns:a="http://schemas.openxmlformats.org/drawingml/2006/main">
+              <a:graphicData uri="http://schemas.openxmlformats.org/drawingml/2006/picture">
+                <pic:pic xmlns:pic="http://schemas.openxmlformats.org/drawingml/2006/picture">
+                  <pic:nvPicPr>
+                    <pic:cNvPr id="0" name=""/>
+                    <pic:cNvPicPr/>
+                  </pic:nvPicPr>
+                  <pic:blipFill rotWithShape="1">
+                    <a:blip r:embed="rId11" cstate="print">
+                      <a:extLst>
+                        <a:ext uri="{28A0092B-C50C-407E-A947-70E740481C1C}">
+                          <a14:useLocalDpi xmlns:a14="http://schemas.microsoft.com/office/drawing/2010/main" val="0"/>
+                        </a:ext>
+                      </a:extLst>
+                    </a:blip>
+                    <a:srcRect t="11081" r="959" b="81532"/>
+                    <a:stretch/>
+                  </pic:blipFill>
+                  <pic:spPr bwMode="auto">
+                    <a:xfrm>
+                      <a:off x="0" y="0"/>
+                      <a:ext cx="5347970" cy="224155"/>
+                    </a:xfrm>
+                    <a:prstGeom prst="rect">
+                      <a:avLst/>
+                    </a:prstGeom>
+                    <a:ln>
+                      <a:noFill/>
+                    </a:ln>
+                    <a:extLst>
+                      <a:ext uri="{53640926-AAD7-44D8-BBD7-CCE9431645EC}">
+                        <a14:shadowObscured xmlns:a14="http://schemas.microsoft.com/office/drawing/2010/main"/>
+                      </a:ext>
+                    </a:extLst>
+                  </pic:spPr>
+                </pic:pic>
+              </a:graphicData>
+            </a:graphic>
+            <wp14:sizeRelH relativeFrom="page">
+              <wp14:pctWidth>0</wp14:pctWidth>
+            </wp14:sizeRelH>
+            <wp14:sizeRelV relativeFrom="page">
+              <wp14:pctHeight>0</wp14:pctHeight>
+            </wp14:sizeRelV>
+          </wp:anchor>
+        </w:drawing>
+      </w:r>
+    </w:p>
+    <w:p>
+      <w:pPr>
+        <w:rPr>
+          <w:rFonts w:ascii="Times New Roman" w:hAnsi="Times New Roman" w:cs="Times New Roman"/>
+        </w:rPr>
+      </w:pPr>
+      <w:r>
+        <w:rPr>
+          <w:noProof/>
+          <w:lang w:eastAsia="es-ES"/>
+        </w:rPr>
+        <w:drawing>
+          <wp:anchor distT="0" distB="0" distL="114300" distR="114300" simplePos="0" relativeHeight="251711488" behindDoc="0" locked="0" layoutInCell="1" allowOverlap="1" wp14:anchorId="3368780F" wp14:editId="49D2B449">
+            <wp:simplePos x="0" y="0"/>
+            <wp:positionH relativeFrom="column">
+              <wp:posOffset>-1905</wp:posOffset>
+            </wp:positionH>
+            <wp:positionV relativeFrom="paragraph">
+              <wp:posOffset>538480</wp:posOffset>
+            </wp:positionV>
+            <wp:extent cx="2578735" cy="379095"/>
+            <wp:effectExtent l="0" t="0" r="0" b="1905"/>
+            <wp:wrapTopAndBottom/>
+            <wp:docPr id="68" name="Imagen 68"/>
+            <wp:cNvGraphicFramePr>
+              <a:graphicFrameLocks xmlns:a="http://schemas.openxmlformats.org/drawingml/2006/main" noChangeAspect="1"/>
+            </wp:cNvGraphicFramePr>
+            <a:graphic xmlns:a="http://schemas.openxmlformats.org/drawingml/2006/main">
+              <a:graphicData uri="http://schemas.openxmlformats.org/drawingml/2006/picture">
+                <pic:pic xmlns:pic="http://schemas.openxmlformats.org/drawingml/2006/picture">
+                  <pic:nvPicPr>
+                    <pic:cNvPr id="0" name=""/>
+                    <pic:cNvPicPr/>
+                  </pic:nvPicPr>
+                  <pic:blipFill rotWithShape="1">
+                    <a:blip r:embed="rId12" cstate="print">
+                      <a:extLst>
+                        <a:ext uri="{28A0092B-C50C-407E-A947-70E740481C1C}">
+                          <a14:useLocalDpi xmlns:a14="http://schemas.microsoft.com/office/drawing/2010/main" val="0"/>
+                        </a:ext>
+                      </a:extLst>
+                    </a:blip>
+                    <a:srcRect l="22045" t="28129" r="22524" b="59370"/>
+                    <a:stretch/>
+                  </pic:blipFill>
+                  <pic:spPr bwMode="auto">
+                    <a:xfrm>
+                      <a:off x="0" y="0"/>
+                      <a:ext cx="2578735" cy="379095"/>
+                    </a:xfrm>
+                    <a:prstGeom prst="rect">
+                      <a:avLst/>
+                    </a:prstGeom>
+                    <a:ln>
+                      <a:noFill/>
+                    </a:ln>
+                    <a:extLst>
+                      <a:ext uri="{53640926-AAD7-44D8-BBD7-CCE9431645EC}">
+                        <a14:shadowObscured xmlns:a14="http://schemas.microsoft.com/office/drawing/2010/main"/>
+                      </a:ext>
+                    </a:extLst>
+                  </pic:spPr>
+                </pic:pic>
+              </a:graphicData>
+            </a:graphic>
+            <wp14:sizeRelH relativeFrom="page">
+              <wp14:pctWidth>0</wp14:pctWidth>
+            </wp14:sizeRelH>
+            <wp14:sizeRelV relativeFrom="page">
+              <wp14:pctHeight>0</wp14:pctHeight>
+            </wp14:sizeRelV>
+          </wp:anchor>
+        </w:drawing>
+      </w:r>
+      <w:r>
+        <w:rPr>
+          <w:noProof/>
+          <w:lang w:eastAsia="es-ES"/>
+        </w:rPr>
+        <w:drawing>
+          <wp:anchor distT="0" distB="0" distL="114300" distR="114300" simplePos="0" relativeHeight="251712512" behindDoc="0" locked="0" layoutInCell="1" allowOverlap="1" wp14:anchorId="335B3062" wp14:editId="4C5BED9A">
+            <wp:simplePos x="0" y="0"/>
+            <wp:positionH relativeFrom="column">
+              <wp:posOffset>2835910</wp:posOffset>
+            </wp:positionH>
+            <wp:positionV relativeFrom="paragraph">
+              <wp:posOffset>546735</wp:posOffset>
+            </wp:positionV>
+            <wp:extent cx="2578735" cy="370840"/>
+            <wp:effectExtent l="0" t="0" r="0" b="0"/>
+            <wp:wrapTopAndBottom/>
+            <wp:docPr id="69" name="Imagen 69"/>
+            <wp:cNvGraphicFramePr>
+              <a:graphicFrameLocks xmlns:a="http://schemas.openxmlformats.org/drawingml/2006/main" noChangeAspect="1"/>
+            </wp:cNvGraphicFramePr>
+            <a:graphic xmlns:a="http://schemas.openxmlformats.org/drawingml/2006/main">
+              <a:graphicData uri="http://schemas.openxmlformats.org/drawingml/2006/picture">
+                <pic:pic xmlns:pic="http://schemas.openxmlformats.org/drawingml/2006/picture">
+                  <pic:nvPicPr>
+                    <pic:cNvPr id="0" name=""/>
+                    <pic:cNvPicPr/>
+                  </pic:nvPicPr>
+                  <pic:blipFill rotWithShape="1">
+                    <a:blip r:embed="rId13" cstate="print">
+                      <a:extLst>
+                        <a:ext uri="{28A0092B-C50C-407E-A947-70E740481C1C}">
+                          <a14:useLocalDpi xmlns:a14="http://schemas.microsoft.com/office/drawing/2010/main" val="0"/>
+                        </a:ext>
+                      </a:extLst>
+                    </a:blip>
+                    <a:srcRect l="37860" t="22730" r="25239" b="65053"/>
+                    <a:stretch/>
+                  </pic:blipFill>
+                  <pic:spPr bwMode="auto">
+                    <a:xfrm>
+                      <a:off x="0" y="0"/>
+                      <a:ext cx="2578735" cy="370840"/>
+                    </a:xfrm>
+                    <a:prstGeom prst="rect">
+                      <a:avLst/>
+                    </a:prstGeom>
+                    <a:ln>
+                      <a:noFill/>
+                    </a:ln>
+                    <a:extLst>
+                      <a:ext uri="{53640926-AAD7-44D8-BBD7-CCE9431645EC}">
+                        <a14:shadowObscured xmlns:a14="http://schemas.microsoft.com/office/drawing/2010/main"/>
+                      </a:ext>
+                    </a:extLst>
+                  </pic:spPr>
+                </pic:pic>
+              </a:graphicData>
+            </a:graphic>
+            <wp14:sizeRelH relativeFrom="page">
+              <wp14:pctWidth>0</wp14:pctWidth>
+            </wp14:sizeRelH>
+            <wp14:sizeRelV relativeFrom="page">
+              <wp14:pctHeight>0</wp14:pctHeight>
+            </wp14:sizeRelV>
+          </wp:anchor>
+        </w:drawing>
+      </w:r>
+      <w:r>
+        <w:rPr>
+          <w:rFonts w:ascii="Times New Roman" w:hAnsi="Times New Roman" w:cs="Times New Roman"/>
+          <w:b/>
+        </w:rPr>
+        <w:t xml:space="preserve">Mensajes del sistema: </w:t>
+      </w:r>
+      <w:r>
+        <w:rPr>
+          <w:rFonts w:ascii="Times New Roman" w:hAnsi="Times New Roman" w:cs="Times New Roman"/>
+        </w:rPr>
+        <w:t>Los mensajes del sistema ya sea para confirmar una acción o mostrar un error aparecerán de la siguiente forma.</w:t>
+      </w:r>
+    </w:p>
+    <w:p>
+      <w:pPr>
+        <w:rPr>
+          <w:rFonts w:ascii="Times New Roman" w:hAnsi="Times New Roman" w:cs="Times New Roman"/>
+        </w:rPr>
+      </w:pPr>
+    </w:p>
+    <w:p>
+      <w:pPr>
+        <w:pBdr>
+          <w:bottom w:val="single" w:sz="6" w:space="1" w:color="auto"/>
+        </w:pBdr>
+        <w:rPr>
+          <w:rFonts w:ascii="Times New Roman" w:hAnsi="Times New Roman" w:cs="Times New Roman"/>
+          <w:b/>
+        </w:rPr>
+      </w:pPr>
+      <w:r>
+        <w:rPr>
+          <w:rFonts w:ascii="Times New Roman" w:hAnsi="Times New Roman" w:cs="Times New Roman"/>
+        </w:rPr>
+        <w:br w:type="page"/>
+      </w:r>
+    </w:p>
+    <w:p>
+      <w:pPr>
+        <w:rPr>
+          <w:rFonts w:ascii="Times New Roman" w:hAnsi="Times New Roman" w:cs="Times New Roman"/>
+        </w:rPr>
+      </w:pPr>
+      <w:r>
+        <w:rPr>
+          <w:rFonts w:ascii="Times New Roman" w:hAnsi="Times New Roman" w:cs="Times New Roman"/>
+          <w:b/>
+          <w:noProof/>
+          <w:lang w:eastAsia="es-ES"/>
+        </w:rPr>
+        <w:lastRenderedPageBreak/>
+        <mc:AlternateContent>
+          <mc:Choice Requires="wpg">
+            <w:drawing>
+              <wp:anchor distT="0" distB="0" distL="114300" distR="114300" simplePos="0" relativeHeight="251679744" behindDoc="0" locked="0" layoutInCell="1" allowOverlap="1" wp14:anchorId="6CA40C33" wp14:editId="6C74FF4E">
+                <wp:simplePos x="0" y="0"/>
+                <wp:positionH relativeFrom="column">
+                  <wp:posOffset>-46355</wp:posOffset>
+                </wp:positionH>
+                <wp:positionV relativeFrom="paragraph">
+                  <wp:posOffset>761365</wp:posOffset>
+                </wp:positionV>
+                <wp:extent cx="5613400" cy="619760"/>
+                <wp:effectExtent l="19050" t="0" r="6350" b="161290"/>
+                <wp:wrapTopAndBottom/>
+                <wp:docPr id="55" name="55 Grupo"/>
+                <wp:cNvGraphicFramePr/>
+                <a:graphic xmlns:a="http://schemas.openxmlformats.org/drawingml/2006/main">
+                  <a:graphicData uri="http://schemas.microsoft.com/office/word/2010/wordprocessingGroup">
+                    <wpg:wgp>
+                      <wpg:cNvGrpSpPr/>
+                      <wpg:grpSpPr>
+                        <a:xfrm>
+                          <a:off x="0" y="0"/>
+                          <a:ext cx="5613400" cy="619760"/>
+                          <a:chOff x="0" y="0"/>
+                          <a:chExt cx="5613621" cy="620202"/>
+                        </a:xfrm>
+                      </wpg:grpSpPr>
+                      <pic:pic xmlns:pic="http://schemas.openxmlformats.org/drawingml/2006/picture">
+                        <pic:nvPicPr>
+                          <pic:cNvPr id="14" name="Imagen 14"/>
+                          <pic:cNvPicPr>
+                            <a:picLocks noChangeAspect="1"/>
+                          </pic:cNvPicPr>
+                        </pic:nvPicPr>
+                        <pic:blipFill rotWithShape="1">
+                          <a:blip r:embed="rId14" cstate="print">
+                            <a:extLst>
+                              <a:ext uri="{28A0092B-C50C-407E-A947-70E740481C1C}">
+                                <a14:useLocalDpi xmlns:a14="http://schemas.microsoft.com/office/drawing/2010/main" val="0"/>
+                              </a:ext>
+                            </a:extLst>
+                          </a:blip>
+                          <a:srcRect l="57031" t="44324" r="35782" b="42038"/>
+                          <a:stretch/>
+                        </pic:blipFill>
+                        <pic:spPr bwMode="auto">
+                          <a:xfrm>
+                            <a:off x="620202" y="79514"/>
+                            <a:ext cx="492981" cy="516834"/>
+                          </a:xfrm>
+                          <a:prstGeom prst="roundRect">
+                            <a:avLst>
+                              <a:gd name="adj" fmla="val 8594"/>
+                            </a:avLst>
+                          </a:prstGeom>
+                          <a:solidFill>
+                            <a:srgbClr val="FFFFFF">
+                              <a:shade val="85000"/>
+                            </a:srgbClr>
+                          </a:solidFill>
+                          <a:ln>
+                            <a:noFill/>
+                          </a:ln>
+                          <a:effectLst>
+                            <a:reflection blurRad="12700" stA="38000" endPos="28000" dist="5000" dir="5400000" sy="-100000" algn="bl" rotWithShape="0"/>
+                          </a:effectLst>
+                          <a:extLst>
+                            <a:ext uri="{53640926-AAD7-44D8-BBD7-CCE9431645EC}">
+                              <a14:shadowObscured xmlns:a14="http://schemas.microsoft.com/office/drawing/2010/main"/>
+                            </a:ext>
+                          </a:extLst>
+                        </pic:spPr>
+                      </pic:pic>
+                      <pic:pic xmlns:pic="http://schemas.openxmlformats.org/drawingml/2006/picture">
+                        <pic:nvPicPr>
+                          <pic:cNvPr id="13" name="Imagen 13"/>
+                          <pic:cNvPicPr>
+                            <a:picLocks noChangeAspect="1"/>
+                          </pic:cNvPicPr>
+                        </pic:nvPicPr>
+                        <pic:blipFill rotWithShape="1">
+                          <a:blip r:embed="rId14" cstate="print">
+                            <a:extLst>
+                              <a:ext uri="{28A0092B-C50C-407E-A947-70E740481C1C}">
+                                <a14:useLocalDpi xmlns:a14="http://schemas.microsoft.com/office/drawing/2010/main" val="0"/>
+                              </a:ext>
+                            </a:extLst>
+                          </a:blip>
+                          <a:srcRect l="49361" t="44324" r="42811" b="42038"/>
+                          <a:stretch/>
+                        </pic:blipFill>
+                        <pic:spPr bwMode="auto">
+                          <a:xfrm>
+                            <a:off x="0" y="79514"/>
+                            <a:ext cx="532738" cy="516834"/>
+                          </a:xfrm>
+                          <a:prstGeom prst="roundRect">
+                            <a:avLst>
+                              <a:gd name="adj" fmla="val 8594"/>
+                            </a:avLst>
+                          </a:prstGeom>
+                          <a:solidFill>
+                            <a:srgbClr val="FFFFFF">
+                              <a:shade val="85000"/>
+                            </a:srgbClr>
+                          </a:solidFill>
+                          <a:ln>
+                            <a:noFill/>
+                          </a:ln>
+                          <a:effectLst>
+                            <a:reflection blurRad="12700" stA="38000" endPos="28000" dist="5000" dir="5400000" sy="-100000" algn="bl" rotWithShape="0"/>
+                          </a:effectLst>
+                          <a:extLst>
+                            <a:ext uri="{53640926-AAD7-44D8-BBD7-CCE9431645EC}">
+                              <a14:shadowObscured xmlns:a14="http://schemas.microsoft.com/office/drawing/2010/main"/>
+                            </a:ext>
+                          </a:extLst>
+                        </pic:spPr>
+                      </pic:pic>
+                      <pic:pic xmlns:pic="http://schemas.openxmlformats.org/drawingml/2006/picture">
+                        <pic:nvPicPr>
+                          <pic:cNvPr id="15" name="Imagen 15"/>
+                          <pic:cNvPicPr>
+                            <a:picLocks noChangeAspect="1"/>
+                          </pic:cNvPicPr>
+                        </pic:nvPicPr>
+                        <pic:blipFill rotWithShape="1">
+                          <a:blip r:embed="rId14" cstate="print">
+                            <a:extLst>
+                              <a:ext uri="{28A0092B-C50C-407E-A947-70E740481C1C}">
+                                <a14:useLocalDpi xmlns:a14="http://schemas.microsoft.com/office/drawing/2010/main" val="0"/>
+                              </a:ext>
+                            </a:extLst>
+                          </a:blip>
+                          <a:srcRect l="64218" t="44324" r="28434" b="42038"/>
+                          <a:stretch/>
+                        </pic:blipFill>
+                        <pic:spPr bwMode="auto">
+                          <a:xfrm>
+                            <a:off x="1232453" y="47708"/>
+                            <a:ext cx="524786" cy="548640"/>
+                          </a:xfrm>
+                          <a:prstGeom prst="rect">
+                            <a:avLst/>
+                          </a:prstGeom>
+                          <a:ln>
+                            <a:noFill/>
+                          </a:ln>
+                          <a:extLst>
+                            <a:ext uri="{53640926-AAD7-44D8-BBD7-CCE9431645EC}">
+                              <a14:shadowObscured xmlns:a14="http://schemas.microsoft.com/office/drawing/2010/main"/>
+                            </a:ext>
+                          </a:extLst>
+                        </pic:spPr>
+                      </pic:pic>
+                      <pic:pic xmlns:pic="http://schemas.openxmlformats.org/drawingml/2006/picture">
+                        <pic:nvPicPr>
+                          <pic:cNvPr id="22" name="Imagen 22"/>
+                          <pic:cNvPicPr>
+                            <a:picLocks noChangeAspect="1"/>
+                          </pic:cNvPicPr>
+                        </pic:nvPicPr>
+                        <pic:blipFill rotWithShape="1">
+                          <a:blip r:embed="rId15" cstate="print">
+                            <a:extLst>
+                              <a:ext uri="{28A0092B-C50C-407E-A947-70E740481C1C}">
+                                <a14:useLocalDpi xmlns:a14="http://schemas.microsoft.com/office/drawing/2010/main" val="0"/>
+                              </a:ext>
+                            </a:extLst>
+                          </a:blip>
+                          <a:srcRect l="79073" t="34948" r="8467" b="46868"/>
+                          <a:stretch/>
+                        </pic:blipFill>
+                        <pic:spPr bwMode="auto">
+                          <a:xfrm>
+                            <a:off x="1717482" y="47708"/>
+                            <a:ext cx="675861" cy="548640"/>
+                          </a:xfrm>
+                          <a:prstGeom prst="rect">
+                            <a:avLst/>
+                          </a:prstGeom>
+                          <a:ln>
+                            <a:noFill/>
+                          </a:ln>
+                          <a:extLst>
+                            <a:ext uri="{53640926-AAD7-44D8-BBD7-CCE9431645EC}">
+                              <a14:shadowObscured xmlns:a14="http://schemas.microsoft.com/office/drawing/2010/main"/>
+                            </a:ext>
+                          </a:extLst>
+                        </pic:spPr>
+                      </pic:pic>
+                      <pic:pic xmlns:pic="http://schemas.openxmlformats.org/drawingml/2006/picture">
+                        <pic:nvPicPr>
+                          <pic:cNvPr id="24" name="Imagen 24"/>
+                          <pic:cNvPicPr>
+                            <a:picLocks noChangeAspect="1"/>
+                          </pic:cNvPicPr>
+                        </pic:nvPicPr>
+                        <pic:blipFill rotWithShape="1">
+                          <a:blip r:embed="rId16" cstate="print">
+                            <a:extLst>
+                              <a:ext uri="{28A0092B-C50C-407E-A947-70E740481C1C}">
+                                <a14:useLocalDpi xmlns:a14="http://schemas.microsoft.com/office/drawing/2010/main" val="0"/>
+                              </a:ext>
+                            </a:extLst>
+                          </a:blip>
+                          <a:srcRect l="62141" t="36937" r="31469" b="49425"/>
+                          <a:stretch/>
+                        </pic:blipFill>
+                        <pic:spPr bwMode="auto">
+                          <a:xfrm>
+                            <a:off x="3132814" y="39757"/>
+                            <a:ext cx="485030" cy="580445"/>
+                          </a:xfrm>
+                          <a:prstGeom prst="rect">
+                            <a:avLst/>
+                          </a:prstGeom>
+                          <a:ln>
+                            <a:noFill/>
+                          </a:ln>
+                          <a:extLst>
+                            <a:ext uri="{53640926-AAD7-44D8-BBD7-CCE9431645EC}">
+                              <a14:shadowObscured xmlns:a14="http://schemas.microsoft.com/office/drawing/2010/main"/>
+                            </a:ext>
+                          </a:extLst>
+                        </pic:spPr>
+                      </pic:pic>
+                      <pic:pic xmlns:pic="http://schemas.openxmlformats.org/drawingml/2006/picture">
+                        <pic:nvPicPr>
+                          <pic:cNvPr id="25" name="Imagen 25"/>
+                          <pic:cNvPicPr>
+                            <a:picLocks noChangeAspect="1"/>
+                          </pic:cNvPicPr>
+                        </pic:nvPicPr>
+                        <pic:blipFill rotWithShape="1">
+                          <a:blip r:embed="rId16" cstate="print">
+                            <a:extLst>
+                              <a:ext uri="{28A0092B-C50C-407E-A947-70E740481C1C}">
+                                <a14:useLocalDpi xmlns:a14="http://schemas.microsoft.com/office/drawing/2010/main" val="0"/>
+                              </a:ext>
+                            </a:extLst>
+                          </a:blip>
+                          <a:srcRect l="68052" t="36937" r="24760" b="49425"/>
+                          <a:stretch/>
+                        </pic:blipFill>
+                        <pic:spPr bwMode="auto">
+                          <a:xfrm>
+                            <a:off x="2552369" y="79514"/>
+                            <a:ext cx="461176" cy="492980"/>
+                          </a:xfrm>
+                          <a:prstGeom prst="rect">
+                            <a:avLst/>
+                          </a:prstGeom>
+                          <a:ln>
+                            <a:noFill/>
+                          </a:ln>
+                          <a:extLst>
+                            <a:ext uri="{53640926-AAD7-44D8-BBD7-CCE9431645EC}">
+                              <a14:shadowObscured xmlns:a14="http://schemas.microsoft.com/office/drawing/2010/main"/>
+                            </a:ext>
+                          </a:extLst>
+                        </pic:spPr>
+                      </pic:pic>
+                      <pic:pic xmlns:pic="http://schemas.openxmlformats.org/drawingml/2006/picture">
+                        <pic:nvPicPr>
+                          <pic:cNvPr id="27" name="Imagen 27"/>
+                          <pic:cNvPicPr>
+                            <a:picLocks noChangeAspect="1"/>
+                          </pic:cNvPicPr>
+                        </pic:nvPicPr>
+                        <pic:blipFill rotWithShape="1">
+                          <a:blip r:embed="rId17" cstate="print">
+                            <a:extLst>
+                              <a:ext uri="{28A0092B-C50C-407E-A947-70E740481C1C}">
+                                <a14:useLocalDpi xmlns:a14="http://schemas.microsoft.com/office/drawing/2010/main" val="0"/>
+                              </a:ext>
+                            </a:extLst>
+                          </a:blip>
+                          <a:srcRect l="62140" t="31254" r="26678" b="49994"/>
+                          <a:stretch/>
+                        </pic:blipFill>
+                        <pic:spPr bwMode="auto">
+                          <a:xfrm>
+                            <a:off x="3721211" y="0"/>
+                            <a:ext cx="604299" cy="572494"/>
+                          </a:xfrm>
+                          <a:prstGeom prst="rect">
+                            <a:avLst/>
+                          </a:prstGeom>
+                          <a:ln>
+                            <a:noFill/>
+                          </a:ln>
+                          <a:extLst>
+                            <a:ext uri="{53640926-AAD7-44D8-BBD7-CCE9431645EC}">
+                              <a14:shadowObscured xmlns:a14="http://schemas.microsoft.com/office/drawing/2010/main"/>
+                            </a:ext>
+                          </a:extLst>
+                        </pic:spPr>
+                      </pic:pic>
+                      <pic:pic xmlns:pic="http://schemas.openxmlformats.org/drawingml/2006/picture">
+                        <pic:nvPicPr>
+                          <pic:cNvPr id="28" name="Imagen 28"/>
+                          <pic:cNvPicPr>
+                            <a:picLocks noChangeAspect="1"/>
+                          </pic:cNvPicPr>
+                        </pic:nvPicPr>
+                        <pic:blipFill rotWithShape="1">
+                          <a:blip r:embed="rId17" cstate="print">
+                            <a:extLst>
+                              <a:ext uri="{28A0092B-C50C-407E-A947-70E740481C1C}">
+                                <a14:useLocalDpi xmlns:a14="http://schemas.microsoft.com/office/drawing/2010/main" val="0"/>
+                              </a:ext>
+                            </a:extLst>
+                          </a:blip>
+                          <a:srcRect l="73163" t="31254" r="16294" b="49994"/>
+                          <a:stretch/>
+                        </pic:blipFill>
+                        <pic:spPr bwMode="auto">
+                          <a:xfrm>
+                            <a:off x="5041127" y="0"/>
+                            <a:ext cx="572494" cy="572494"/>
+                          </a:xfrm>
+                          <a:prstGeom prst="rect">
+                            <a:avLst/>
+                          </a:prstGeom>
+                          <a:ln>
+                            <a:noFill/>
+                          </a:ln>
+                          <a:extLst>
+                            <a:ext uri="{53640926-AAD7-44D8-BBD7-CCE9431645EC}">
+                              <a14:shadowObscured xmlns:a14="http://schemas.microsoft.com/office/drawing/2010/main"/>
+                            </a:ext>
+                          </a:extLst>
+                        </pic:spPr>
+                      </pic:pic>
+                      <pic:pic xmlns:pic="http://schemas.openxmlformats.org/drawingml/2006/picture">
+                        <pic:nvPicPr>
+                          <pic:cNvPr id="26" name="Imagen 26"/>
+                          <pic:cNvPicPr>
+                            <a:picLocks noChangeAspect="1"/>
+                          </pic:cNvPicPr>
+                        </pic:nvPicPr>
+                        <pic:blipFill rotWithShape="1">
+                          <a:blip r:embed="rId17" cstate="print">
+                            <a:extLst>
+                              <a:ext uri="{28A0092B-C50C-407E-A947-70E740481C1C}">
+                                <a14:useLocalDpi xmlns:a14="http://schemas.microsoft.com/office/drawing/2010/main" val="0"/>
+                              </a:ext>
+                            </a:extLst>
+                          </a:blip>
+                          <a:srcRect l="86261" t="31254" r="3514" b="49994"/>
+                          <a:stretch/>
+                        </pic:blipFill>
+                        <pic:spPr bwMode="auto">
+                          <a:xfrm>
+                            <a:off x="4405023" y="15903"/>
+                            <a:ext cx="548640" cy="572494"/>
+                          </a:xfrm>
+                          <a:prstGeom prst="rect">
+                            <a:avLst/>
+                          </a:prstGeom>
+                          <a:ln>
+                            <a:noFill/>
+                          </a:ln>
+                          <a:extLst>
+                            <a:ext uri="{53640926-AAD7-44D8-BBD7-CCE9431645EC}">
+                              <a14:shadowObscured xmlns:a14="http://schemas.microsoft.com/office/drawing/2010/main"/>
+                            </a:ext>
+                          </a:extLst>
+                        </pic:spPr>
+                      </pic:pic>
+                    </wpg:wgp>
+                  </a:graphicData>
+                </a:graphic>
+              </wp:anchor>
+            </w:drawing>
+          </mc:Choice>
+          <mc:Fallback>
+            <w:pict>
+              <v:group id="55 Grupo" o:spid="_x0000_s1026" style="position:absolute;margin-left:-3.65pt;margin-top:59.95pt;width:442pt;height:48.8pt;z-index:251679744" coordsize="56136,6202" o:gfxdata="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">
+                <v:shapetype id="_x0000_t75" coordsize="21600,21600" o:spt="75" o:preferrelative="t" path="m@4@5l@4@11@9@11@9@5xe" filled="f" stroked="f">
+                  <v:stroke joinstyle="miter"/>
+                  <v:formulas>
+                    <v:f eqn="if lineDrawn pixelLineWidth 0"/>
+                    <v:f eqn="sum @0 1 0"/>
+                    <v:f eqn="sum 0 0 @1"/>
+                    <v:f eqn="prod @2 1 2"/>
+                    <v:f eqn="prod @3 21600 pixelWidth"/>
+                    <v:f eqn="prod @3 21600 pixelHeight"/>
+                    <v:f eqn="sum @0 0 1"/>
+                    <v:f eqn="prod @6 1 2"/>
+                    <v:f eqn="prod @7 21600 pixelWidth"/>
+                    <v:f eqn="sum @8 21600 0"/>
+                    <v:f eqn="prod @7 21600 pixelHeight"/>
+                    <v:f eqn="sum @10 21600 0"/>
+                  </v:formulas>
+                  <v:path o:extrusionok="f" gradientshapeok="t" o:connecttype="rect"/>
+                  <o:lock v:ext="edit" aspectratio="t"/>
+                </v:shapetype>
+                <v:shape id="Imagen 14" o:spid="_x0000_s1027" type="#_x0000_t75" style="position:absolute;left:6202;top:795;width:4929;height:5168;visibility:visible;mso-wrap-style:square" o:gfxdata="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" adj="1856" filled="t" fillcolor="#ededed">
+                  <v:imagedata r:id="rId18" o:title="" croptop="29048f" cropbottom="27550f" cropleft="37376f" cropright="23450f"/>
+                  <v:path arrowok="t"/>
+                </v:shape>
+                <v:shape id="Imagen 13" o:spid="_x0000_s1028" type="#_x0000_t75" style="position:absolute;top:795;width:5327;height:5168;visibility:visible;mso-wrap-style:square" o:gfxdata="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" adj="1856" filled="t" fillcolor="#ededed">
+                  <v:imagedata r:id="rId18" o:title="" croptop="29048f" cropbottom="27550f" cropleft="32349f" cropright="28057f"/>
+                  <v:path arrowok="t"/>
+                </v:shape>
+                <v:shape id="Imagen 15" o:spid="_x0000_s1029" type="#_x0000_t75" style="position:absolute;left:12324;top:477;width:5248;height:5486;visibility:visible;mso-wrap-style:square" o:gfxdata="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">
+                  <v:imagedata r:id="rId18" o:title="" croptop="29048f" cropbottom="27550f" cropleft="42086f" cropright="18635f"/>
+                  <v:path arrowok="t"/>
+                </v:shape>
+                <v:shape id="Imagen 22" o:spid="_x0000_s1030" type="#_x0000_t75" style="position:absolute;left:17174;top:477;width:6759;height:5486;visibility:visible;mso-wrap-style:square" o:gfxdata="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">
+                  <v:imagedata r:id="rId19" o:title="" croptop="22904f" cropbottom="30715f" cropleft="51821f" cropright="5549f"/>
+                  <v:path arrowok="t"/>
+                </v:shape>
+                <v:shape id="Imagen 24" o:spid="_x0000_s1031" type="#_x0000_t75" style="position:absolute;left:31328;top:397;width:4850;height:5805;visibility:visible;mso-wrap-style:square" o:gfxdata="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">
+                  <v:imagedata r:id="rId20" o:title="" croptop="24207f" cropbottom="32391f" cropleft="40725f" cropright="20624f"/>
+                  <v:path arrowok="t"/>
+                </v:shape>
+                <v:shape id="Imagen 25" o:spid="_x0000_s1032" type="#_x0000_t75" style="position:absolute;left:25523;top:795;width:4612;height:4929;visibility:visible;mso-wrap-style:square" o:gfxdata="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">
+                  <v:imagedata r:id="rId20" o:title="" croptop="24207f" cropbottom="32391f" cropleft="44599f" cropright="16227f"/>
+                  <v:path arrowok="t"/>
+                </v:shape>
+                <v:shape id="Imagen 27" o:spid="_x0000_s1033" type="#_x0000_t75" style="position:absolute;left:37212;width:6043;height:5724;visibility:visible;mso-wrap-style:square" o:gfxdata="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">
+                  <v:imagedata r:id="rId21" o:title="" croptop="20483f" cropbottom="32764f" cropleft="40724f" cropright="17484f"/>
+                  <v:path arrowok="t"/>
+                </v:shape>
+                <v:shape id="Imagen 28" o:spid="_x0000_s1034" type="#_x0000_t75" style="position:absolute;left:50411;width:5725;height:5724;visibility:visible;mso-wrap-style:square" o:gfxdata="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">
+                  <v:imagedata r:id="rId21" o:title="" croptop="20483f" cropbottom="32764f" cropleft="47948f" cropright="10678f"/>
+                  <v:path arrowok="t"/>
+                </v:shape>
+                <v:shape id="Imagen 26" o:spid="_x0000_s1035" type="#_x0000_t75" style="position:absolute;left:44050;top:159;width:5486;height:5724;visibility:visible;mso-wrap-style:square" o:gfxdata="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">
+                  <v:imagedata r:id="rId21" o:title="" croptop="20483f" cropbottom="32764f" cropleft="56532f" cropright="2303f"/>
+                  <v:path arrowok="t"/>
+                </v:shape>
+                <w10:wrap type="topAndBottom"/>
+              </v:group>
+            </w:pict>
+          </mc:Fallback>
+        </mc:AlternateContent>
+      </w:r>
+      <w:r>
+        <w:rPr>
+          <w:rFonts w:ascii="Times New Roman" w:hAnsi="Times New Roman" w:cs="Times New Roman"/>
+          <w:b/>
+        </w:rPr>
+        <w:t>Iconos Generales</w:t>
+      </w:r>
+      <w:r>
+        <w:rPr>
+          <w:rFonts w:ascii="Times New Roman" w:hAnsi="Times New Roman" w:cs="Times New Roman"/>
+        </w:rPr>
+        <w:t>: Algunos de los iconos son idénticos cuando se requieren para tareas comunes en cualquiera de los módulos, estos iconos son los siguientes:</w:t>
+      </w:r>
+    </w:p>
+    <w:p>
+      <w:pPr>
+        <w:rPr>
+          <w:rFonts w:ascii="Times New Roman" w:hAnsi="Times New Roman" w:cs="Times New Roman"/>
+        </w:rPr>
+      </w:pPr>
+    </w:p>
+    <w:p>
+      <w:pPr>
+        <w:rPr>
+          <w:rFonts w:ascii="Times New Roman" w:hAnsi="Times New Roman" w:cs="Times New Roman"/>
+        </w:rPr>
+      </w:pPr>
+      <w:r>
+        <w:rPr>
+          <w:rFonts w:ascii="Times New Roman" w:hAnsi="Times New Roman" w:cs="Times New Roman"/>
+          <w:noProof/>
+          <w:lang w:eastAsia="es-ES"/>
+        </w:rPr>
+        <mc:AlternateContent>
+          <mc:Choice Requires="wpg">
+            <w:drawing>
+              <wp:anchor distT="0" distB="0" distL="114300" distR="114300" simplePos="0" relativeHeight="251704320" behindDoc="0" locked="0" layoutInCell="1" allowOverlap="1" wp14:anchorId="415BD431" wp14:editId="7AE82A53">
+                <wp:simplePos x="0" y="0"/>
+                <wp:positionH relativeFrom="column">
+                  <wp:posOffset>612140</wp:posOffset>
+                </wp:positionH>
+                <wp:positionV relativeFrom="paragraph">
+                  <wp:posOffset>645795</wp:posOffset>
+                </wp:positionV>
+                <wp:extent cx="4293235" cy="699135"/>
+                <wp:effectExtent l="0" t="0" r="0" b="5715"/>
+                <wp:wrapTopAndBottom/>
+                <wp:docPr id="53" name="53 Grupo"/>
+                <wp:cNvGraphicFramePr/>
+                <a:graphic xmlns:a="http://schemas.openxmlformats.org/drawingml/2006/main">
+                  <a:graphicData uri="http://schemas.microsoft.com/office/word/2010/wordprocessingGroup">
+                    <wpg:wgp>
+                      <wpg:cNvGrpSpPr/>
+                      <wpg:grpSpPr>
+                        <a:xfrm>
+                          <a:off x="0" y="0"/>
+                          <a:ext cx="4293235" cy="699135"/>
+                          <a:chOff x="0" y="0"/>
+                          <a:chExt cx="4293704" cy="699714"/>
+                        </a:xfrm>
+                      </wpg:grpSpPr>
+                      <pic:pic xmlns:pic="http://schemas.openxmlformats.org/drawingml/2006/picture">
+                        <pic:nvPicPr>
+                          <pic:cNvPr id="21" name="Imagen 21" descr="C:\Users\karin\Desktop\eliminar.png"/>
+                          <pic:cNvPicPr>
+                            <a:picLocks noChangeAspect="1"/>
+                          </pic:cNvPicPr>
+                        </pic:nvPicPr>
+                        <pic:blipFill>
+                          <a:blip r:embed="rId22">
+                            <a:extLst>
+                              <a:ext uri="{28A0092B-C50C-407E-A947-70E740481C1C}">
+                                <a14:useLocalDpi xmlns:a14="http://schemas.microsoft.com/office/drawing/2010/main" val="0"/>
+                              </a:ext>
+                            </a:extLst>
+                          </a:blip>
+                          <a:srcRect/>
+                          <a:stretch>
+                            <a:fillRect/>
+                          </a:stretch>
+                        </pic:blipFill>
+                        <pic:spPr bwMode="auto">
+                          <a:xfrm>
+                            <a:off x="2592125" y="63610"/>
+                            <a:ext cx="930302" cy="612250"/>
+                          </a:xfrm>
+                          <a:prstGeom prst="rect">
+                            <a:avLst/>
+                          </a:prstGeom>
+                          <a:noFill/>
+                          <a:ln>
+                            <a:noFill/>
+                          </a:ln>
+                        </pic:spPr>
+                      </pic:pic>
+                      <pic:pic xmlns:pic="http://schemas.openxmlformats.org/drawingml/2006/picture">
+                        <pic:nvPicPr>
+                          <pic:cNvPr id="29" name="Imagen 29" descr="C:\Users\karin\Desktop\eliminar.png"/>
+                          <pic:cNvPicPr>
+                            <a:picLocks noChangeAspect="1"/>
+                          </pic:cNvPicPr>
+                        </pic:nvPicPr>
+                        <pic:blipFill>
+                          <a:blip r:embed="rId23">
+                            <a:extLst>
+                              <a:ext uri="{28A0092B-C50C-407E-A947-70E740481C1C}">
+                                <a14:useLocalDpi xmlns:a14="http://schemas.microsoft.com/office/drawing/2010/main" val="0"/>
+                              </a:ext>
+                            </a:extLst>
+                          </a:blip>
+                          <a:srcRect/>
+                          <a:stretch>
+                            <a:fillRect/>
+                          </a:stretch>
+                        </pic:blipFill>
+                        <pic:spPr bwMode="auto">
+                          <a:xfrm>
+                            <a:off x="3601941" y="31805"/>
+                            <a:ext cx="691763" cy="636104"/>
+                          </a:xfrm>
+                          <a:prstGeom prst="rect">
+                            <a:avLst/>
+                          </a:prstGeom>
+                          <a:noFill/>
+                          <a:ln>
+                            <a:noFill/>
+                          </a:ln>
+                        </pic:spPr>
+                      </pic:pic>
+                      <pic:pic xmlns:pic="http://schemas.openxmlformats.org/drawingml/2006/picture">
+                        <pic:nvPicPr>
+                          <pic:cNvPr id="31" name="Imagen 31" descr="C:\Users\karin\Desktop\imprimir.png"/>
+                          <pic:cNvPicPr>
+                            <a:picLocks noChangeAspect="1"/>
+                          </pic:cNvPicPr>
+                        </pic:nvPicPr>
+                        <pic:blipFill>
+                          <a:blip r:embed="rId24">
+                            <a:extLst>
+                              <a:ext uri="{28A0092B-C50C-407E-A947-70E740481C1C}">
+                                <a14:useLocalDpi xmlns:a14="http://schemas.microsoft.com/office/drawing/2010/main" val="0"/>
+                              </a:ext>
+                            </a:extLst>
+                          </a:blip>
+                          <a:srcRect/>
+                          <a:stretch>
+                            <a:fillRect/>
+                          </a:stretch>
+                        </pic:blipFill>
+                        <pic:spPr bwMode="auto">
+                          <a:xfrm>
+                            <a:off x="1343770" y="0"/>
+                            <a:ext cx="978011" cy="699714"/>
+                          </a:xfrm>
+                          <a:prstGeom prst="rect">
+                            <a:avLst/>
+                          </a:prstGeom>
+                          <a:noFill/>
+                          <a:ln>
+                            <a:noFill/>
+                          </a:ln>
+                        </pic:spPr>
+                      </pic:pic>
+                      <pic:pic xmlns:pic="http://schemas.openxmlformats.org/drawingml/2006/picture">
+                        <pic:nvPicPr>
+                          <pic:cNvPr id="52" name="Imagen 52" descr="C:\Users\karin\Desktop\atendido.png"/>
+                          <pic:cNvPicPr>
+                            <a:picLocks noChangeAspect="1"/>
+                          </pic:cNvPicPr>
+                        </pic:nvPicPr>
+                        <pic:blipFill>
+                          <a:blip r:embed="rId25">
+                            <a:extLst>
+                              <a:ext uri="{28A0092B-C50C-407E-A947-70E740481C1C}">
+                                <a14:useLocalDpi xmlns:a14="http://schemas.microsoft.com/office/drawing/2010/main" val="0"/>
+                              </a:ext>
+                            </a:extLst>
+                          </a:blip>
+                          <a:srcRect/>
+                          <a:stretch>
+                            <a:fillRect/>
+                          </a:stretch>
+                        </pic:blipFill>
+                        <pic:spPr bwMode="auto">
+                          <a:xfrm>
+                            <a:off x="0" y="0"/>
+                            <a:ext cx="1240403" cy="667909"/>
+                          </a:xfrm>
+                          <a:prstGeom prst="rect">
+                            <a:avLst/>
+                          </a:prstGeom>
+                          <a:noFill/>
+                          <a:ln>
+                            <a:noFill/>
+                          </a:ln>
+                        </pic:spPr>
+                      </pic:pic>
+                    </wpg:wgp>
+                  </a:graphicData>
+                </a:graphic>
+              </wp:anchor>
+            </w:drawing>
+          </mc:Choice>
+          <mc:Fallback>
+            <w:pict>
+              <v:group id="53 Grupo" o:spid="_x0000_s1026" style="position:absolute;margin-left:48.2pt;margin-top:50.85pt;width:338.05pt;height:55.05pt;z-index:251704320" coordsize="42937,6997" o:gfxdata="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">
+                <v:shape id="Imagen 21" o:spid="_x0000_s1027" type="#_x0000_t75" style="position:absolute;left:25921;top:636;width:9303;height:6122;visibility:visible;mso-wrap-style:square" o:gfxdata="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">
+                  <v:imagedata r:id="rId26" o:title="eliminar"/>
+                  <v:path arrowok="t"/>
+                </v:shape>
+                <v:shape id="Imagen 29" o:spid="_x0000_s1028" type="#_x0000_t75" style="position:absolute;left:36019;top:318;width:6918;height:6361;visibility:visible;mso-wrap-style:square" o:gfxdata="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">
+                  <v:imagedata r:id="rId27" o:title="eliminar"/>
+                  <v:path arrowok="t"/>
+                </v:shape>
+                <v:shape id="Imagen 31" o:spid="_x0000_s1029" type="#_x0000_t75" style="position:absolute;left:13437;width:9780;height:6997;visibility:visible;mso-wrap-style:square" o:gfxdata="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">
+                  <v:imagedata r:id="rId28" o:title="imprimir"/>
+                  <v:path arrowok="t"/>
+                </v:shape>
+                <v:shape id="Imagen 52" o:spid="_x0000_s1030" type="#_x0000_t75" style="position:absolute;width:12404;height:6679;visibility:visible;mso-wrap-style:square" o:gfxdata="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">
+                  <v:imagedata r:id="rId29" o:title="atendido"/>
+                  <v:path arrowok="t"/>
+                </v:shape>
+                <w10:wrap type="topAndBottom"/>
+              </v:group>
+            </w:pict>
+          </mc:Fallback>
+        </mc:AlternateContent>
+      </w:r>
+      <w:r>
+        <w:rPr>
+          <w:rFonts w:ascii="Times New Roman" w:hAnsi="Times New Roman" w:cs="Times New Roman"/>
+        </w:rPr>
+        <w:t xml:space="preserve">Cada uno de </w:t>
+      </w:r>
+      <w:r>
+        <w:rPr>
+          <w:rFonts w:ascii="Times New Roman" w:hAnsi="Times New Roman" w:cs="Times New Roman"/>
+        </w:rPr>
+        <w:t>estos</w:t>
+      </w:r>
+      <w:r>
+        <w:rPr>
+          <w:rFonts w:ascii="Times New Roman" w:hAnsi="Times New Roman" w:cs="Times New Roman"/>
+        </w:rPr>
+        <w:t xml:space="preserve"> iconos al pasar el mouse encima cambia de color  y   muestra un mensaje acerca de que función cumple, </w:t>
+      </w:r>
+      <w:r>
+        <w:rPr>
+          <w:rFonts w:ascii="Times New Roman" w:hAnsi="Times New Roman" w:cs="Times New Roman"/>
+        </w:rPr>
+        <w:t>estos</w:t>
+      </w:r>
+      <w:r>
+        <w:rPr>
+          <w:rFonts w:ascii="Times New Roman" w:hAnsi="Times New Roman" w:cs="Times New Roman"/>
+        </w:rPr>
+        <w:t xml:space="preserve"> iconos son los siguientes:</w:t>
+      </w:r>
+    </w:p>
+    <w:p>
+      <w:pPr>
+        <w:rPr>
+          <w:rFonts w:ascii="Times New Roman" w:hAnsi="Times New Roman" w:cs="Times New Roman"/>
+        </w:rPr>
+      </w:pPr>
+      <w:r>
+        <w:rPr>
+          <w:rFonts w:ascii="Times New Roman" w:hAnsi="Times New Roman" w:cs="Times New Roman"/>
+          <w:noProof/>
+          <w:lang w:eastAsia="es-ES"/>
+        </w:rPr>
+        <mc:AlternateContent>
+          <mc:Choice Requires="wpg">
+            <w:drawing>
+              <wp:anchor distT="0" distB="0" distL="114300" distR="114300" simplePos="0" relativeHeight="251703296" behindDoc="0" locked="0" layoutInCell="1" allowOverlap="1" wp14:anchorId="3E96E92F" wp14:editId="3E7C72C3">
+                <wp:simplePos x="0" y="0"/>
+                <wp:positionH relativeFrom="column">
+                  <wp:posOffset>485775</wp:posOffset>
+                </wp:positionH>
+                <wp:positionV relativeFrom="paragraph">
+                  <wp:posOffset>1119505</wp:posOffset>
+                </wp:positionV>
+                <wp:extent cx="4619625" cy="667385"/>
+                <wp:effectExtent l="0" t="0" r="9525" b="0"/>
+                <wp:wrapTopAndBottom/>
+                <wp:docPr id="54" name="54 Grupo"/>
+                <wp:cNvGraphicFramePr/>
+                <a:graphic xmlns:a="http://schemas.openxmlformats.org/drawingml/2006/main">
+                  <a:graphicData uri="http://schemas.microsoft.com/office/word/2010/wordprocessingGroup">
+                    <wpg:wgp>
+                      <wpg:cNvGrpSpPr/>
+                      <wpg:grpSpPr>
+                        <a:xfrm>
+                          <a:off x="0" y="0"/>
+                          <a:ext cx="4619625" cy="667385"/>
+                          <a:chOff x="0" y="0"/>
+                          <a:chExt cx="4619707" cy="667910"/>
+                        </a:xfrm>
+                      </wpg:grpSpPr>
+                      <pic:pic xmlns:pic="http://schemas.openxmlformats.org/drawingml/2006/picture">
+                        <pic:nvPicPr>
+                          <pic:cNvPr id="17" name="Imagen 17" descr="C:\Users\karin\Desktop\ojo.png"/>
+                          <pic:cNvPicPr>
+                            <a:picLocks noChangeAspect="1"/>
+                          </pic:cNvPicPr>
+                        </pic:nvPicPr>
+                        <pic:blipFill rotWithShape="1">
+                          <a:blip r:embed="rId30" cstate="print">
+                            <a:extLst>
+                              <a:ext uri="{28A0092B-C50C-407E-A947-70E740481C1C}">
+                                <a14:useLocalDpi xmlns:a14="http://schemas.microsoft.com/office/drawing/2010/main" val="0"/>
+                              </a:ext>
+                            </a:extLst>
+                          </a:blip>
+                          <a:srcRect l="10384" t="11087" r="68690" b="59127"/>
+                          <a:stretch/>
+                        </pic:blipFill>
+                        <pic:spPr bwMode="auto">
+                          <a:xfrm>
+                            <a:off x="0" y="0"/>
+                            <a:ext cx="834887" cy="667910"/>
+                          </a:xfrm>
+                          <a:prstGeom prst="rect">
+                            <a:avLst/>
+                          </a:prstGeom>
+                          <a:noFill/>
+                          <a:ln>
+                            <a:noFill/>
+                          </a:ln>
+                          <a:extLst>
+                            <a:ext uri="{53640926-AAD7-44D8-BBD7-CCE9431645EC}">
+                              <a14:shadowObscured xmlns:a14="http://schemas.microsoft.com/office/drawing/2010/main"/>
+                            </a:ext>
+                          </a:extLst>
+                        </pic:spPr>
+                      </pic:pic>
+                      <pic:pic xmlns:pic="http://schemas.openxmlformats.org/drawingml/2006/picture">
+                        <pic:nvPicPr>
+                          <pic:cNvPr id="18" name="Imagen 18" descr="C:\Users\karin\Desktop\editar.png"/>
+                          <pic:cNvPicPr>
+                            <a:picLocks noChangeAspect="1"/>
+                          </pic:cNvPicPr>
+                        </pic:nvPicPr>
+                        <pic:blipFill>
+                          <a:blip r:embed="rId31">
+                            <a:extLst>
+                              <a:ext uri="{28A0092B-C50C-407E-A947-70E740481C1C}">
+                                <a14:useLocalDpi xmlns:a14="http://schemas.microsoft.com/office/drawing/2010/main" val="0"/>
+                              </a:ext>
+                            </a:extLst>
+                          </a:blip>
+                          <a:srcRect/>
+                          <a:stretch>
+                            <a:fillRect/>
+                          </a:stretch>
+                        </pic:blipFill>
+                        <pic:spPr bwMode="auto">
+                          <a:xfrm>
+                            <a:off x="938253" y="7951"/>
+                            <a:ext cx="850790" cy="628153"/>
+                          </a:xfrm>
+                          <a:prstGeom prst="rect">
+                            <a:avLst/>
+                          </a:prstGeom>
+                          <a:noFill/>
+                          <a:ln>
+                            <a:noFill/>
+                          </a:ln>
+                        </pic:spPr>
+                      </pic:pic>
+                      <pic:pic xmlns:pic="http://schemas.openxmlformats.org/drawingml/2006/picture">
+                        <pic:nvPicPr>
+                          <pic:cNvPr id="30" name="Imagen 30" descr="C:\Users\karin\Desktop\nuevo turno.png"/>
+                          <pic:cNvPicPr>
+                            <a:picLocks noChangeAspect="1"/>
+                          </pic:cNvPicPr>
+                        </pic:nvPicPr>
+                        <pic:blipFill>
+                          <a:blip r:embed="rId32">
+                            <a:extLst>
+                              <a:ext uri="{28A0092B-C50C-407E-A947-70E740481C1C}">
+                                <a14:useLocalDpi xmlns:a14="http://schemas.microsoft.com/office/drawing/2010/main" val="0"/>
+                              </a:ext>
+                            </a:extLst>
+                          </a:blip>
+                          <a:srcRect/>
+                          <a:stretch>
+                            <a:fillRect/>
+                          </a:stretch>
+                        </pic:blipFill>
+                        <pic:spPr bwMode="auto">
+                          <a:xfrm>
+                            <a:off x="2798859" y="39757"/>
+                            <a:ext cx="787179" cy="620201"/>
+                          </a:xfrm>
+                          <a:prstGeom prst="rect">
+                            <a:avLst/>
+                          </a:prstGeom>
+                          <a:noFill/>
+                          <a:ln>
+                            <a:noFill/>
+                          </a:ln>
+                        </pic:spPr>
+                      </pic:pic>
+                      <pic:pic xmlns:pic="http://schemas.openxmlformats.org/drawingml/2006/picture">
+                        <pic:nvPicPr>
+                          <pic:cNvPr id="32" name="Imagen 32" descr="C:\Users\karin\Desktop\listar.png"/>
+                          <pic:cNvPicPr>
+                            <a:picLocks noChangeAspect="1"/>
+                          </pic:cNvPicPr>
+                        </pic:nvPicPr>
+                        <pic:blipFill>
+                          <a:blip r:embed="rId33">
+                            <a:extLst>
+                              <a:ext uri="{28A0092B-C50C-407E-A947-70E740481C1C}">
+                                <a14:useLocalDpi xmlns:a14="http://schemas.microsoft.com/office/drawing/2010/main" val="0"/>
+                              </a:ext>
+                            </a:extLst>
+                          </a:blip>
+                          <a:srcRect/>
+                          <a:stretch>
+                            <a:fillRect/>
+                          </a:stretch>
+                        </pic:blipFill>
+                        <pic:spPr bwMode="auto">
+                          <a:xfrm>
+                            <a:off x="1892410" y="39757"/>
+                            <a:ext cx="858741" cy="628153"/>
+                          </a:xfrm>
+                          <a:prstGeom prst="rect">
+                            <a:avLst/>
+                          </a:prstGeom>
+                          <a:noFill/>
+                          <a:ln>
+                            <a:noFill/>
+                          </a:ln>
+                        </pic:spPr>
+                      </pic:pic>
+                      <pic:pic xmlns:pic="http://schemas.openxmlformats.org/drawingml/2006/picture">
+                        <pic:nvPicPr>
+                          <pic:cNvPr id="51" name="Imagen 51" descr="C:\Users\karin\Desktop\cancelar.png"/>
+                          <pic:cNvPicPr>
+                            <a:picLocks noChangeAspect="1"/>
+                          </pic:cNvPicPr>
+                        </pic:nvPicPr>
+                        <pic:blipFill>
+                          <a:blip r:embed="rId34">
+                            <a:extLst>
+                              <a:ext uri="{28A0092B-C50C-407E-A947-70E740481C1C}">
+                                <a14:useLocalDpi xmlns:a14="http://schemas.microsoft.com/office/drawing/2010/main" val="0"/>
+                              </a:ext>
+                            </a:extLst>
+                          </a:blip>
+                          <a:srcRect/>
+                          <a:stretch>
+                            <a:fillRect/>
+                          </a:stretch>
+                        </pic:blipFill>
+                        <pic:spPr bwMode="auto">
+                          <a:xfrm>
+                            <a:off x="3760967" y="79513"/>
+                            <a:ext cx="858740" cy="532737"/>
+                          </a:xfrm>
+                          <a:prstGeom prst="rect">
+                            <a:avLst/>
+                          </a:prstGeom>
+                          <a:noFill/>
+                          <a:ln>
+                            <a:noFill/>
+                          </a:ln>
+                        </pic:spPr>
+                      </pic:pic>
+                    </wpg:wgp>
+                  </a:graphicData>
+                </a:graphic>
+              </wp:anchor>
+            </w:drawing>
+          </mc:Choice>
+          <mc:Fallback>
+            <w:pict>
+              <v:group id="54 Grupo" o:spid="_x0000_s1026" style="position:absolute;margin-left:38.25pt;margin-top:88.15pt;width:363.75pt;height:52.55pt;z-index:251703296" coordsize="46197,6679" o:gfxdata="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">
+                <v:shape id="Imagen 17" o:spid="_x0000_s1027" type="#_x0000_t75" style="position:absolute;width:8348;height:6679;visibility:visible;mso-wrap-style:square" o:gfxdata="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">
+                  <v:imagedata r:id="rId35" o:title="ojo" croptop="7266f" cropbottom="38749f" cropleft="6805f" cropright="45017f"/>
+                  <v:path arrowok="t"/>
+                </v:shape>
+                <v:shape id="Imagen 18" o:spid="_x0000_s1028" type="#_x0000_t75" style="position:absolute;left:9382;top:79;width:8508;height:6282;visibility:visible;mso-wrap-style:square" o:gfxdata="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">
+                  <v:imagedata r:id="rId36" o:title="editar"/>
+                  <v:path arrowok="t"/>
+                </v:shape>
+                <v:shape id="Imagen 30" o:spid="_x0000_s1029" type="#_x0000_t75" style="position:absolute;left:27988;top:397;width:7872;height:6202;visibility:visible;mso-wrap-style:square" o:gfxdata="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">
+                  <v:imagedata r:id="rId37" o:title="nuevo turno"/>
+                  <v:path arrowok="t"/>
+                </v:shape>
+                <v:shape id="Imagen 32" o:spid="_x0000_s1030" type="#_x0000_t75" style="position:absolute;left:18924;top:397;width:8587;height:6282;visibility:visible;mso-wrap-style:square" o:gfxdata="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">
+                  <v:imagedata r:id="rId38" o:title="listar"/>
+                  <v:path arrowok="t"/>
+                </v:shape>
+                <v:shape id="Imagen 51" o:spid="_x0000_s1031" type="#_x0000_t75" style="position:absolute;left:37609;top:795;width:8588;height:5327;visibility:visible;mso-wrap-style:square" o:gfxdata="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">
+                  <v:imagedata r:id="rId39" o:title="cancelar"/>
+                  <v:path arrowok="t"/>
+                </v:shape>
+                <w10:wrap type="topAndBottom"/>
+              </v:group>
+            </w:pict>
+          </mc:Fallback>
+        </mc:AlternateContent>
+      </w:r>
+    </w:p>
+    <w:p>
+      <w:pPr>
+        <w:rPr>
+          <w:rFonts w:ascii="Times New Roman" w:hAnsi="Times New Roman" w:cs="Times New Roman"/>
+        </w:rPr>
+      </w:pPr>
+      <w:r>
+        <w:rPr>
+          <w:rFonts w:ascii="Times New Roman" w:hAnsi="Times New Roman" w:cs="Times New Roman"/>
+          <w:b/>
+        </w:rPr>
+        <w:t>Buscador</w:t>
+      </w:r>
+      <w:r>
+        <w:rPr>
+          <w:rFonts w:ascii="Times New Roman" w:hAnsi="Times New Roman" w:cs="Times New Roman"/>
+          <w:b/>
+        </w:rPr>
+        <w:t xml:space="preserve"> Simple</w:t>
+      </w:r>
+      <w:bookmarkStart w:id="0" w:name="_GoBack"/>
+      <w:bookmarkEnd w:id="0"/>
+      <w:r>
+        <w:rPr>
+          <w:rFonts w:ascii="Times New Roman" w:hAnsi="Times New Roman" w:cs="Times New Roman"/>
+          <w:b/>
+        </w:rPr>
+        <w:t>:</w:t>
+      </w:r>
+      <w:r>
+        <w:rPr>
+          <w:rFonts w:ascii="Times New Roman" w:hAnsi="Times New Roman" w:cs="Times New Roman"/>
+          <w:b/>
+        </w:rPr>
+        <w:t xml:space="preserve"> </w:t>
+      </w:r>
+      <w:r>
+        <w:rPr>
+          <w:rFonts w:ascii="Times New Roman" w:hAnsi="Times New Roman" w:cs="Times New Roman"/>
+        </w:rPr>
+        <w:t xml:space="preserve">Permite al usuario buscar de maneara más rápida y sencilla los datos en la </w:t>
+      </w:r>
+      <w:r>
+        <w:rPr>
+          <w:rFonts w:ascii="Times New Roman" w:hAnsi="Times New Roman" w:cs="Times New Roman"/>
+        </w:rPr>
+        <w:t>tabla en la que se encuentra.</w:t>
+      </w:r>
+      <w:r>
+        <w:rPr>
+          <w:rFonts w:ascii="Times New Roman" w:hAnsi="Times New Roman" w:cs="Times New Roman"/>
+        </w:rPr>
+        <w:t xml:space="preserve"> </w:t>
+      </w:r>
+    </w:p>
+    <w:p>
+      <w:pPr>
+        <w:rPr>
+          <w:rFonts w:ascii="Times New Roman" w:hAnsi="Times New Roman" w:cs="Times New Roman"/>
+          <w:b/>
+        </w:rPr>
+      </w:pPr>
+      <w:r>
+        <w:rPr>
+          <w:noProof/>
+          <w:lang w:eastAsia="es-ES"/>
+        </w:rPr>
+        <w:drawing>
+          <wp:anchor distT="0" distB="0" distL="114300" distR="114300" simplePos="0" relativeHeight="251713536" behindDoc="0" locked="0" layoutInCell="1" allowOverlap="1" wp14:anchorId="6775C79D" wp14:editId="2C77C62D">
+            <wp:simplePos x="0" y="0"/>
+            <wp:positionH relativeFrom="column">
+              <wp:posOffset>80010</wp:posOffset>
+            </wp:positionH>
+            <wp:positionV relativeFrom="paragraph">
+              <wp:posOffset>635</wp:posOffset>
+            </wp:positionV>
+            <wp:extent cx="3784600" cy="307340"/>
+            <wp:effectExtent l="0" t="0" r="6350" b="0"/>
+            <wp:wrapSquare wrapText="bothSides"/>
+            <wp:docPr id="70" name="Imagen 70"/>
+            <wp:cNvGraphicFramePr>
+              <a:graphicFrameLocks xmlns:a="http://schemas.openxmlformats.org/drawingml/2006/main" noChangeAspect="1"/>
+            </wp:cNvGraphicFramePr>
+            <a:graphic xmlns:a="http://schemas.openxmlformats.org/drawingml/2006/main">
+              <a:graphicData uri="http://schemas.openxmlformats.org/drawingml/2006/picture">
+                <pic:pic xmlns:pic="http://schemas.openxmlformats.org/drawingml/2006/picture">
+                  <pic:nvPicPr>
+                    <pic:cNvPr id="0" name=""/>
+                    <pic:cNvPicPr/>
+                  </pic:nvPicPr>
+                  <pic:blipFill rotWithShape="1">
+                    <a:blip r:embed="rId40" cstate="print">
+                      <a:extLst>
+                        <a:ext uri="{28A0092B-C50C-407E-A947-70E740481C1C}">
+                          <a14:useLocalDpi xmlns:a14="http://schemas.microsoft.com/office/drawing/2010/main" val="0"/>
+                        </a:ext>
+                      </a:extLst>
+                    </a:blip>
+                    <a:srcRect l="24437" t="20000" r="5412" b="69855"/>
+                    <a:stretch/>
+                  </pic:blipFill>
+                  <pic:spPr bwMode="auto">
+                    <a:xfrm>
+                      <a:off x="0" y="0"/>
+                      <a:ext cx="3784600" cy="307340"/>
+                    </a:xfrm>
+                    <a:prstGeom prst="rect">
+                      <a:avLst/>
+                    </a:prstGeom>
+                    <a:ln>
+                      <a:noFill/>
+                    </a:ln>
+                    <a:extLst>
+                      <a:ext uri="{53640926-AAD7-44D8-BBD7-CCE9431645EC}">
+                        <a14:shadowObscured xmlns:a14="http://schemas.microsoft.com/office/drawing/2010/main"/>
+                      </a:ext>
+                    </a:extLst>
+                  </pic:spPr>
+                </pic:pic>
+              </a:graphicData>
+            </a:graphic>
+            <wp14:sizeRelH relativeFrom="page">
+              <wp14:pctWidth>0</wp14:pctWidth>
+            </wp14:sizeRelH>
+            <wp14:sizeRelV relativeFrom="page">
+              <wp14:pctHeight>0</wp14:pctHeight>
+            </wp14:sizeRelV>
+          </wp:anchor>
+        </w:drawing>
+      </w:r>
+    </w:p>
+    <w:p>
+      <w:pPr>
+        <w:rPr>
+          <w:rFonts w:ascii="Times New Roman" w:hAnsi="Times New Roman" w:cs="Times New Roman"/>
+          <w:b/>
+        </w:rPr>
+      </w:pPr>
+    </w:p>
+    <w:p>
+      <w:pPr>
+        <w:rPr>
+          <w:rFonts w:ascii="Times New Roman" w:hAnsi="Times New Roman" w:cs="Times New Roman"/>
+        </w:rPr>
+      </w:pPr>
+      <w:r>
+        <w:rPr>
+          <w:rFonts w:ascii="Times New Roman" w:hAnsi="Times New Roman" w:cs="Times New Roman"/>
+          <w:b/>
+        </w:rPr>
+        <w:t>Buscador avanzado:</w:t>
+      </w:r>
+      <w:r>
+        <w:rPr>
+          <w:rFonts w:ascii="Times New Roman" w:hAnsi="Times New Roman" w:cs="Times New Roman"/>
+          <w:b/>
+        </w:rPr>
+        <w:t xml:space="preserve"> </w:t>
+      </w:r>
+      <w:r>
+        <w:rPr>
+          <w:rFonts w:ascii="Times New Roman" w:hAnsi="Times New Roman" w:cs="Times New Roman"/>
+        </w:rPr>
+        <w:t xml:space="preserve">Permite al usuario combinar elementos que permitan refinar su búsqueda, limitar la misma ya sea por fecha, paciente, etc. Esta opción tendrá el botón </w:t>
+      </w:r>
+      <w:r>
+        <w:rPr>
+          <w:rFonts w:ascii="Times New Roman" w:hAnsi="Times New Roman" w:cs="Times New Roman"/>
+          <w:b/>
+        </w:rPr>
+        <w:t xml:space="preserve">“Filtrar” </w:t>
+      </w:r>
+      <w:r>
+        <w:rPr>
+          <w:rFonts w:ascii="Times New Roman" w:hAnsi="Times New Roman" w:cs="Times New Roman"/>
+        </w:rPr>
+        <w:t xml:space="preserve">para realizar la búsqueda y la opción </w:t>
+      </w:r>
+      <w:r>
+        <w:rPr>
+          <w:rFonts w:ascii="Times New Roman" w:hAnsi="Times New Roman" w:cs="Times New Roman"/>
+          <w:b/>
+        </w:rPr>
+        <w:t>“Limpiar Campos”</w:t>
+      </w:r>
+      <w:r>
+        <w:rPr>
+          <w:rFonts w:ascii="Times New Roman" w:hAnsi="Times New Roman" w:cs="Times New Roman"/>
+          <w:b/>
+        </w:rPr>
+        <w:t>.</w:t>
+      </w:r>
+    </w:p>
+    <w:p>
+      <w:pPr>
+        <w:rPr>
+          <w:rFonts w:ascii="Times New Roman" w:hAnsi="Times New Roman" w:cs="Times New Roman"/>
+          <w:b/>
+        </w:rPr>
+      </w:pPr>
+      <w:r>
+        <w:rPr>
+          <w:noProof/>
+          <w:lang w:eastAsia="es-ES"/>
+        </w:rPr>
+        <w:drawing>
+          <wp:inline distT="0" distB="0" distL="0" distR="0" wp14:anchorId="490144AA" wp14:editId="31701BF0">
+            <wp:extent cx="5796504" cy="712177"/>
+            <wp:effectExtent l="0" t="0" r="0" b="0"/>
+            <wp:docPr id="71" name="Imagen 71"/>
+            <wp:cNvGraphicFramePr>
+              <a:graphicFrameLocks xmlns:a="http://schemas.openxmlformats.org/drawingml/2006/main" noChangeAspect="1"/>
+            </wp:cNvGraphicFramePr>
+            <a:graphic xmlns:a="http://schemas.openxmlformats.org/drawingml/2006/main">
+              <a:graphicData uri="http://schemas.openxmlformats.org/drawingml/2006/picture">
+                <pic:pic xmlns:pic="http://schemas.openxmlformats.org/drawingml/2006/picture">
+                  <pic:nvPicPr>
+                    <pic:cNvPr id="0" name=""/>
+                    <pic:cNvPicPr/>
+                  </pic:nvPicPr>
+                  <pic:blipFill rotWithShape="1">
+                    <a:blip r:embed="rId41"/>
+                    <a:srcRect l="17763" t="23768" b="58261"/>
+                    <a:stretch/>
+                  </pic:blipFill>
+                  <pic:spPr bwMode="auto">
+                    <a:xfrm>
+                      <a:off x="0" y="0"/>
+                      <a:ext cx="5796504" cy="712177"/>
+                    </a:xfrm>
+                    <a:prstGeom prst="rect">
+                      <a:avLst/>
+                    </a:prstGeom>
+                    <a:ln>
+                      <a:noFill/>
+                    </a:ln>
+                    <a:extLst>
+                      <a:ext uri="{53640926-AAD7-44D8-BBD7-CCE9431645EC}">
+                        <a14:shadowObscured xmlns:a14="http://schemas.microsoft.com/office/drawing/2010/main"/>
+                      </a:ext>
+                    </a:extLst>
+                  </pic:spPr>
+                </pic:pic>
+              </a:graphicData>
+            </a:graphic>
+          </wp:inline>
+        </w:drawing>
+      </w:r>
+    </w:p>
+    <w:p>
+      <w:pPr>
+        <w:rPr>
+          <w:rFonts w:ascii="Times New Roman" w:hAnsi="Times New Roman" w:cs="Times New Roman"/>
+        </w:rPr>
+      </w:pPr>
+    </w:p>
+    <w:p>
+      <w:pPr>
+        <w:rPr>
+          <w:rFonts w:ascii="Times New Roman" w:hAnsi="Times New Roman" w:cs="Times New Roman"/>
+          <w:b/>
+        </w:rPr>
+      </w:pPr>
+      <w:r>
+        <w:rPr>
+          <w:rFonts w:ascii="Times New Roman" w:hAnsi="Times New Roman" w:cs="Times New Roman"/>
+          <w:b/>
+        </w:rPr>
+        <w:t>Usuarios del Sistema:</w:t>
+      </w:r>
+      <w:r>
+        <w:rPr>
+          <w:rFonts w:ascii="Times New Roman" w:hAnsi="Times New Roman" w:cs="Times New Roman"/>
+          <w:b/>
         </w:rPr>
         <w:br w:type="page"/>
       </w:r>
@@ -379,19 +2116,7 @@
         <w:rPr>
           <w:rFonts w:ascii="Times New Roman" w:hAnsi="Times New Roman" w:cs="Times New Roman"/>
         </w:rPr>
-        <w:t xml:space="preserve"> </w:t>
-      </w:r>
-      <w:r>
-        <w:rPr>
-          <w:rFonts w:ascii="Times New Roman" w:hAnsi="Times New Roman" w:cs="Times New Roman"/>
-        </w:rPr>
-        <w:t>submenú</w:t>
-      </w:r>
-      <w:r>
-        <w:rPr>
-          <w:rFonts w:ascii="Times New Roman" w:hAnsi="Times New Roman" w:cs="Times New Roman"/>
-        </w:rPr>
-        <w:t xml:space="preserve"> usuarios del menú Configuración.</w:t>
+        <w:t xml:space="preserve"> submenú usuarios del menú Configuración.</w:t>
       </w:r>
       <w:r>
         <w:rPr>
@@ -471,7 +2196,7 @@
                     <pic:cNvPicPr/>
                   </pic:nvPicPr>
                   <pic:blipFill rotWithShape="1">
-                    <a:blip r:embed="rId10"/>
+                    <a:blip r:embed="rId42"/>
                     <a:srcRect t="10513" b="7943"/>
                     <a:stretch/>
                   </pic:blipFill>
@@ -508,6 +2233,45 @@
     </w:p>
     <w:p>
       <w:pPr>
+        <w:jc w:val="both"/>
+        <w:rPr>
+          <w:rFonts w:ascii="Times New Roman" w:hAnsi="Times New Roman" w:cs="Times New Roman"/>
+        </w:rPr>
+      </w:pPr>
+      <w:r>
+        <w:rPr>
+          <w:rFonts w:ascii="Times New Roman" w:hAnsi="Times New Roman" w:cs="Times New Roman"/>
+        </w:rPr>
+        <w:t xml:space="preserve">Cada uno de los registros de la tabla </w:t>
+      </w:r>
+      <w:r>
+        <w:rPr>
+          <w:rFonts w:ascii="Times New Roman" w:hAnsi="Times New Roman" w:cs="Times New Roman"/>
+        </w:rPr>
+        <w:t>tendrá</w:t>
+      </w:r>
+      <w:r>
+        <w:rPr>
+          <w:rFonts w:ascii="Times New Roman" w:hAnsi="Times New Roman" w:cs="Times New Roman"/>
+        </w:rPr>
+        <w:t xml:space="preserve"> las opciones de </w:t>
+      </w:r>
+      <w:r>
+        <w:rPr>
+          <w:rFonts w:ascii="Times New Roman" w:hAnsi="Times New Roman" w:cs="Times New Roman"/>
+          <w:b/>
+        </w:rPr>
+        <w:t>Ver, Editar y Eliminar</w:t>
+      </w:r>
+      <w:r>
+        <w:rPr>
+          <w:rFonts w:ascii="Times New Roman" w:hAnsi="Times New Roman" w:cs="Times New Roman"/>
+        </w:rPr>
+        <w:t xml:space="preserve"> un registro.</w:t>
+      </w:r>
+    </w:p>
+    <w:p>
+      <w:pPr>
         <w:pStyle w:val="Prrafodelista"/>
         <w:numPr>
           <w:ilvl w:val="1"/>
@@ -535,6 +2299,53 @@
           <w:rFonts w:ascii="Times New Roman" w:hAnsi="Times New Roman" w:cs="Times New Roman"/>
         </w:rPr>
       </w:pPr>
+      <w:r>
+        <w:rPr>
+          <w:rFonts w:ascii="Times New Roman" w:hAnsi="Times New Roman" w:cs="Times New Roman"/>
+          <w:noProof/>
+          <w:lang w:eastAsia="es-ES"/>
+        </w:rPr>
+        <mc:AlternateContent>
+          <mc:Choice Requires="wpi">
+            <w:drawing>
+              <wp:anchor distT="0" distB="0" distL="114300" distR="114300" simplePos="0" relativeHeight="251705344" behindDoc="0" locked="0" layoutInCell="1" allowOverlap="1">
+                <wp:simplePos x="0" y="0"/>
+                <wp:positionH relativeFrom="column">
+                  <wp:posOffset>1476516</wp:posOffset>
+                </wp:positionH>
+                <wp:positionV relativeFrom="paragraph">
+                  <wp:posOffset>2054845</wp:posOffset>
+                </wp:positionV>
+                <wp:extent cx="360" cy="360"/>
+                <wp:effectExtent l="0" t="0" r="0" b="0"/>
+                <wp:wrapNone/>
+                <wp:docPr id="56" name="56 Entrada de lápiz"/>
+                <wp:cNvGraphicFramePr/>
+                <a:graphic xmlns:a="http://schemas.openxmlformats.org/drawingml/2006/main">
+                  <a:graphicData uri="http://schemas.microsoft.com/office/word/2010/wordprocessingInk">
+                    <w14:contentPart bwMode="auto" r:id="rId43">
+                      <w14:nvContentPartPr>
+                        <w14:cNvContentPartPr/>
+                      </w14:nvContentPartPr>
+                      <w14:xfrm>
+                        <a:off x="0" y="0"/>
+                        <a:ext cx="360" cy="360"/>
+                      </w14:xfrm>
+                    </w14:contentPart>
+                  </a:graphicData>
+                </a:graphic>
+              </wp:anchor>
+            </w:drawing>
+          </mc:Choice>
+          <mc:Fallback>
+            <w:pict>
+              <v:shape id="56 Entrada de lápiz" o:spid="_x0000_s1026" type="#_x0000_t75" style="position:absolute;margin-left:115.3pt;margin-top:160.85pt;width:1.95pt;height:1.95pt;z-index:251705344;visibility:visible;mso-wrap-style:square;mso-wrap-distance-left:9pt;mso-wrap-distance-top:0;mso-wrap-distance-right:9pt;mso-wrap-distance-bottom:0;mso-position-horizontal:absolute;mso-position-horizontal-relative:text;mso-position-vertical:absolute;mso-position-vertical-relative:text" o:gfxdata="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">
+                <v:imagedata r:id="rId44" o:title=""/>
+              </v:shape>
+            </w:pict>
+          </mc:Fallback>
+        </mc:AlternateContent>
+      </w:r>
       <w:r>
         <w:rPr>
           <w:rFonts w:ascii="Times New Roman" w:hAnsi="Times New Roman" w:cs="Times New Roman"/>
@@ -557,7 +2368,7 @@
                     <pic:cNvPicPr/>
                   </pic:nvPicPr>
                   <pic:blipFill rotWithShape="1">
-                    <a:blip r:embed="rId11" cstate="print">
+                    <a:blip r:embed="rId45" cstate="print">
                       <a:extLst>
                         <a:ext uri="{28A0092B-C50C-407E-A947-70E740481C1C}">
                           <a14:useLocalDpi xmlns:a14="http://schemas.microsoft.com/office/drawing/2010/main" val="0"/>
@@ -671,7 +2482,7 @@
                     <pic:cNvPicPr/>
                   </pic:nvPicPr>
                   <pic:blipFill rotWithShape="1">
-                    <a:blip r:embed="rId12" cstate="print">
+                    <a:blip r:embed="rId46" cstate="print">
                       <a:extLst>
                         <a:ext uri="{28A0092B-C50C-407E-A947-70E740481C1C}">
                           <a14:useLocalDpi xmlns:a14="http://schemas.microsoft.com/office/drawing/2010/main" val="0"/>
@@ -814,7 +2625,6 @@
           <w:noProof/>
           <w:lang w:eastAsia="es-ES"/>
         </w:rPr>
-        <w:lastRenderedPageBreak/>
         <w:drawing>
           <wp:anchor distT="0" distB="0" distL="114300" distR="114300" simplePos="0" relativeHeight="251660288" behindDoc="1" locked="0" layoutInCell="1" allowOverlap="1" wp14:anchorId="72417B35" wp14:editId="5520A494">
             <wp:simplePos x="0" y="0"/>
@@ -854,7 +2664,7 @@
                     <pic:cNvPicPr/>
                   </pic:nvPicPr>
                   <pic:blipFill rotWithShape="1">
-                    <a:blip r:embed="rId13" cstate="print">
+                    <a:blip r:embed="rId47" cstate="print">
                       <a:extLst>
                         <a:ext uri="{28A0092B-C50C-407E-A947-70E740481C1C}">
                           <a14:useLocalDpi xmlns:a14="http://schemas.microsoft.com/office/drawing/2010/main" val="0"/>
@@ -904,7 +2714,19 @@
         <w:rPr>
           <w:rFonts w:ascii="Times New Roman" w:hAnsi="Times New Roman" w:cs="Times New Roman"/>
         </w:rPr>
-        <w:t>En esta página, el usuario administrador</w:t>
+        <w:t xml:space="preserve">En </w:t>
+      </w:r>
+      <w:r>
+        <w:rPr>
+          <w:rFonts w:ascii="Times New Roman" w:hAnsi="Times New Roman" w:cs="Times New Roman"/>
+        </w:rPr>
+        <w:t>esta página, el usuario a</w:t>
+      </w:r>
+      <w:r>
+        <w:rPr>
+          <w:rFonts w:ascii="Times New Roman" w:hAnsi="Times New Roman" w:cs="Times New Roman"/>
+        </w:rPr>
+        <w:t>dministrador</w:t>
       </w:r>
       <w:r>
         <w:rPr>
@@ -948,115 +2770,17 @@
       </w:pPr>
       <w:r>
         <w:rPr>
-          <w:sz w:val="22"/>
-          <w:szCs w:val="22"/>
-        </w:rPr>
-        <w:t>Si ocurre algún error aparecerá un mensaje en rojo diciendo porque no se pudo crear.</w:t>
-      </w:r>
-      <w:r>
-        <w:rPr>
-          <w:sz w:val="22"/>
-          <w:szCs w:val="22"/>
-        </w:rPr>
-        <w:t xml:space="preserve"> </w:t>
-      </w:r>
-      <w:r>
-        <w:rPr>
-          <w:sz w:val="22"/>
-          <w:szCs w:val="22"/>
-        </w:rPr>
-        <w:t xml:space="preserve">Una vez seleccionado el empleado, se autocompletara los campos </w:t>
-      </w:r>
-      <w:r>
-        <w:rPr>
-          <w:b/>
-          <w:sz w:val="22"/>
-          <w:szCs w:val="22"/>
-        </w:rPr>
-        <w:t>Nombre</w:t>
-      </w:r>
-      <w:r>
-        <w:rPr>
-          <w:sz w:val="22"/>
-          <w:szCs w:val="22"/>
-        </w:rPr>
-        <w:t xml:space="preserve">, </w:t>
-      </w:r>
-      <w:r>
-        <w:rPr>
-          <w:b/>
-          <w:sz w:val="22"/>
-          <w:szCs w:val="22"/>
-        </w:rPr>
-        <w:t>Apellido</w:t>
-      </w:r>
-      <w:r>
-        <w:rPr>
-          <w:sz w:val="22"/>
-          <w:szCs w:val="22"/>
-        </w:rPr>
-        <w:t xml:space="preserve">, </w:t>
-      </w:r>
-      <w:r>
-        <w:rPr>
-          <w:b/>
-          <w:sz w:val="22"/>
-          <w:szCs w:val="22"/>
-        </w:rPr>
-        <w:t>Cargo</w:t>
-      </w:r>
-      <w:r>
-        <w:rPr>
-          <w:sz w:val="22"/>
-          <w:szCs w:val="22"/>
-        </w:rPr>
-        <w:t xml:space="preserve"> e </w:t>
-      </w:r>
-      <w:r>
-        <w:rPr>
-          <w:b/>
-          <w:sz w:val="22"/>
-          <w:szCs w:val="22"/>
-        </w:rPr>
-        <w:t>Email</w:t>
-      </w:r>
-      <w:r>
-        <w:rPr>
-          <w:sz w:val="22"/>
-          <w:szCs w:val="22"/>
-        </w:rPr>
-        <w:t xml:space="preserve"> del Empleado, luego debe completar los campos Nombre Usuario y seleccionar un Rol. Cada campo obligatorio tiene el icono (*) para indicar al u</w:t>
-      </w:r>
-      <w:r>
-        <w:rPr>
-          <w:sz w:val="22"/>
-          <w:szCs w:val="22"/>
-        </w:rPr>
-        <w:t>suario que debe ser completado, en caso de no completar se emitirá un mensaje de advertencia.</w:t>
-      </w:r>
-    </w:p>
-    <w:p>
-      <w:pPr>
-        <w:pStyle w:val="Default"/>
-        <w:jc w:val="both"/>
-        <w:rPr>
-          <w:sz w:val="22"/>
-          <w:szCs w:val="22"/>
-        </w:rPr>
-      </w:pPr>
-      <w:r>
-        <w:rPr>
           <w:noProof/>
           <w:lang w:eastAsia="es-ES"/>
         </w:rPr>
         <w:drawing>
-          <wp:anchor distT="0" distB="0" distL="114300" distR="114300" simplePos="0" relativeHeight="251661312" behindDoc="0" locked="0" layoutInCell="1" allowOverlap="1" wp14:anchorId="60569310" wp14:editId="7454A9B9">
+          <wp:anchor distT="0" distB="0" distL="114300" distR="114300" simplePos="0" relativeHeight="251661312" behindDoc="0" locked="0" layoutInCell="1" allowOverlap="1" wp14:anchorId="3F22EF46" wp14:editId="3A421A29">
             <wp:simplePos x="0" y="0"/>
             <wp:positionH relativeFrom="column">
               <wp:posOffset>2982595</wp:posOffset>
             </wp:positionH>
             <wp:positionV relativeFrom="paragraph">
-              <wp:posOffset>277495</wp:posOffset>
+              <wp:posOffset>1400175</wp:posOffset>
             </wp:positionV>
             <wp:extent cx="2785745" cy="2035810"/>
             <wp:effectExtent l="171450" t="171450" r="376555" b="364490"/>
@@ -1073,7 +2797,7 @@
                     <pic:cNvPicPr/>
                   </pic:nvPicPr>
                   <pic:blipFill rotWithShape="1">
-                    <a:blip r:embed="rId14" cstate="print">
+                    <a:blip r:embed="rId48" cstate="print">
                       <a:extLst>
                         <a:ext uri="{28A0092B-C50C-407E-A947-70E740481C1C}">
                           <a14:useLocalDpi xmlns:a14="http://schemas.microsoft.com/office/drawing/2010/main" val="0"/>
@@ -1121,17 +2845,115 @@
       </w:r>
       <w:r>
         <w:rPr>
+          <w:sz w:val="22"/>
+          <w:szCs w:val="22"/>
+        </w:rPr>
+        <w:t xml:space="preserve">Si ocurre algún error aparecerá un mensaje en rojo </w:t>
+      </w:r>
+      <w:r>
+        <w:rPr>
+          <w:sz w:val="22"/>
+          <w:szCs w:val="22"/>
+        </w:rPr>
+        <w:t>especificando los motivos del error</w:t>
+      </w:r>
+      <w:r>
+        <w:rPr>
+          <w:sz w:val="22"/>
+          <w:szCs w:val="22"/>
+        </w:rPr>
+        <w:t xml:space="preserve">. Una vez seleccionado el empleado, se autocompletara los campos </w:t>
+      </w:r>
+      <w:r>
+        <w:rPr>
+          <w:b/>
+          <w:sz w:val="22"/>
+          <w:szCs w:val="22"/>
+        </w:rPr>
+        <w:t>Nombre</w:t>
+      </w:r>
+      <w:r>
+        <w:rPr>
+          <w:sz w:val="22"/>
+          <w:szCs w:val="22"/>
+        </w:rPr>
+        <w:t xml:space="preserve">, </w:t>
+      </w:r>
+      <w:r>
+        <w:rPr>
+          <w:b/>
+          <w:sz w:val="22"/>
+          <w:szCs w:val="22"/>
+        </w:rPr>
+        <w:t>Apellido</w:t>
+      </w:r>
+      <w:r>
+        <w:rPr>
+          <w:sz w:val="22"/>
+          <w:szCs w:val="22"/>
+        </w:rPr>
+        <w:t xml:space="preserve">, </w:t>
+      </w:r>
+      <w:r>
+        <w:rPr>
+          <w:b/>
+          <w:sz w:val="22"/>
+          <w:szCs w:val="22"/>
+        </w:rPr>
+        <w:t>Cargo</w:t>
+      </w:r>
+      <w:r>
+        <w:rPr>
+          <w:sz w:val="22"/>
+          <w:szCs w:val="22"/>
+        </w:rPr>
+        <w:t xml:space="preserve"> e </w:t>
+      </w:r>
+      <w:r>
+        <w:rPr>
+          <w:b/>
+          <w:sz w:val="22"/>
+          <w:szCs w:val="22"/>
+        </w:rPr>
+        <w:t>Email</w:t>
+      </w:r>
+      <w:r>
+        <w:rPr>
+          <w:sz w:val="22"/>
+          <w:szCs w:val="22"/>
+        </w:rPr>
+        <w:t xml:space="preserve"> del Empleado, luego debe completar los campos Nombre Usuario y seleccionar un Rol. Cada campo obligatorio tiene el icono (*) para indicar al u</w:t>
+      </w:r>
+      <w:r>
+        <w:rPr>
+          <w:sz w:val="22"/>
+          <w:szCs w:val="22"/>
+        </w:rPr>
+        <w:t>suario que debe ser completado, en caso de no completar se emitirá un mensaje de advertencia.</w:t>
+      </w:r>
+    </w:p>
+    <w:p>
+      <w:pPr>
+        <w:pStyle w:val="Default"/>
+        <w:jc w:val="both"/>
+        <w:rPr>
+          <w:sz w:val="22"/>
+          <w:szCs w:val="22"/>
+        </w:rPr>
+      </w:pPr>
+      <w:r>
+        <w:rPr>
           <w:noProof/>
           <w:lang w:eastAsia="es-ES"/>
         </w:rPr>
         <w:drawing>
-          <wp:anchor distT="0" distB="0" distL="114300" distR="114300" simplePos="0" relativeHeight="251662336" behindDoc="0" locked="0" layoutInCell="1" allowOverlap="1" wp14:anchorId="6F000109" wp14:editId="6E34A696">
+          <wp:anchor distT="0" distB="0" distL="114300" distR="114300" simplePos="0" relativeHeight="251662336" behindDoc="0" locked="0" layoutInCell="1" allowOverlap="1" wp14:anchorId="412C4BBB" wp14:editId="5B621122">
             <wp:simplePos x="0" y="0"/>
             <wp:positionH relativeFrom="column">
-              <wp:posOffset>-158115</wp:posOffset>
+              <wp:posOffset>-154940</wp:posOffset>
             </wp:positionH>
             <wp:positionV relativeFrom="paragraph">
-              <wp:posOffset>341630</wp:posOffset>
+              <wp:posOffset>676275</wp:posOffset>
             </wp:positionV>
             <wp:extent cx="2785745" cy="1863090"/>
             <wp:effectExtent l="171450" t="171450" r="376555" b="365760"/>
@@ -1148,7 +2970,7 @@
                     <pic:cNvPicPr/>
                   </pic:nvPicPr>
                   <pic:blipFill rotWithShape="1">
-                    <a:blip r:embed="rId15" cstate="print">
+                    <a:blip r:embed="rId49" cstate="print">
                       <a:extLst>
                         <a:ext uri="{28A0092B-C50C-407E-A947-70E740481C1C}">
                           <a14:useLocalDpi xmlns:a14="http://schemas.microsoft.com/office/drawing/2010/main" val="0"/>
@@ -1214,7 +3036,6 @@
     </w:p>
     <w:p>
       <w:pPr>
-        <w:ind w:left="720"/>
         <w:jc w:val="both"/>
         <w:rPr>
           <w:rFonts w:ascii="Times New Roman" w:hAnsi="Times New Roman" w:cs="Times New Roman"/>
@@ -1229,6 +3050,7 @@
       <w:r>
         <w:rPr>
           <w:rFonts w:ascii="Times New Roman" w:hAnsi="Times New Roman" w:cs="Times New Roman"/>
+          <w:b/>
         </w:rPr>
         <w:t xml:space="preserve"> </w:t>
       </w:r>
@@ -1237,113 +3059,704 @@
           <w:rFonts w:ascii="Times New Roman" w:hAnsi="Times New Roman" w:cs="Times New Roman"/>
           <w:b/>
         </w:rPr>
-        <w:t>Por</w:t>
-      </w:r>
-      <w:r>
-        <w:rPr>
-          <w:rFonts w:ascii="Times New Roman" w:hAnsi="Times New Roman" w:cs="Times New Roman"/>
+        <w:t xml:space="preserve">Ejemplo: </w:t>
+      </w:r>
+      <w:r>
+        <w:rPr>
+          <w:rFonts w:ascii="Times New Roman" w:hAnsi="Times New Roman" w:cs="Times New Roman"/>
+        </w:rPr>
+        <w:t>E</w:t>
+      </w:r>
+      <w:r>
+        <w:rPr>
+          <w:rFonts w:ascii="Times New Roman" w:hAnsi="Times New Roman" w:cs="Times New Roman"/>
+        </w:rPr>
+        <w:t>n caso de que el usuario ingrese un nombre ya existente</w:t>
+      </w:r>
+      <w:r>
+        <w:rPr>
+          <w:rFonts w:ascii="Times New Roman" w:hAnsi="Times New Roman" w:cs="Times New Roman"/>
+        </w:rPr>
+        <w:t>, se visualizará</w:t>
+      </w:r>
+      <w:r>
+        <w:rPr>
+          <w:rFonts w:ascii="Times New Roman" w:hAnsi="Times New Roman" w:cs="Times New Roman"/>
+        </w:rPr>
+        <w:t xml:space="preserve"> un mensaje</w:t>
+      </w:r>
+      <w:r>
+        <w:rPr>
+          <w:rFonts w:ascii="Times New Roman" w:hAnsi="Times New Roman" w:cs="Times New Roman"/>
+        </w:rPr>
+        <w:t xml:space="preserve">: </w:t>
+      </w:r>
+      <w:r>
+        <w:rPr>
+          <w:rFonts w:ascii="Times New Roman" w:hAnsi="Times New Roman" w:cs="Times New Roman"/>
+          <w:color w:val="FF0000"/>
+        </w:rPr>
+        <w:t>“</w:t>
+      </w:r>
+      <w:r>
+        <w:rPr>
+          <w:rFonts w:ascii="Times New Roman" w:hAnsi="Times New Roman" w:cs="Times New Roman"/>
+          <w:color w:val="FF0000"/>
+        </w:rPr>
+        <w:t>Ya existe el</w:t>
+      </w:r>
+      <w:r>
+        <w:rPr>
+          <w:rFonts w:ascii="Times New Roman" w:hAnsi="Times New Roman" w:cs="Times New Roman"/>
+          <w:color w:val="FF0000"/>
+        </w:rPr>
+        <w:t xml:space="preserve"> Nombre de Usuario especificado</w:t>
+      </w:r>
+      <w:r>
+        <w:rPr>
+          <w:rFonts w:ascii="Times New Roman" w:hAnsi="Times New Roman" w:cs="Times New Roman"/>
+          <w:color w:val="FF0000"/>
+        </w:rPr>
+        <w:t>”</w:t>
+      </w:r>
+      <w:r>
+        <w:rPr>
+          <w:rFonts w:ascii="Times New Roman" w:hAnsi="Times New Roman" w:cs="Times New Roman"/>
+        </w:rPr>
+        <w:t xml:space="preserve">. </w:t>
+      </w:r>
+    </w:p>
+    <w:p>
+      <w:pPr>
+        <w:jc w:val="both"/>
+        <w:rPr>
+          <w:rFonts w:ascii="Times New Roman" w:hAnsi="Times New Roman" w:cs="Times New Roman"/>
+          <w:b/>
+        </w:rPr>
+      </w:pPr>
+      <w:r>
+        <w:rPr>
+          <w:rFonts w:ascii="Times New Roman" w:hAnsi="Times New Roman" w:cs="Times New Roman"/>
+        </w:rPr>
+        <w:t xml:space="preserve">Una vez </w:t>
+      </w:r>
+      <w:r>
+        <w:rPr>
+          <w:rFonts w:ascii="Times New Roman" w:hAnsi="Times New Roman" w:cs="Times New Roman"/>
+        </w:rPr>
+        <w:t>completado</w:t>
+      </w:r>
+      <w:r>
+        <w:rPr>
+          <w:rFonts w:ascii="Times New Roman" w:hAnsi="Times New Roman" w:cs="Times New Roman"/>
+        </w:rPr>
+        <w:t xml:space="preserve"> todos los campos requeridos, hacer clic</w:t>
+      </w:r>
+      <w:r>
+        <w:rPr>
+          <w:rFonts w:ascii="Times New Roman" w:hAnsi="Times New Roman" w:cs="Times New Roman"/>
+        </w:rPr>
+        <w:t>k</w:t>
+      </w:r>
+      <w:r>
+        <w:rPr>
+          <w:rFonts w:ascii="Times New Roman" w:hAnsi="Times New Roman" w:cs="Times New Roman"/>
+        </w:rPr>
+        <w:t xml:space="preserve"> en el botón </w:t>
+      </w:r>
+      <w:r>
+        <w:rPr>
+          <w:rFonts w:ascii="Times New Roman" w:hAnsi="Times New Roman" w:cs="Times New Roman"/>
+          <w:b/>
+        </w:rPr>
+        <w:t>“Guardar”</w:t>
+      </w:r>
+      <w:r>
+        <w:rPr>
+          <w:rFonts w:ascii="Times New Roman" w:hAnsi="Times New Roman" w:cs="Times New Roman"/>
+          <w:b/>
+        </w:rPr>
+        <w:t>.</w:t>
+      </w:r>
+    </w:p>
+    <w:p>
+      <w:pPr>
+        <w:pStyle w:val="Prrafodelista"/>
+        <w:numPr>
+          <w:ilvl w:val="1"/>
+          <w:numId w:val="3"/>
+        </w:numPr>
+        <w:jc w:val="both"/>
+        <w:rPr>
+          <w:rFonts w:ascii="Times New Roman" w:hAnsi="Times New Roman" w:cs="Times New Roman"/>
+          <w:b/>
+        </w:rPr>
+      </w:pPr>
+      <w:r>
+        <w:rPr>
+          <w:rFonts w:ascii="Times New Roman" w:hAnsi="Times New Roman" w:cs="Times New Roman"/>
+          <w:b/>
+        </w:rPr>
+        <w:lastRenderedPageBreak/>
+        <w:t xml:space="preserve">Ver Usuario </w:t>
+      </w:r>
+    </w:p>
+    <w:p>
+      <w:pPr>
+        <w:jc w:val="both"/>
+        <w:rPr>
+          <w:rFonts w:ascii="Times New Roman" w:hAnsi="Times New Roman" w:cs="Times New Roman"/>
+        </w:rPr>
+      </w:pPr>
+      <w:r>
+        <w:rPr>
+          <w:rFonts w:ascii="Times New Roman" w:hAnsi="Times New Roman" w:cs="Times New Roman"/>
+        </w:rPr>
+        <w:t>Al guardar el usuario recién creado, aparecerá la pantalla para ver los datos del nuevo usuario, en la parte superior derecha el usuario tendrá los botones para agregar, editar y eliminar al usuario si así lo desea o ir a la lista de usuarios.</w:t>
+      </w:r>
+    </w:p>
+    <w:p>
+      <w:pPr>
+        <w:jc w:val="both"/>
+        <w:rPr>
+          <w:rFonts w:ascii="Times New Roman" w:hAnsi="Times New Roman" w:cs="Times New Roman"/>
+          <w:b/>
+        </w:rPr>
+      </w:pPr>
+      <w:r>
+        <w:rPr>
+          <w:noProof/>
+          <w:lang w:eastAsia="es-ES"/>
+        </w:rPr>
+        <w:drawing>
+          <wp:inline distT="0" distB="0" distL="0" distR="0" wp14:anchorId="2845BD38" wp14:editId="7DDB60F6">
+            <wp:extent cx="5121402" cy="2347546"/>
+            <wp:effectExtent l="171450" t="171450" r="384175" b="358140"/>
+            <wp:docPr id="59" name="Imagen 59"/>
+            <wp:cNvGraphicFramePr>
+              <a:graphicFrameLocks xmlns:a="http://schemas.openxmlformats.org/drawingml/2006/main" noChangeAspect="1"/>
+            </wp:cNvGraphicFramePr>
+            <a:graphic xmlns:a="http://schemas.openxmlformats.org/drawingml/2006/main">
+              <a:graphicData uri="http://schemas.openxmlformats.org/drawingml/2006/picture">
+                <pic:pic xmlns:pic="http://schemas.openxmlformats.org/drawingml/2006/picture">
+                  <pic:nvPicPr>
+                    <pic:cNvPr id="0" name=""/>
+                    <pic:cNvPicPr/>
+                  </pic:nvPicPr>
+                  <pic:blipFill rotWithShape="1">
+                    <a:blip r:embed="rId50"/>
+                    <a:srcRect t="10615" b="7856"/>
+                    <a:stretch/>
+                  </pic:blipFill>
+                  <pic:spPr bwMode="auto">
+                    <a:xfrm>
+                      <a:off x="0" y="0"/>
+                      <a:ext cx="5176032" cy="2372587"/>
+                    </a:xfrm>
+                    <a:prstGeom prst="rect">
+                      <a:avLst/>
+                    </a:prstGeom>
+                    <a:ln>
+                      <a:noFill/>
+                    </a:ln>
+                    <a:effectLst>
+                      <a:outerShdw blurRad="292100" dist="139700" dir="2700000" algn="tl" rotWithShape="0">
+                        <a:srgbClr val="333333">
+                          <a:alpha val="65000"/>
+                        </a:srgbClr>
+                      </a:outerShdw>
+                    </a:effectLst>
+                    <a:extLst>
+                      <a:ext uri="{53640926-AAD7-44D8-BBD7-CCE9431645EC}">
+                        <a14:shadowObscured xmlns:a14="http://schemas.microsoft.com/office/drawing/2010/main"/>
+                      </a:ext>
+                    </a:extLst>
+                  </pic:spPr>
+                </pic:pic>
+              </a:graphicData>
+            </a:graphic>
+          </wp:inline>
+        </w:drawing>
+      </w:r>
+    </w:p>
+    <w:p>
+      <w:pPr>
+        <w:pStyle w:val="Prrafodelista"/>
+        <w:numPr>
+          <w:ilvl w:val="1"/>
+          <w:numId w:val="3"/>
+        </w:numPr>
+        <w:jc w:val="both"/>
+        <w:rPr>
+          <w:rFonts w:ascii="Times New Roman" w:hAnsi="Times New Roman" w:cs="Times New Roman"/>
+          <w:b/>
+        </w:rPr>
+      </w:pPr>
+      <w:r>
+        <w:rPr>
+          <w:rFonts w:ascii="Times New Roman" w:hAnsi="Times New Roman" w:cs="Times New Roman"/>
+          <w:b/>
+        </w:rPr>
+        <w:t>Editar</w:t>
+      </w:r>
+      <w:r>
+        <w:rPr>
+          <w:rFonts w:ascii="Times New Roman" w:hAnsi="Times New Roman" w:cs="Times New Roman"/>
+          <w:b/>
+        </w:rPr>
+        <w:t xml:space="preserve"> Usuario</w:t>
+      </w:r>
+    </w:p>
+    <w:p>
+      <w:pPr>
+        <w:spacing w:before="100" w:beforeAutospacing="1" w:after="100" w:afterAutospacing="1" w:line="240" w:lineRule="auto"/>
+        <w:ind w:left="375"/>
+        <w:jc w:val="both"/>
+        <w:rPr>
+          <w:rFonts w:cstheme="minorHAnsi"/>
+          <w:sz w:val="24"/>
+          <w:szCs w:val="24"/>
+        </w:rPr>
+      </w:pPr>
+      <w:r>
+        <w:rPr>
+          <w:rFonts w:cstheme="minorHAnsi"/>
+          <w:sz w:val="24"/>
+          <w:szCs w:val="24"/>
+        </w:rPr>
+        <w:t>Un usuario puede</w:t>
+      </w:r>
+      <w:r>
+        <w:rPr>
+          <w:rFonts w:cstheme="minorHAnsi"/>
+          <w:sz w:val="24"/>
+          <w:szCs w:val="24"/>
+        </w:rPr>
+        <w:t xml:space="preserve"> editar el nombre</w:t>
+      </w:r>
+      <w:r>
+        <w:rPr>
+          <w:rFonts w:cstheme="minorHAnsi"/>
+          <w:sz w:val="24"/>
+          <w:szCs w:val="24"/>
+        </w:rPr>
+        <w:t xml:space="preserve"> de usuario y el rol</w:t>
+      </w:r>
+      <w:r>
+        <w:rPr>
+          <w:rFonts w:cstheme="minorHAnsi"/>
+          <w:sz w:val="24"/>
+          <w:szCs w:val="24"/>
+        </w:rPr>
+        <w:t xml:space="preserve">, los datos como </w:t>
+      </w:r>
+      <w:r>
+        <w:rPr>
+          <w:rFonts w:cstheme="minorHAnsi"/>
+          <w:b/>
+          <w:sz w:val="24"/>
+          <w:szCs w:val="24"/>
+        </w:rPr>
+        <w:t>nombre, apellido, cargo e email</w:t>
+      </w:r>
+      <w:r>
+        <w:rPr>
+          <w:rFonts w:cstheme="minorHAnsi"/>
+          <w:sz w:val="24"/>
+          <w:szCs w:val="24"/>
         </w:rPr>
         <w:t xml:space="preserve"> </w:t>
       </w:r>
       <w:r>
         <w:rPr>
-          <w:rFonts w:ascii="Times New Roman" w:hAnsi="Times New Roman" w:cs="Times New Roman"/>
-          <w:b/>
-        </w:rPr>
-        <w:t>ejemplo</w:t>
-      </w:r>
-      <w:r>
-        <w:rPr>
-          <w:rFonts w:ascii="Times New Roman" w:hAnsi="Times New Roman" w:cs="Times New Roman"/>
-        </w:rPr>
-        <w:t xml:space="preserve">: </w:t>
-      </w:r>
-      <w:r>
-        <w:rPr>
-          <w:rFonts w:ascii="Times New Roman" w:hAnsi="Times New Roman" w:cs="Times New Roman"/>
-        </w:rPr>
-        <w:t>El usuario administrador no podrá ingr</w:t>
-      </w:r>
-      <w:r>
-        <w:rPr>
-          <w:rFonts w:ascii="Times New Roman" w:hAnsi="Times New Roman" w:cs="Times New Roman"/>
-        </w:rPr>
-        <w:t>esar un</w:t>
-      </w:r>
-      <w:r>
-        <w:rPr>
-          <w:rFonts w:ascii="Times New Roman" w:hAnsi="Times New Roman" w:cs="Times New Roman"/>
-        </w:rPr>
-        <w:t xml:space="preserve"> nombre</w:t>
-      </w:r>
-      <w:r>
-        <w:rPr>
-          <w:rFonts w:ascii="Times New Roman" w:hAnsi="Times New Roman" w:cs="Times New Roman"/>
-        </w:rPr>
-        <w:t xml:space="preserve"> de usuario que ya exista. Una vez </w:t>
-      </w:r>
-      <w:r>
-        <w:rPr>
-          <w:rFonts w:ascii="Times New Roman" w:hAnsi="Times New Roman" w:cs="Times New Roman"/>
-        </w:rPr>
-        <w:t>completado</w:t>
-      </w:r>
-      <w:r>
-        <w:rPr>
-          <w:rFonts w:ascii="Times New Roman" w:hAnsi="Times New Roman" w:cs="Times New Roman"/>
-        </w:rPr>
-        <w:t xml:space="preserve"> todos los campos requeridos, hacer clic</w:t>
-      </w:r>
-      <w:r>
-        <w:rPr>
-          <w:rFonts w:ascii="Times New Roman" w:hAnsi="Times New Roman" w:cs="Times New Roman"/>
-        </w:rPr>
-        <w:t>k</w:t>
-      </w:r>
-      <w:r>
-        <w:rPr>
-          <w:rFonts w:ascii="Times New Roman" w:hAnsi="Times New Roman" w:cs="Times New Roman"/>
-        </w:rPr>
-        <w:t xml:space="preserve"> en el botón </w:t>
-      </w:r>
-      <w:r>
-        <w:rPr>
-          <w:rFonts w:ascii="Times New Roman" w:hAnsi="Times New Roman" w:cs="Times New Roman"/>
-          <w:b/>
-        </w:rPr>
-        <w:t>“Guardar”</w:t>
-      </w:r>
-      <w:r>
-        <w:rPr>
-          <w:rFonts w:ascii="Times New Roman" w:hAnsi="Times New Roman" w:cs="Times New Roman"/>
-          <w:b/>
-        </w:rPr>
-        <w:t>.</w:t>
-      </w:r>
-      <w:bookmarkStart w:id="0" w:name="_GoBack"/>
-      <w:bookmarkEnd w:id="0"/>
+          <w:rFonts w:cstheme="minorHAnsi"/>
+          <w:sz w:val="24"/>
+          <w:szCs w:val="24"/>
+        </w:rPr>
+        <w:t>del</w:t>
+      </w:r>
+      <w:r>
+        <w:rPr>
+          <w:rFonts w:cstheme="minorHAnsi"/>
+          <w:sz w:val="24"/>
+          <w:szCs w:val="24"/>
+        </w:rPr>
+        <w:t xml:space="preserve"> empleados no son editables </w:t>
+      </w:r>
+      <w:r>
+        <w:rPr>
+          <w:rFonts w:cstheme="minorHAnsi"/>
+          <w:sz w:val="24"/>
+          <w:szCs w:val="24"/>
+        </w:rPr>
+        <w:t xml:space="preserve">y </w:t>
+      </w:r>
+      <w:r>
+        <w:rPr>
+          <w:rFonts w:cstheme="minorHAnsi"/>
+          <w:sz w:val="24"/>
+          <w:szCs w:val="24"/>
+        </w:rPr>
+        <w:t xml:space="preserve">puede </w:t>
+      </w:r>
+      <w:r>
+        <w:rPr>
+          <w:rFonts w:cstheme="minorHAnsi"/>
+          <w:sz w:val="24"/>
+          <w:szCs w:val="24"/>
+        </w:rPr>
+        <w:t>reestablecer la contraseña con un valor equivalente al nombre de usuario actual del usuario en edición.</w:t>
+      </w:r>
+      <w:r>
+        <w:rPr>
+          <w:rFonts w:cstheme="minorHAnsi"/>
+          <w:sz w:val="24"/>
+          <w:szCs w:val="24"/>
+        </w:rPr>
+        <w:t xml:space="preserve"> </w:t>
+      </w:r>
+      <w:r>
+        <w:rPr>
+          <w:rFonts w:cstheme="minorHAnsi"/>
+          <w:sz w:val="24"/>
+          <w:szCs w:val="24"/>
+        </w:rPr>
+        <w:t>Se podrá editar un usuario desde la lista de usuarios o desde la pantalla ver usuario.</w:t>
+      </w:r>
     </w:p>
     <w:p>
       <w:pPr>
         <w:pStyle w:val="Prrafodelista"/>
+        <w:ind w:left="375"/>
         <w:jc w:val="both"/>
         <w:rPr>
           <w:rFonts w:ascii="Times New Roman" w:hAnsi="Times New Roman" w:cs="Times New Roman"/>
           <w:b/>
         </w:rPr>
       </w:pPr>
-    </w:p>
-    <w:p>
-      <w:pPr>
-        <w:ind w:left="360"/>
+      <w:r>
+        <w:rPr>
+          <w:noProof/>
+          <w:lang w:eastAsia="es-ES"/>
+        </w:rPr>
+        <w:drawing>
+          <wp:anchor distT="0" distB="0" distL="114300" distR="114300" simplePos="0" relativeHeight="251714560" behindDoc="0" locked="0" layoutInCell="1" allowOverlap="1" wp14:anchorId="0B022B00" wp14:editId="6D384BF4">
+            <wp:simplePos x="0" y="0"/>
+            <wp:positionH relativeFrom="column">
+              <wp:posOffset>176530</wp:posOffset>
+            </wp:positionH>
+            <wp:positionV relativeFrom="paragraph">
+              <wp:posOffset>210185</wp:posOffset>
+            </wp:positionV>
+            <wp:extent cx="5454015" cy="2558415"/>
+            <wp:effectExtent l="171450" t="171450" r="375285" b="356235"/>
+            <wp:wrapTopAndBottom/>
+            <wp:docPr id="58" name="Imagen 58"/>
+            <wp:cNvGraphicFramePr>
+              <a:graphicFrameLocks xmlns:a="http://schemas.openxmlformats.org/drawingml/2006/main" noChangeAspect="1"/>
+            </wp:cNvGraphicFramePr>
+            <a:graphic xmlns:a="http://schemas.openxmlformats.org/drawingml/2006/main">
+              <a:graphicData uri="http://schemas.openxmlformats.org/drawingml/2006/picture">
+                <pic:pic xmlns:pic="http://schemas.openxmlformats.org/drawingml/2006/picture">
+                  <pic:nvPicPr>
+                    <pic:cNvPr id="0" name=""/>
+                    <pic:cNvPicPr/>
+                  </pic:nvPicPr>
+                  <pic:blipFill rotWithShape="1">
+                    <a:blip r:embed="rId51" cstate="print">
+                      <a:extLst>
+                        <a:ext uri="{28A0092B-C50C-407E-A947-70E740481C1C}">
+                          <a14:useLocalDpi xmlns:a14="http://schemas.microsoft.com/office/drawing/2010/main" val="0"/>
+                        </a:ext>
+                      </a:extLst>
+                    </a:blip>
+                    <a:srcRect t="10403" b="6157"/>
+                    <a:stretch/>
+                  </pic:blipFill>
+                  <pic:spPr bwMode="auto">
+                    <a:xfrm>
+                      <a:off x="0" y="0"/>
+                      <a:ext cx="5454015" cy="2558415"/>
+                    </a:xfrm>
+                    <a:prstGeom prst="rect">
+                      <a:avLst/>
+                    </a:prstGeom>
+                    <a:ln>
+                      <a:noFill/>
+                    </a:ln>
+                    <a:effectLst>
+                      <a:outerShdw blurRad="292100" dist="139700" dir="2700000" algn="tl" rotWithShape="0">
+                        <a:srgbClr val="333333">
+                          <a:alpha val="65000"/>
+                        </a:srgbClr>
+                      </a:outerShdw>
+                    </a:effectLst>
+                    <a:extLst>
+                      <a:ext uri="{53640926-AAD7-44D8-BBD7-CCE9431645EC}">
+                        <a14:shadowObscured xmlns:a14="http://schemas.microsoft.com/office/drawing/2010/main"/>
+                      </a:ext>
+                    </a:extLst>
+                  </pic:spPr>
+                </pic:pic>
+              </a:graphicData>
+            </a:graphic>
+            <wp14:sizeRelH relativeFrom="page">
+              <wp14:pctWidth>0</wp14:pctWidth>
+            </wp14:sizeRelH>
+            <wp14:sizeRelV relativeFrom="page">
+              <wp14:pctHeight>0</wp14:pctHeight>
+            </wp14:sizeRelV>
+          </wp:anchor>
+        </w:drawing>
+      </w:r>
+    </w:p>
+    <w:p>
+      <w:pPr>
+        <w:pStyle w:val="Prrafodelista"/>
+        <w:ind w:left="375"/>
         <w:jc w:val="both"/>
         <w:rPr>
           <w:rFonts w:ascii="Times New Roman" w:hAnsi="Times New Roman" w:cs="Times New Roman"/>
-        </w:rPr>
-      </w:pPr>
+          <w:b/>
+        </w:rPr>
+      </w:pPr>
+    </w:p>
+    <w:p>
+      <w:pPr>
+        <w:pStyle w:val="Prrafodelista"/>
+        <w:numPr>
+          <w:ilvl w:val="1"/>
+          <w:numId w:val="3"/>
+        </w:numPr>
+        <w:jc w:val="both"/>
+        <w:rPr>
+          <w:rFonts w:ascii="Times New Roman" w:hAnsi="Times New Roman" w:cs="Times New Roman"/>
+          <w:b/>
+        </w:rPr>
+      </w:pPr>
+      <w:r>
+        <w:rPr>
+          <w:rFonts w:ascii="Times New Roman" w:hAnsi="Times New Roman" w:cs="Times New Roman"/>
+          <w:b/>
+        </w:rPr>
+        <w:t>Eliminar Usuario</w:t>
+      </w:r>
+    </w:p>
+    <w:p>
+      <w:pPr>
+        <w:jc w:val="both"/>
+        <w:rPr>
+          <w:rFonts w:ascii="Times New Roman" w:hAnsi="Times New Roman" w:cs="Times New Roman"/>
+        </w:rPr>
+      </w:pPr>
+      <w:r>
+        <w:rPr>
+          <w:rFonts w:ascii="Times New Roman" w:hAnsi="Times New Roman" w:cs="Times New Roman"/>
+        </w:rPr>
+        <w:t>Se puede eliminar a un usuario</w:t>
+      </w:r>
+      <w:r>
+        <w:rPr>
+          <w:rFonts w:ascii="Times New Roman" w:hAnsi="Times New Roman" w:cs="Times New Roman"/>
+        </w:rPr>
+        <w:t xml:space="preserve"> desde el listado de usuario o desde la pantalla ver usuario, </w:t>
+      </w:r>
+      <w:r>
+        <w:rPr>
+          <w:rFonts w:ascii="Times New Roman" w:hAnsi="Times New Roman" w:cs="Times New Roman"/>
+        </w:rPr>
+        <w:t xml:space="preserve">con el icono eliminar, </w:t>
+      </w:r>
+      <w:r>
+        <w:rPr>
+          <w:rFonts w:ascii="Times New Roman" w:hAnsi="Times New Roman" w:cs="Times New Roman"/>
+        </w:rPr>
+        <w:t xml:space="preserve">antes de eliminarlo se emitirá un mensaje de advertencia si  ¿Desea eliminar al usuario seleccionado? </w:t>
+      </w:r>
+      <w:r>
+        <w:rPr>
+          <w:rFonts w:ascii="Times New Roman" w:hAnsi="Times New Roman" w:cs="Times New Roman"/>
+        </w:rPr>
+        <w:t>Y después debe confirmar la operación con el botón “Aceptar” o “Cancelar” en caso de que desea Cancelar la eliminación del usuario.</w:t>
+      </w:r>
+      <w:r>
+        <w:rPr>
+          <w:rFonts w:ascii="Times New Roman" w:hAnsi="Times New Roman" w:cs="Times New Roman"/>
+        </w:rPr>
+        <w:t xml:space="preserve"> </w:t>
+      </w:r>
+    </w:p>
+    <w:p>
+      <w:pPr>
+        <w:jc w:val="both"/>
+        <w:rPr>
+          <w:rFonts w:ascii="Times New Roman" w:hAnsi="Times New Roman" w:cs="Times New Roman"/>
+        </w:rPr>
+      </w:pPr>
+      <w:r>
+        <w:rPr>
+          <w:noProof/>
+          <w:lang w:eastAsia="es-ES"/>
+        </w:rPr>
+        <w:drawing>
+          <wp:anchor distT="0" distB="0" distL="114300" distR="114300" simplePos="0" relativeHeight="251706368" behindDoc="0" locked="0" layoutInCell="1" allowOverlap="1" wp14:anchorId="630781CA" wp14:editId="320B042A">
+            <wp:simplePos x="0" y="0"/>
+            <wp:positionH relativeFrom="column">
+              <wp:posOffset>1777365</wp:posOffset>
+            </wp:positionH>
+            <wp:positionV relativeFrom="paragraph">
+              <wp:posOffset>2561590</wp:posOffset>
+            </wp:positionV>
+            <wp:extent cx="4133850" cy="1978025"/>
+            <wp:effectExtent l="171450" t="171450" r="381000" b="365125"/>
+            <wp:wrapTopAndBottom/>
+            <wp:docPr id="64" name="Imagen 64" descr="C:\Users\karin\Desktop\usussusu el.png"/>
+            <wp:cNvGraphicFramePr>
+              <a:graphicFrameLocks xmlns:a="http://schemas.openxmlformats.org/drawingml/2006/main" noChangeAspect="1"/>
+            </wp:cNvGraphicFramePr>
+            <a:graphic xmlns:a="http://schemas.openxmlformats.org/drawingml/2006/main">
+              <a:graphicData uri="http://schemas.openxmlformats.org/drawingml/2006/picture">
+                <pic:pic xmlns:pic="http://schemas.openxmlformats.org/drawingml/2006/picture">
+                  <pic:nvPicPr>
+                    <pic:cNvPr id="0" name="Picture 15" descr="C:\Users\karin\Desktop\usussusu el.png"/>
+                    <pic:cNvPicPr>
+                      <a:picLocks noChangeAspect="1" noChangeArrowheads="1"/>
+                    </pic:cNvPicPr>
+                  </pic:nvPicPr>
+                  <pic:blipFill rotWithShape="1">
+                    <a:blip r:embed="rId52" cstate="print">
+                      <a:extLst>
+                        <a:ext uri="{28A0092B-C50C-407E-A947-70E740481C1C}">
+                          <a14:useLocalDpi xmlns:a14="http://schemas.microsoft.com/office/drawing/2010/main" val="0"/>
+                        </a:ext>
+                      </a:extLst>
+                    </a:blip>
+                    <a:srcRect t="6794" b="8068"/>
+                    <a:stretch/>
+                  </pic:blipFill>
+                  <pic:spPr bwMode="auto">
+                    <a:xfrm>
+                      <a:off x="0" y="0"/>
+                      <a:ext cx="4133850" cy="1978025"/>
+                    </a:xfrm>
+                    <a:prstGeom prst="rect">
+                      <a:avLst/>
+                    </a:prstGeom>
+                    <a:ln>
+                      <a:noFill/>
+                    </a:ln>
+                    <a:effectLst>
+                      <a:outerShdw blurRad="292100" dist="139700" dir="2700000" algn="tl" rotWithShape="0">
+                        <a:srgbClr val="333333">
+                          <a:alpha val="65000"/>
+                        </a:srgbClr>
+                      </a:outerShdw>
+                    </a:effectLst>
+                    <a:extLst>
+                      <a:ext uri="{53640926-AAD7-44D8-BBD7-CCE9431645EC}">
+                        <a14:shadowObscured xmlns:a14="http://schemas.microsoft.com/office/drawing/2010/main"/>
+                      </a:ext>
+                    </a:extLst>
+                  </pic:spPr>
+                </pic:pic>
+              </a:graphicData>
+            </a:graphic>
+            <wp14:sizeRelH relativeFrom="page">
+              <wp14:pctWidth>0</wp14:pctWidth>
+            </wp14:sizeRelH>
+            <wp14:sizeRelV relativeFrom="page">
+              <wp14:pctHeight>0</wp14:pctHeight>
+            </wp14:sizeRelV>
+          </wp:anchor>
+        </w:drawing>
+      </w:r>
+      <w:r>
+        <w:rPr>
+          <w:noProof/>
+          <w:lang w:eastAsia="es-ES"/>
+        </w:rPr>
+        <w:drawing>
+          <wp:anchor distT="0" distB="0" distL="114300" distR="114300" simplePos="0" relativeHeight="251707392" behindDoc="0" locked="0" layoutInCell="1" allowOverlap="1" wp14:anchorId="79623FC3" wp14:editId="49350DF5">
+            <wp:simplePos x="0" y="0"/>
+            <wp:positionH relativeFrom="column">
+              <wp:posOffset>-55245</wp:posOffset>
+            </wp:positionH>
+            <wp:positionV relativeFrom="paragraph">
+              <wp:posOffset>265430</wp:posOffset>
+            </wp:positionV>
+            <wp:extent cx="4179570" cy="1996440"/>
+            <wp:effectExtent l="171450" t="171450" r="373380" b="365760"/>
+            <wp:wrapTopAndBottom/>
+            <wp:docPr id="65" name="Imagen 65" descr="C:\Users\karin\Desktop\eliminar desde listado.png"/>
+            <wp:cNvGraphicFramePr>
+              <a:graphicFrameLocks xmlns:a="http://schemas.openxmlformats.org/drawingml/2006/main" noChangeAspect="1"/>
+            </wp:cNvGraphicFramePr>
+            <a:graphic xmlns:a="http://schemas.openxmlformats.org/drawingml/2006/main">
+              <a:graphicData uri="http://schemas.openxmlformats.org/drawingml/2006/picture">
+                <pic:pic xmlns:pic="http://schemas.openxmlformats.org/drawingml/2006/picture">
+                  <pic:nvPicPr>
+                    <pic:cNvPr id="0" name="Picture 16" descr="C:\Users\karin\Desktop\eliminar desde listado.png"/>
+                    <pic:cNvPicPr>
+                      <a:picLocks noChangeAspect="1" noChangeArrowheads="1"/>
+                    </pic:cNvPicPr>
+                  </pic:nvPicPr>
+                  <pic:blipFill rotWithShape="1">
+                    <a:blip r:embed="rId53" cstate="print">
+                      <a:extLst>
+                        <a:ext uri="{28A0092B-C50C-407E-A947-70E740481C1C}">
+                          <a14:useLocalDpi xmlns:a14="http://schemas.microsoft.com/office/drawing/2010/main" val="0"/>
+                        </a:ext>
+                      </a:extLst>
+                    </a:blip>
+                    <a:srcRect t="7034" b="7951"/>
+                    <a:stretch/>
+                  </pic:blipFill>
+                  <pic:spPr bwMode="auto">
+                    <a:xfrm>
+                      <a:off x="0" y="0"/>
+                      <a:ext cx="4179570" cy="1996440"/>
+                    </a:xfrm>
+                    <a:prstGeom prst="rect">
+                      <a:avLst/>
+                    </a:prstGeom>
+                    <a:ln>
+                      <a:noFill/>
+                    </a:ln>
+                    <a:effectLst>
+                      <a:outerShdw blurRad="292100" dist="139700" dir="2700000" algn="tl" rotWithShape="0">
+                        <a:srgbClr val="333333">
+                          <a:alpha val="65000"/>
+                        </a:srgbClr>
+                      </a:outerShdw>
+                    </a:effectLst>
+                    <a:extLst>
+                      <a:ext uri="{53640926-AAD7-44D8-BBD7-CCE9431645EC}">
+                        <a14:shadowObscured xmlns:a14="http://schemas.microsoft.com/office/drawing/2010/main"/>
+                      </a:ext>
+                    </a:extLst>
+                  </pic:spPr>
+                </pic:pic>
+              </a:graphicData>
+            </a:graphic>
+            <wp14:sizeRelH relativeFrom="page">
+              <wp14:pctWidth>0</wp14:pctWidth>
+            </wp14:sizeRelH>
+            <wp14:sizeRelV relativeFrom="page">
+              <wp14:pctHeight>0</wp14:pctHeight>
+            </wp14:sizeRelV>
+          </wp:anchor>
+        </w:drawing>
+      </w:r>
+      <w:r>
+        <w:rPr>
+          <w:rFonts w:ascii="Times New Roman" w:hAnsi="Times New Roman" w:cs="Times New Roman"/>
+        </w:rPr>
+        <w:t>Después se mostrara un mensaje de confirmación del resultado de la operación en color verde o rojo si se produce algún error.</w:t>
+      </w:r>
     </w:p>
     <w:sectPr>
-      <w:footerReference w:type="default" r:id="rId16"/>
+      <w:headerReference w:type="default" r:id="rId54"/>
+      <w:footerReference w:type="default" r:id="rId55"/>
       <w:pgSz w:w="11906" w:h="16838" w:code="9"/>
       <w:pgMar w:top="1417" w:right="1701" w:bottom="1417" w:left="1701" w:header="708" w:footer="708" w:gutter="0"/>
       <w:cols w:space="708"/>
@@ -1470,9 +3883,140 @@
 </w:footnotes>
 </file>
 
+<file path=word/header1.xml><?xml version="1.0" encoding="utf-8"?>
+<w:hdr xmlns:wpc="http://schemas.microsoft.com/office/word/2010/wordprocessingCanvas" xmlns:mc="http://schemas.openxmlformats.org/markup-compatibility/2006" xmlns:o="urn:schemas-microsoft-com:office:office" xmlns:r="http://schemas.openxmlformats.org/officeDocument/2006/relationships" xmlns:m="http://schemas.openxmlformats.org/officeDocument/2006/math" xmlns:v="urn:schemas-microsoft-com:vml" xmlns:wp14="http://schemas.microsoft.com/office/word/2010/wordprocessingDrawing" xmlns:wp="http://schemas.openxmlformats.org/drawingml/2006/wordprocessingDrawing" xmlns:w10="urn:schemas-microsoft-com:office:word" xmlns:w="http://schemas.openxmlformats.org/wordprocessingml/2006/main" xmlns:w14="http://schemas.microsoft.com/office/word/2010/wordml" xmlns:wpg="http://schemas.microsoft.com/office/word/2010/wordprocessingGroup" xmlns:wpi="http://schemas.microsoft.com/office/word/2010/wordprocessingInk" xmlns:wne="http://schemas.microsoft.com/office/word/2006/wordml" xmlns:wps="http://schemas.microsoft.com/office/word/2010/wordprocessingShape" mc:Ignorable="w14 wp14">
+  <w:p>
+    <w:pPr>
+      <w:pStyle w:val="Encabezado"/>
+    </w:pPr>
+    <w:r>
+      <w:t>Manual de Usuario</w:t>
+    </w:r>
+  </w:p>
+  <w:p>
+    <w:pPr>
+      <w:pStyle w:val="Encabezado"/>
+    </w:pPr>
+  </w:p>
+</w:hdr>
+</file>
+
 <file path=word/numbering.xml><?xml version="1.0" encoding="utf-8"?>
 <w:numbering xmlns:wpc="http://schemas.microsoft.com/office/word/2010/wordprocessingCanvas" xmlns:mc="http://schemas.openxmlformats.org/markup-compatibility/2006" xmlns:o="urn:schemas-microsoft-com:office:office" xmlns:r="http://schemas.openxmlformats.org/officeDocument/2006/relationships" xmlns:m="http://schemas.openxmlformats.org/officeDocument/2006/math" xmlns:v="urn:schemas-microsoft-com:vml" xmlns:wp14="http://schemas.microsoft.com/office/word/2010/wordprocessingDrawing" xmlns:wp="http://schemas.openxmlformats.org/drawingml/2006/wordprocessingDrawing" xmlns:w10="urn:schemas-microsoft-com:office:word" xmlns:w="http://schemas.openxmlformats.org/wordprocessingml/2006/main" xmlns:w14="http://schemas.microsoft.com/office/word/2010/wordml" xmlns:wpg="http://schemas.microsoft.com/office/word/2010/wordprocessingGroup" xmlns:wpi="http://schemas.microsoft.com/office/word/2010/wordprocessingInk" xmlns:wne="http://schemas.microsoft.com/office/word/2006/wordml" xmlns:wps="http://schemas.microsoft.com/office/word/2010/wordprocessingShape" mc:Ignorable="w14 wp14">
   <w:abstractNum w:abstractNumId="0">
+    <w:nsid w:val="05EA1F5A"/>
+    <w:multiLevelType w:val="multilevel"/>
+    <w:tmpl w:val="E4EA942A"/>
+    <w:lvl w:ilvl="0">
+      <w:start w:val="1"/>
+      <w:numFmt w:val="decimal"/>
+      <w:lvlText w:val="%1."/>
+      <w:lvlJc w:val="left"/>
+      <w:pPr>
+        <w:ind w:left="375" w:hanging="375"/>
+      </w:pPr>
+      <w:rPr>
+        <w:rFonts w:hint="default"/>
+      </w:rPr>
+    </w:lvl>
+    <w:lvl w:ilvl="1">
+      <w:start w:val="1"/>
+      <w:numFmt w:val="decimal"/>
+      <w:lvlText w:val="%1.%2-"/>
+      <w:lvlJc w:val="left"/>
+      <w:pPr>
+        <w:ind w:left="375" w:hanging="375"/>
+      </w:pPr>
+      <w:rPr>
+        <w:rFonts w:hint="default"/>
+      </w:rPr>
+    </w:lvl>
+    <w:lvl w:ilvl="2">
+      <w:start w:val="1"/>
+      <w:numFmt w:val="decimal"/>
+      <w:lvlText w:val="%1.%2-%3."/>
+      <w:lvlJc w:val="left"/>
+      <w:pPr>
+        <w:ind w:left="720" w:hanging="720"/>
+      </w:pPr>
+      <w:rPr>
+        <w:rFonts w:hint="default"/>
+      </w:rPr>
+    </w:lvl>
+    <w:lvl w:ilvl="3">
+      <w:start w:val="1"/>
+      <w:numFmt w:val="decimal"/>
+      <w:lvlText w:val="%1.%2-%3.%4."/>
+      <w:lvlJc w:val="left"/>
+      <w:pPr>
+        <w:ind w:left="720" w:hanging="720"/>
+      </w:pPr>
+      <w:rPr>
+        <w:rFonts w:hint="default"/>
+      </w:rPr>
+    </w:lvl>
+    <w:lvl w:ilvl="4">
+      <w:start w:val="1"/>
+      <w:numFmt w:val="decimal"/>
+      <w:lvlText w:val="%1.%2-%3.%4.%5."/>
+      <w:lvlJc w:val="left"/>
+      <w:pPr>
+        <w:ind w:left="1080" w:hanging="1080"/>
+      </w:pPr>
+      <w:rPr>
+        <w:rFonts w:hint="default"/>
+      </w:rPr>
+    </w:lvl>
+    <w:lvl w:ilvl="5">
+      <w:start w:val="1"/>
+      <w:numFmt w:val="decimal"/>
+      <w:lvlText w:val="%1.%2-%3.%4.%5.%6."/>
+      <w:lvlJc w:val="left"/>
+      <w:pPr>
+        <w:ind w:left="1080" w:hanging="1080"/>
+      </w:pPr>
+      <w:rPr>
+        <w:rFonts w:hint="default"/>
+      </w:rPr>
+    </w:lvl>
+    <w:lvl w:ilvl="6">
+      <w:start w:val="1"/>
+      <w:numFmt w:val="decimal"/>
+      <w:lvlText w:val="%1.%2-%3.%4.%5.%6.%7."/>
+      <w:lvlJc w:val="left"/>
+      <w:pPr>
+        <w:ind w:left="1440" w:hanging="1440"/>
+      </w:pPr>
+      <w:rPr>
+        <w:rFonts w:hint="default"/>
+      </w:rPr>
+    </w:lvl>
+    <w:lvl w:ilvl="7">
+      <w:start w:val="1"/>
+      <w:numFmt w:val="decimal"/>
+      <w:lvlText w:val="%1.%2-%3.%4.%5.%6.%7.%8."/>
+      <w:lvlJc w:val="left"/>
+      <w:pPr>
+        <w:ind w:left="1440" w:hanging="1440"/>
+      </w:pPr>
+      <w:rPr>
+        <w:rFonts w:hint="default"/>
+      </w:rPr>
+    </w:lvl>
+    <w:lvl w:ilvl="8">
+      <w:start w:val="1"/>
+      <w:numFmt w:val="decimal"/>
+      <w:lvlText w:val="%1.%2-%3.%4.%5.%6.%7.%8.%9."/>
+      <w:lvlJc w:val="left"/>
+      <w:pPr>
+        <w:ind w:left="1800" w:hanging="1800"/>
+      </w:pPr>
+      <w:rPr>
+        <w:rFonts w:hint="default"/>
+      </w:rPr>
+    </w:lvl>
+  </w:abstractNum>
+  <w:abstractNum w:abstractNumId="1">
     <w:nsid w:val="1F0257C4"/>
     <w:multiLevelType w:val="multilevel"/>
     <w:tmpl w:val="BE44CC90"/>
@@ -1593,8 +4137,335 @@
       </w:rPr>
     </w:lvl>
   </w:abstractNum>
+  <w:abstractNum w:abstractNumId="2">
+    <w:nsid w:val="269B467A"/>
+    <w:multiLevelType w:val="multilevel"/>
+    <w:tmpl w:val="162E3ACE"/>
+    <w:lvl w:ilvl="0">
+      <w:start w:val="1"/>
+      <w:numFmt w:val="decimal"/>
+      <w:lvlText w:val="%1."/>
+      <w:lvlJc w:val="left"/>
+      <w:pPr>
+        <w:tabs>
+          <w:tab w:val="num" w:pos="720"/>
+        </w:tabs>
+        <w:ind w:left="720" w:hanging="360"/>
+      </w:pPr>
+    </w:lvl>
+    <w:lvl w:ilvl="1" w:tentative="1">
+      <w:start w:val="1"/>
+      <w:numFmt w:val="decimal"/>
+      <w:lvlText w:val="%2."/>
+      <w:lvlJc w:val="left"/>
+      <w:pPr>
+        <w:tabs>
+          <w:tab w:val="num" w:pos="1440"/>
+        </w:tabs>
+        <w:ind w:left="1440" w:hanging="360"/>
+      </w:pPr>
+    </w:lvl>
+    <w:lvl w:ilvl="2" w:tentative="1">
+      <w:start w:val="1"/>
+      <w:numFmt w:val="decimal"/>
+      <w:lvlText w:val="%3."/>
+      <w:lvlJc w:val="left"/>
+      <w:pPr>
+        <w:tabs>
+          <w:tab w:val="num" w:pos="2160"/>
+        </w:tabs>
+        <w:ind w:left="2160" w:hanging="360"/>
+      </w:pPr>
+    </w:lvl>
+    <w:lvl w:ilvl="3" w:tentative="1">
+      <w:start w:val="1"/>
+      <w:numFmt w:val="decimal"/>
+      <w:lvlText w:val="%4."/>
+      <w:lvlJc w:val="left"/>
+      <w:pPr>
+        <w:tabs>
+          <w:tab w:val="num" w:pos="2880"/>
+        </w:tabs>
+        <w:ind w:left="2880" w:hanging="360"/>
+      </w:pPr>
+    </w:lvl>
+    <w:lvl w:ilvl="4" w:tentative="1">
+      <w:start w:val="1"/>
+      <w:numFmt w:val="decimal"/>
+      <w:lvlText w:val="%5."/>
+      <w:lvlJc w:val="left"/>
+      <w:pPr>
+        <w:tabs>
+          <w:tab w:val="num" w:pos="3600"/>
+        </w:tabs>
+        <w:ind w:left="3600" w:hanging="360"/>
+      </w:pPr>
+    </w:lvl>
+    <w:lvl w:ilvl="5" w:tentative="1">
+      <w:start w:val="1"/>
+      <w:numFmt w:val="decimal"/>
+      <w:lvlText w:val="%6."/>
+      <w:lvlJc w:val="left"/>
+      <w:pPr>
+        <w:tabs>
+          <w:tab w:val="num" w:pos="4320"/>
+        </w:tabs>
+        <w:ind w:left="4320" w:hanging="360"/>
+      </w:pPr>
+    </w:lvl>
+    <w:lvl w:ilvl="6" w:tentative="1">
+      <w:start w:val="1"/>
+      <w:numFmt w:val="decimal"/>
+      <w:lvlText w:val="%7."/>
+      <w:lvlJc w:val="left"/>
+      <w:pPr>
+        <w:tabs>
+          <w:tab w:val="num" w:pos="5040"/>
+        </w:tabs>
+        <w:ind w:left="5040" w:hanging="360"/>
+      </w:pPr>
+    </w:lvl>
+    <w:lvl w:ilvl="7" w:tentative="1">
+      <w:start w:val="1"/>
+      <w:numFmt w:val="decimal"/>
+      <w:lvlText w:val="%8."/>
+      <w:lvlJc w:val="left"/>
+      <w:pPr>
+        <w:tabs>
+          <w:tab w:val="num" w:pos="5760"/>
+        </w:tabs>
+        <w:ind w:left="5760" w:hanging="360"/>
+      </w:pPr>
+    </w:lvl>
+    <w:lvl w:ilvl="8" w:tentative="1">
+      <w:start w:val="1"/>
+      <w:numFmt w:val="decimal"/>
+      <w:lvlText w:val="%9."/>
+      <w:lvlJc w:val="left"/>
+      <w:pPr>
+        <w:tabs>
+          <w:tab w:val="num" w:pos="6480"/>
+        </w:tabs>
+        <w:ind w:left="6480" w:hanging="360"/>
+      </w:pPr>
+    </w:lvl>
+  </w:abstractNum>
+  <w:abstractNum w:abstractNumId="3">
+    <w:nsid w:val="30695898"/>
+    <w:multiLevelType w:val="multilevel"/>
+    <w:tmpl w:val="03CE3544"/>
+    <w:lvl w:ilvl="0">
+      <w:start w:val="1"/>
+      <w:numFmt w:val="decimal"/>
+      <w:lvlText w:val="%1."/>
+      <w:lvlJc w:val="left"/>
+      <w:pPr>
+        <w:ind w:left="555" w:hanging="555"/>
+      </w:pPr>
+      <w:rPr>
+        <w:rFonts w:hint="default"/>
+      </w:rPr>
+    </w:lvl>
+    <w:lvl w:ilvl="1">
+      <w:start w:val="1"/>
+      <w:numFmt w:val="decimal"/>
+      <w:lvlText w:val="%1.%2."/>
+      <w:lvlJc w:val="left"/>
+      <w:pPr>
+        <w:ind w:left="742" w:hanging="555"/>
+      </w:pPr>
+      <w:rPr>
+        <w:rFonts w:hint="default"/>
+      </w:rPr>
+    </w:lvl>
+    <w:lvl w:ilvl="2">
+      <w:start w:val="1"/>
+      <w:numFmt w:val="decimal"/>
+      <w:lvlText w:val="%1.%2.%3-"/>
+      <w:lvlJc w:val="left"/>
+      <w:pPr>
+        <w:ind w:left="1094" w:hanging="720"/>
+      </w:pPr>
+      <w:rPr>
+        <w:rFonts w:hint="default"/>
+      </w:rPr>
+    </w:lvl>
+    <w:lvl w:ilvl="3">
+      <w:start w:val="1"/>
+      <w:numFmt w:val="decimal"/>
+      <w:lvlText w:val="%1.%2.%3-%4."/>
+      <w:lvlJc w:val="left"/>
+      <w:pPr>
+        <w:ind w:left="1281" w:hanging="720"/>
+      </w:pPr>
+      <w:rPr>
+        <w:rFonts w:hint="default"/>
+      </w:rPr>
+    </w:lvl>
+    <w:lvl w:ilvl="4">
+      <w:start w:val="1"/>
+      <w:numFmt w:val="decimal"/>
+      <w:lvlText w:val="%1.%2.%3-%4.%5."/>
+      <w:lvlJc w:val="left"/>
+      <w:pPr>
+        <w:ind w:left="1828" w:hanging="1080"/>
+      </w:pPr>
+      <w:rPr>
+        <w:rFonts w:hint="default"/>
+      </w:rPr>
+    </w:lvl>
+    <w:lvl w:ilvl="5">
+      <w:start w:val="1"/>
+      <w:numFmt w:val="decimal"/>
+      <w:lvlText w:val="%1.%2.%3-%4.%5.%6."/>
+      <w:lvlJc w:val="left"/>
+      <w:pPr>
+        <w:ind w:left="2015" w:hanging="1080"/>
+      </w:pPr>
+      <w:rPr>
+        <w:rFonts w:hint="default"/>
+      </w:rPr>
+    </w:lvl>
+    <w:lvl w:ilvl="6">
+      <w:start w:val="1"/>
+      <w:numFmt w:val="decimal"/>
+      <w:lvlText w:val="%1.%2.%3-%4.%5.%6.%7."/>
+      <w:lvlJc w:val="left"/>
+      <w:pPr>
+        <w:ind w:left="2562" w:hanging="1440"/>
+      </w:pPr>
+      <w:rPr>
+        <w:rFonts w:hint="default"/>
+      </w:rPr>
+    </w:lvl>
+    <w:lvl w:ilvl="7">
+      <w:start w:val="1"/>
+      <w:numFmt w:val="decimal"/>
+      <w:lvlText w:val="%1.%2.%3-%4.%5.%6.%7.%8."/>
+      <w:lvlJc w:val="left"/>
+      <w:pPr>
+        <w:ind w:left="2749" w:hanging="1440"/>
+      </w:pPr>
+      <w:rPr>
+        <w:rFonts w:hint="default"/>
+      </w:rPr>
+    </w:lvl>
+    <w:lvl w:ilvl="8">
+      <w:start w:val="1"/>
+      <w:numFmt w:val="decimal"/>
+      <w:lvlText w:val="%1.%2.%3-%4.%5.%6.%7.%8.%9."/>
+      <w:lvlJc w:val="left"/>
+      <w:pPr>
+        <w:ind w:left="3296" w:hanging="1800"/>
+      </w:pPr>
+      <w:rPr>
+        <w:rFonts w:hint="default"/>
+      </w:rPr>
+    </w:lvl>
+  </w:abstractNum>
+  <w:abstractNum w:abstractNumId="4">
+    <w:nsid w:val="7206337E"/>
+    <w:multiLevelType w:val="hybridMultilevel"/>
+    <w:tmpl w:val="CDF82846"/>
+    <w:lvl w:ilvl="0" w:tplc="AE604768">
+      <w:start w:val="1"/>
+      <w:numFmt w:val="decimal"/>
+      <w:lvlText w:val="%1-"/>
+      <w:lvlJc w:val="left"/>
+      <w:pPr>
+        <w:ind w:left="720" w:hanging="360"/>
+      </w:pPr>
+      <w:rPr>
+        <w:rFonts w:hint="default"/>
+      </w:rPr>
+    </w:lvl>
+    <w:lvl w:ilvl="1" w:tplc="0C0A0019" w:tentative="1">
+      <w:start w:val="1"/>
+      <w:numFmt w:val="lowerLetter"/>
+      <w:lvlText w:val="%2."/>
+      <w:lvlJc w:val="left"/>
+      <w:pPr>
+        <w:ind w:left="1440" w:hanging="360"/>
+      </w:pPr>
+    </w:lvl>
+    <w:lvl w:ilvl="2" w:tplc="0C0A001B" w:tentative="1">
+      <w:start w:val="1"/>
+      <w:numFmt w:val="lowerRoman"/>
+      <w:lvlText w:val="%3."/>
+      <w:lvlJc w:val="right"/>
+      <w:pPr>
+        <w:ind w:left="2160" w:hanging="180"/>
+      </w:pPr>
+    </w:lvl>
+    <w:lvl w:ilvl="3" w:tplc="0C0A000F" w:tentative="1">
+      <w:start w:val="1"/>
+      <w:numFmt w:val="decimal"/>
+      <w:lvlText w:val="%4."/>
+      <w:lvlJc w:val="left"/>
+      <w:pPr>
+        <w:ind w:left="2880" w:hanging="360"/>
+      </w:pPr>
+    </w:lvl>
+    <w:lvl w:ilvl="4" w:tplc="0C0A0019" w:tentative="1">
+      <w:start w:val="1"/>
+      <w:numFmt w:val="lowerLetter"/>
+      <w:lvlText w:val="%5."/>
+      <w:lvlJc w:val="left"/>
+      <w:pPr>
+        <w:ind w:left="3600" w:hanging="360"/>
+      </w:pPr>
+    </w:lvl>
+    <w:lvl w:ilvl="5" w:tplc="0C0A001B" w:tentative="1">
+      <w:start w:val="1"/>
+      <w:numFmt w:val="lowerRoman"/>
+      <w:lvlText w:val="%6."/>
+      <w:lvlJc w:val="right"/>
+      <w:pPr>
+        <w:ind w:left="4320" w:hanging="180"/>
+      </w:pPr>
+    </w:lvl>
+    <w:lvl w:ilvl="6" w:tplc="0C0A000F" w:tentative="1">
+      <w:start w:val="1"/>
+      <w:numFmt w:val="decimal"/>
+      <w:lvlText w:val="%7."/>
+      <w:lvlJc w:val="left"/>
+      <w:pPr>
+        <w:ind w:left="5040" w:hanging="360"/>
+      </w:pPr>
+    </w:lvl>
+    <w:lvl w:ilvl="7" w:tplc="0C0A0019" w:tentative="1">
+      <w:start w:val="1"/>
+      <w:numFmt w:val="lowerLetter"/>
+      <w:lvlText w:val="%8."/>
+      <w:lvlJc w:val="left"/>
+      <w:pPr>
+        <w:ind w:left="5760" w:hanging="360"/>
+      </w:pPr>
+    </w:lvl>
+    <w:lvl w:ilvl="8" w:tplc="0C0A001B" w:tentative="1">
+      <w:start w:val="1"/>
+      <w:numFmt w:val="lowerRoman"/>
+      <w:lvlText w:val="%9."/>
+      <w:lvlJc w:val="right"/>
+      <w:pPr>
+        <w:ind w:left="6480" w:hanging="180"/>
+      </w:pPr>
+    </w:lvl>
+  </w:abstractNum>
   <w:num w:numId="1">
+    <w:abstractNumId w:val="1"/>
+  </w:num>
+  <w:num w:numId="2">
+    <w:abstractNumId w:val="4"/>
+  </w:num>
+  <w:num w:numId="3">
     <w:abstractNumId w:val="0"/>
+  </w:num>
+  <w:num w:numId="4">
+    <w:abstractNumId w:val="3"/>
+  </w:num>
+  <w:num w:numId="5">
+    <w:abstractNumId w:val="2"/>
   </w:num>
 </w:numbering>
 </file>
@@ -2179,6 +5050,32 @@
     </w:rPr>
   </w:style>
 </w:styles>
+</file>
+
+<file path=word/ink/ink1.xml><?xml version="1.0" encoding="utf-8"?>
+<inkml:ink xmlns:inkml="http://www.w3.org/2003/InkML">
+  <inkml:definitions>
+    <inkml:context xml:id="ctx0">
+      <inkml:inkSource xml:id="inkSrc0">
+        <inkml:traceFormat>
+          <inkml:channel name="X" type="integer" max="4095" units="cm"/>
+          <inkml:channel name="Y" type="integer" max="4095" units="cm"/>
+        </inkml:traceFormat>
+        <inkml:channelProperties>
+          <inkml:channelProperty channel="X" name="resolution" value="119.0407" units="1/cm"/>
+          <inkml:channelProperty channel="Y" name="resolution" value="211.62791" units="1/cm"/>
+        </inkml:channelProperties>
+      </inkml:inkSource>
+      <inkml:timestamp xml:id="ts0" timeString="2016-06-04T23:11:48.482"/>
+    </inkml:context>
+    <inkml:brush xml:id="br0">
+      <inkml:brushProperty name="width" value="0.06667" units="cm"/>
+      <inkml:brushProperty name="height" value="0.06667" units="cm"/>
+      <inkml:brushProperty name="fitToCurve" value="1"/>
+    </inkml:brush>
+  </inkml:definitions>
+  <inkml:trace contextRef="#ctx0" brushRef="#br0">0 0,'0'0,"0"0,0 0,0 0,0 0,0 0,0 0,0 0,0 0,0 0,0 0,0 0,0 0,0 0,0 0,0 0,0 0,0 0,0 0,0 0,0 0,0 0,0 0,0 0,0 0,0 0,0 0,0 0,0 0,0 0</inkml:trace>
+</inkml:ink>
 </file>
 
 <file path=word/theme/theme1.xml><?xml version="1.0" encoding="utf-8"?>
@@ -2471,7 +5368,7 @@
 </file>
 
 <file path=customXml/itemProps1.xml><?xml version="1.0" encoding="utf-8"?>
-<ds:datastoreItem xmlns:ds="http://schemas.openxmlformats.org/officeDocument/2006/customXml" ds:itemID="{1182C626-E4F8-4B47-A35A-E6D3EE181287}">
+<ds:datastoreItem xmlns:ds="http://schemas.openxmlformats.org/officeDocument/2006/customXml" ds:itemID="{454A9EF6-C292-4C94-B210-4C6C74B01ECB}">
   <ds:schemaRefs>
     <ds:schemaRef ds:uri="http://schemas.openxmlformats.org/officeDocument/2006/bibliography"/>
   </ds:schemaRefs>

</xml_diff>

<commit_message>
Issue #80 Arregle algunos detalles como el indice, y la explicacion de editar y eliminar usuario Tiempo Utilizado: 2h:00m
</commit_message>
<xml_diff>
--- a/files/Documentación/Manual de Usuario.docx
+++ b/files/Documentación/Manual de Usuario.docx
@@ -233,247 +233,1399 @@
         <w:br w:type="page"/>
       </w:r>
     </w:p>
+    <w:sdt>
+      <w:sdtPr>
+        <w:id w:val="682941786"/>
+        <w:docPartObj>
+          <w:docPartGallery w:val="Table of Contents"/>
+          <w:docPartUnique/>
+        </w:docPartObj>
+      </w:sdtPr>
+      <w:sdtEndPr>
+        <w:rPr>
+          <w:rFonts w:asciiTheme="minorHAnsi" w:eastAsiaTheme="minorHAnsi" w:hAnsiTheme="minorHAnsi" w:cstheme="minorBidi"/>
+          <w:color w:val="auto"/>
+          <w:sz w:val="22"/>
+          <w:szCs w:val="22"/>
+          <w:lang w:eastAsia="en-US"/>
+        </w:rPr>
+      </w:sdtEndPr>
+      <w:sdtContent>
+        <w:p>
+          <w:pPr>
+            <w:pStyle w:val="TtulodeTDC"/>
+          </w:pPr>
+          <w:r>
+            <w:t>Tabla de contenido</w:t>
+          </w:r>
+        </w:p>
+        <w:p>
+          <w:pPr>
+            <w:pStyle w:val="TDC1"/>
+            <w:tabs>
+              <w:tab w:val="right" w:leader="dot" w:pos="8494"/>
+            </w:tabs>
+            <w:rPr>
+              <w:rFonts w:eastAsiaTheme="minorEastAsia"/>
+              <w:noProof/>
+              <w:lang w:eastAsia="es-ES"/>
+            </w:rPr>
+          </w:pPr>
+          <w:r>
+            <w:fldChar w:fldCharType="begin"/>
+          </w:r>
+          <w:r>
+            <w:instrText xml:space="preserve"> TOC \o "1-3" \h \z \u </w:instrText>
+          </w:r>
+          <w:r>
+            <w:fldChar w:fldCharType="separate"/>
+          </w:r>
+          <w:hyperlink w:anchor="_Toc452916574" w:history="1">
+            <w:r>
+              <w:rPr>
+                <w:rStyle w:val="Hipervnculo"/>
+                <w:noProof/>
+              </w:rPr>
+              <w:t>Introducción</w:t>
+            </w:r>
+            <w:r>
+              <w:rPr>
+                <w:noProof/>
+                <w:webHidden/>
+              </w:rPr>
+              <w:tab/>
+            </w:r>
+            <w:r>
+              <w:rPr>
+                <w:noProof/>
+                <w:webHidden/>
+              </w:rPr>
+              <w:fldChar w:fldCharType="begin"/>
+            </w:r>
+            <w:r>
+              <w:rPr>
+                <w:noProof/>
+                <w:webHidden/>
+              </w:rPr>
+              <w:instrText xml:space="preserve"> PAGEREF _Toc452916574 \h </w:instrText>
+            </w:r>
+            <w:r>
+              <w:rPr>
+                <w:noProof/>
+                <w:webHidden/>
+              </w:rPr>
+            </w:r>
+            <w:r>
+              <w:rPr>
+                <w:noProof/>
+                <w:webHidden/>
+              </w:rPr>
+              <w:fldChar w:fldCharType="separate"/>
+            </w:r>
+            <w:r>
+              <w:rPr>
+                <w:noProof/>
+                <w:webHidden/>
+              </w:rPr>
+              <w:t>3</w:t>
+            </w:r>
+            <w:r>
+              <w:rPr>
+                <w:noProof/>
+                <w:webHidden/>
+              </w:rPr>
+              <w:fldChar w:fldCharType="end"/>
+            </w:r>
+          </w:hyperlink>
+        </w:p>
+        <w:p>
+          <w:pPr>
+            <w:pStyle w:val="TDC1"/>
+            <w:tabs>
+              <w:tab w:val="right" w:leader="dot" w:pos="8494"/>
+            </w:tabs>
+            <w:rPr>
+              <w:rFonts w:eastAsiaTheme="minorEastAsia"/>
+              <w:noProof/>
+              <w:lang w:eastAsia="es-ES"/>
+            </w:rPr>
+          </w:pPr>
+          <w:hyperlink w:anchor="_Toc452916575" w:history="1">
+            <w:r>
+              <w:rPr>
+                <w:rStyle w:val="Hipervnculo"/>
+                <w:noProof/>
+              </w:rPr>
+              <w:t>Conceptos Importantes</w:t>
+            </w:r>
+            <w:r>
+              <w:rPr>
+                <w:noProof/>
+                <w:webHidden/>
+              </w:rPr>
+              <w:tab/>
+            </w:r>
+            <w:r>
+              <w:rPr>
+                <w:noProof/>
+                <w:webHidden/>
+              </w:rPr>
+              <w:fldChar w:fldCharType="begin"/>
+            </w:r>
+            <w:r>
+              <w:rPr>
+                <w:noProof/>
+                <w:webHidden/>
+              </w:rPr>
+              <w:instrText xml:space="preserve"> PAGEREF _Toc452916575 \h </w:instrText>
+            </w:r>
+            <w:r>
+              <w:rPr>
+                <w:noProof/>
+                <w:webHidden/>
+              </w:rPr>
+            </w:r>
+            <w:r>
+              <w:rPr>
+                <w:noProof/>
+                <w:webHidden/>
+              </w:rPr>
+              <w:fldChar w:fldCharType="separate"/>
+            </w:r>
+            <w:r>
+              <w:rPr>
+                <w:noProof/>
+                <w:webHidden/>
+              </w:rPr>
+              <w:t>4</w:t>
+            </w:r>
+            <w:r>
+              <w:rPr>
+                <w:noProof/>
+                <w:webHidden/>
+              </w:rPr>
+              <w:fldChar w:fldCharType="end"/>
+            </w:r>
+          </w:hyperlink>
+        </w:p>
+        <w:p>
+          <w:pPr>
+            <w:pStyle w:val="TDC2"/>
+            <w:tabs>
+              <w:tab w:val="right" w:leader="dot" w:pos="8494"/>
+            </w:tabs>
+            <w:rPr>
+              <w:rFonts w:eastAsiaTheme="minorEastAsia"/>
+              <w:noProof/>
+              <w:lang w:eastAsia="es-ES"/>
+            </w:rPr>
+          </w:pPr>
+          <w:hyperlink w:anchor="_Toc452916576" w:history="1">
+            <w:r>
+              <w:rPr>
+                <w:rStyle w:val="Hipervnculo"/>
+                <w:noProof/>
+              </w:rPr>
+              <w:t>Barras:</w:t>
+            </w:r>
+            <w:r>
+              <w:rPr>
+                <w:noProof/>
+                <w:webHidden/>
+              </w:rPr>
+              <w:tab/>
+            </w:r>
+            <w:r>
+              <w:rPr>
+                <w:noProof/>
+                <w:webHidden/>
+              </w:rPr>
+              <w:fldChar w:fldCharType="begin"/>
+            </w:r>
+            <w:r>
+              <w:rPr>
+                <w:noProof/>
+                <w:webHidden/>
+              </w:rPr>
+              <w:instrText xml:space="preserve"> PAGEREF _Toc452916576 \h </w:instrText>
+            </w:r>
+            <w:r>
+              <w:rPr>
+                <w:noProof/>
+                <w:webHidden/>
+              </w:rPr>
+            </w:r>
+            <w:r>
+              <w:rPr>
+                <w:noProof/>
+                <w:webHidden/>
+              </w:rPr>
+              <w:fldChar w:fldCharType="separate"/>
+            </w:r>
+            <w:r>
+              <w:rPr>
+                <w:noProof/>
+                <w:webHidden/>
+              </w:rPr>
+              <w:t>4</w:t>
+            </w:r>
+            <w:r>
+              <w:rPr>
+                <w:noProof/>
+                <w:webHidden/>
+              </w:rPr>
+              <w:fldChar w:fldCharType="end"/>
+            </w:r>
+          </w:hyperlink>
+        </w:p>
+        <w:p>
+          <w:pPr>
+            <w:pStyle w:val="TDC2"/>
+            <w:tabs>
+              <w:tab w:val="right" w:leader="dot" w:pos="8494"/>
+            </w:tabs>
+            <w:rPr>
+              <w:rFonts w:eastAsiaTheme="minorEastAsia"/>
+              <w:noProof/>
+              <w:lang w:eastAsia="es-ES"/>
+            </w:rPr>
+          </w:pPr>
+          <w:hyperlink w:anchor="_Toc452916577" w:history="1">
+            <w:r>
+              <w:rPr>
+                <w:rStyle w:val="Hipervnculo"/>
+                <w:noProof/>
+              </w:rPr>
+              <w:t>Submenús:</w:t>
+            </w:r>
+            <w:r>
+              <w:rPr>
+                <w:noProof/>
+                <w:webHidden/>
+              </w:rPr>
+              <w:tab/>
+            </w:r>
+            <w:r>
+              <w:rPr>
+                <w:noProof/>
+                <w:webHidden/>
+              </w:rPr>
+              <w:fldChar w:fldCharType="begin"/>
+            </w:r>
+            <w:r>
+              <w:rPr>
+                <w:noProof/>
+                <w:webHidden/>
+              </w:rPr>
+              <w:instrText xml:space="preserve"> PAGEREF _Toc452916577 \h </w:instrText>
+            </w:r>
+            <w:r>
+              <w:rPr>
+                <w:noProof/>
+                <w:webHidden/>
+              </w:rPr>
+            </w:r>
+            <w:r>
+              <w:rPr>
+                <w:noProof/>
+                <w:webHidden/>
+              </w:rPr>
+              <w:fldChar w:fldCharType="separate"/>
+            </w:r>
+            <w:r>
+              <w:rPr>
+                <w:noProof/>
+                <w:webHidden/>
+              </w:rPr>
+              <w:t>4</w:t>
+            </w:r>
+            <w:r>
+              <w:rPr>
+                <w:noProof/>
+                <w:webHidden/>
+              </w:rPr>
+              <w:fldChar w:fldCharType="end"/>
+            </w:r>
+          </w:hyperlink>
+        </w:p>
+        <w:p>
+          <w:pPr>
+            <w:pStyle w:val="TDC2"/>
+            <w:tabs>
+              <w:tab w:val="right" w:leader="dot" w:pos="8494"/>
+            </w:tabs>
+            <w:rPr>
+              <w:rFonts w:eastAsiaTheme="minorEastAsia"/>
+              <w:noProof/>
+              <w:lang w:eastAsia="es-ES"/>
+            </w:rPr>
+          </w:pPr>
+          <w:hyperlink w:anchor="_Toc452916578" w:history="1">
+            <w:r>
+              <w:rPr>
+                <w:rStyle w:val="Hipervnculo"/>
+                <w:noProof/>
+              </w:rPr>
+              <w:t>Mensajes del sistema:</w:t>
+            </w:r>
+            <w:r>
+              <w:rPr>
+                <w:noProof/>
+                <w:webHidden/>
+              </w:rPr>
+              <w:tab/>
+            </w:r>
+            <w:r>
+              <w:rPr>
+                <w:noProof/>
+                <w:webHidden/>
+              </w:rPr>
+              <w:fldChar w:fldCharType="begin"/>
+            </w:r>
+            <w:r>
+              <w:rPr>
+                <w:noProof/>
+                <w:webHidden/>
+              </w:rPr>
+              <w:instrText xml:space="preserve"> PAGEREF _Toc452916578 \h </w:instrText>
+            </w:r>
+            <w:r>
+              <w:rPr>
+                <w:noProof/>
+                <w:webHidden/>
+              </w:rPr>
+            </w:r>
+            <w:r>
+              <w:rPr>
+                <w:noProof/>
+                <w:webHidden/>
+              </w:rPr>
+              <w:fldChar w:fldCharType="separate"/>
+            </w:r>
+            <w:r>
+              <w:rPr>
+                <w:noProof/>
+                <w:webHidden/>
+              </w:rPr>
+              <w:t>4</w:t>
+            </w:r>
+            <w:r>
+              <w:rPr>
+                <w:noProof/>
+                <w:webHidden/>
+              </w:rPr>
+              <w:fldChar w:fldCharType="end"/>
+            </w:r>
+          </w:hyperlink>
+        </w:p>
+        <w:p>
+          <w:pPr>
+            <w:pStyle w:val="TDC2"/>
+            <w:tabs>
+              <w:tab w:val="right" w:leader="dot" w:pos="8494"/>
+            </w:tabs>
+            <w:rPr>
+              <w:rFonts w:eastAsiaTheme="minorEastAsia"/>
+              <w:noProof/>
+              <w:lang w:eastAsia="es-ES"/>
+            </w:rPr>
+          </w:pPr>
+          <w:hyperlink w:anchor="_Toc452916579" w:history="1">
+            <w:r>
+              <w:rPr>
+                <w:rStyle w:val="Hipervnculo"/>
+                <w:noProof/>
+              </w:rPr>
+              <w:t>Iconos Generales:</w:t>
+            </w:r>
+            <w:r>
+              <w:rPr>
+                <w:noProof/>
+                <w:webHidden/>
+              </w:rPr>
+              <w:tab/>
+            </w:r>
+            <w:r>
+              <w:rPr>
+                <w:noProof/>
+                <w:webHidden/>
+              </w:rPr>
+              <w:fldChar w:fldCharType="begin"/>
+            </w:r>
+            <w:r>
+              <w:rPr>
+                <w:noProof/>
+                <w:webHidden/>
+              </w:rPr>
+              <w:instrText xml:space="preserve"> PAGEREF _Toc452916579 \h </w:instrText>
+            </w:r>
+            <w:r>
+              <w:rPr>
+                <w:noProof/>
+                <w:webHidden/>
+              </w:rPr>
+            </w:r>
+            <w:r>
+              <w:rPr>
+                <w:noProof/>
+                <w:webHidden/>
+              </w:rPr>
+              <w:fldChar w:fldCharType="separate"/>
+            </w:r>
+            <w:r>
+              <w:rPr>
+                <w:noProof/>
+                <w:webHidden/>
+              </w:rPr>
+              <w:t>5</w:t>
+            </w:r>
+            <w:r>
+              <w:rPr>
+                <w:noProof/>
+                <w:webHidden/>
+              </w:rPr>
+              <w:fldChar w:fldCharType="end"/>
+            </w:r>
+          </w:hyperlink>
+        </w:p>
+        <w:p>
+          <w:pPr>
+            <w:pStyle w:val="TDC2"/>
+            <w:tabs>
+              <w:tab w:val="right" w:leader="dot" w:pos="8494"/>
+            </w:tabs>
+            <w:rPr>
+              <w:rFonts w:eastAsiaTheme="minorEastAsia"/>
+              <w:noProof/>
+              <w:lang w:eastAsia="es-ES"/>
+            </w:rPr>
+          </w:pPr>
+          <w:hyperlink w:anchor="_Toc452916580" w:history="1">
+            <w:r>
+              <w:rPr>
+                <w:rStyle w:val="Hipervnculo"/>
+                <w:noProof/>
+              </w:rPr>
+              <w:t>Buscador Simple:</w:t>
+            </w:r>
+            <w:r>
+              <w:rPr>
+                <w:noProof/>
+                <w:webHidden/>
+              </w:rPr>
+              <w:tab/>
+            </w:r>
+            <w:r>
+              <w:rPr>
+                <w:noProof/>
+                <w:webHidden/>
+              </w:rPr>
+              <w:fldChar w:fldCharType="begin"/>
+            </w:r>
+            <w:r>
+              <w:rPr>
+                <w:noProof/>
+                <w:webHidden/>
+              </w:rPr>
+              <w:instrText xml:space="preserve"> PAGEREF _Toc452916580 \h </w:instrText>
+            </w:r>
+            <w:r>
+              <w:rPr>
+                <w:noProof/>
+                <w:webHidden/>
+              </w:rPr>
+            </w:r>
+            <w:r>
+              <w:rPr>
+                <w:noProof/>
+                <w:webHidden/>
+              </w:rPr>
+              <w:fldChar w:fldCharType="separate"/>
+            </w:r>
+            <w:r>
+              <w:rPr>
+                <w:noProof/>
+                <w:webHidden/>
+              </w:rPr>
+              <w:t>5</w:t>
+            </w:r>
+            <w:r>
+              <w:rPr>
+                <w:noProof/>
+                <w:webHidden/>
+              </w:rPr>
+              <w:fldChar w:fldCharType="end"/>
+            </w:r>
+          </w:hyperlink>
+        </w:p>
+        <w:p>
+          <w:pPr>
+            <w:pStyle w:val="TDC2"/>
+            <w:tabs>
+              <w:tab w:val="right" w:leader="dot" w:pos="8494"/>
+            </w:tabs>
+            <w:rPr>
+              <w:rFonts w:eastAsiaTheme="minorEastAsia"/>
+              <w:noProof/>
+              <w:lang w:eastAsia="es-ES"/>
+            </w:rPr>
+          </w:pPr>
+          <w:hyperlink w:anchor="_Toc452916581" w:history="1">
+            <w:r>
+              <w:rPr>
+                <w:rStyle w:val="Hipervnculo"/>
+                <w:noProof/>
+              </w:rPr>
+              <w:t>Buscador avanzado:</w:t>
+            </w:r>
+            <w:r>
+              <w:rPr>
+                <w:noProof/>
+                <w:webHidden/>
+              </w:rPr>
+              <w:tab/>
+            </w:r>
+            <w:r>
+              <w:rPr>
+                <w:noProof/>
+                <w:webHidden/>
+              </w:rPr>
+              <w:fldChar w:fldCharType="begin"/>
+            </w:r>
+            <w:r>
+              <w:rPr>
+                <w:noProof/>
+                <w:webHidden/>
+              </w:rPr>
+              <w:instrText xml:space="preserve"> PAGEREF _Toc452916581 \h </w:instrText>
+            </w:r>
+            <w:r>
+              <w:rPr>
+                <w:noProof/>
+                <w:webHidden/>
+              </w:rPr>
+            </w:r>
+            <w:r>
+              <w:rPr>
+                <w:noProof/>
+                <w:webHidden/>
+              </w:rPr>
+              <w:fldChar w:fldCharType="separate"/>
+            </w:r>
+            <w:r>
+              <w:rPr>
+                <w:noProof/>
+                <w:webHidden/>
+              </w:rPr>
+              <w:t>5</w:t>
+            </w:r>
+            <w:r>
+              <w:rPr>
+                <w:noProof/>
+                <w:webHidden/>
+              </w:rPr>
+              <w:fldChar w:fldCharType="end"/>
+            </w:r>
+          </w:hyperlink>
+        </w:p>
+        <w:p>
+          <w:pPr>
+            <w:pStyle w:val="TDC2"/>
+            <w:tabs>
+              <w:tab w:val="right" w:leader="dot" w:pos="8494"/>
+            </w:tabs>
+            <w:rPr>
+              <w:rFonts w:eastAsiaTheme="minorEastAsia"/>
+              <w:noProof/>
+              <w:lang w:eastAsia="es-ES"/>
+            </w:rPr>
+          </w:pPr>
+          <w:hyperlink w:anchor="_Toc452916582" w:history="1">
+            <w:r>
+              <w:rPr>
+                <w:rStyle w:val="Hipervnculo"/>
+                <w:noProof/>
+              </w:rPr>
+              <w:t>Usuarios del Sistema:</w:t>
+            </w:r>
+            <w:r>
+              <w:rPr>
+                <w:noProof/>
+                <w:webHidden/>
+              </w:rPr>
+              <w:tab/>
+            </w:r>
+            <w:r>
+              <w:rPr>
+                <w:noProof/>
+                <w:webHidden/>
+              </w:rPr>
+              <w:fldChar w:fldCharType="begin"/>
+            </w:r>
+            <w:r>
+              <w:rPr>
+                <w:noProof/>
+                <w:webHidden/>
+              </w:rPr>
+              <w:instrText xml:space="preserve"> PAGEREF _Toc452916582 \h </w:instrText>
+            </w:r>
+            <w:r>
+              <w:rPr>
+                <w:noProof/>
+                <w:webHidden/>
+              </w:rPr>
+            </w:r>
+            <w:r>
+              <w:rPr>
+                <w:noProof/>
+                <w:webHidden/>
+              </w:rPr>
+              <w:fldChar w:fldCharType="separate"/>
+            </w:r>
+            <w:r>
+              <w:rPr>
+                <w:noProof/>
+                <w:webHidden/>
+              </w:rPr>
+              <w:t>5</w:t>
+            </w:r>
+            <w:r>
+              <w:rPr>
+                <w:noProof/>
+                <w:webHidden/>
+              </w:rPr>
+              <w:fldChar w:fldCharType="end"/>
+            </w:r>
+          </w:hyperlink>
+        </w:p>
+        <w:p>
+          <w:pPr>
+            <w:pStyle w:val="TDC1"/>
+            <w:tabs>
+              <w:tab w:val="right" w:leader="dot" w:pos="8494"/>
+            </w:tabs>
+            <w:rPr>
+              <w:rFonts w:eastAsiaTheme="minorEastAsia"/>
+              <w:noProof/>
+              <w:lang w:eastAsia="es-ES"/>
+            </w:rPr>
+          </w:pPr>
+          <w:hyperlink w:anchor="_Toc452916583" w:history="1">
+            <w:r>
+              <w:rPr>
+                <w:rStyle w:val="Hipervnculo"/>
+                <w:noProof/>
+              </w:rPr>
+              <w:t>Empleados</w:t>
+            </w:r>
+            <w:r>
+              <w:rPr>
+                <w:noProof/>
+                <w:webHidden/>
+              </w:rPr>
+              <w:tab/>
+            </w:r>
+            <w:r>
+              <w:rPr>
+                <w:noProof/>
+                <w:webHidden/>
+              </w:rPr>
+              <w:fldChar w:fldCharType="begin"/>
+            </w:r>
+            <w:r>
+              <w:rPr>
+                <w:noProof/>
+                <w:webHidden/>
+              </w:rPr>
+              <w:instrText xml:space="preserve"> PAGEREF _Toc452916583 \h </w:instrText>
+            </w:r>
+            <w:r>
+              <w:rPr>
+                <w:noProof/>
+                <w:webHidden/>
+              </w:rPr>
+            </w:r>
+            <w:r>
+              <w:rPr>
+                <w:noProof/>
+                <w:webHidden/>
+              </w:rPr>
+              <w:fldChar w:fldCharType="separate"/>
+            </w:r>
+            <w:r>
+              <w:rPr>
+                <w:noProof/>
+                <w:webHidden/>
+              </w:rPr>
+              <w:t>6</w:t>
+            </w:r>
+            <w:r>
+              <w:rPr>
+                <w:noProof/>
+                <w:webHidden/>
+              </w:rPr>
+              <w:fldChar w:fldCharType="end"/>
+            </w:r>
+          </w:hyperlink>
+        </w:p>
+        <w:p>
+          <w:pPr>
+            <w:pStyle w:val="TDC2"/>
+            <w:tabs>
+              <w:tab w:val="right" w:leader="dot" w:pos="8494"/>
+            </w:tabs>
+            <w:rPr>
+              <w:rFonts w:eastAsiaTheme="minorEastAsia"/>
+              <w:noProof/>
+              <w:lang w:eastAsia="es-ES"/>
+            </w:rPr>
+          </w:pPr>
+          <w:hyperlink w:anchor="_Toc452916584" w:history="1">
+            <w:r>
+              <w:rPr>
+                <w:rStyle w:val="Hipervnculo"/>
+                <w:noProof/>
+              </w:rPr>
+              <w:t>Lista de Empleados</w:t>
+            </w:r>
+            <w:r>
+              <w:rPr>
+                <w:noProof/>
+                <w:webHidden/>
+              </w:rPr>
+              <w:tab/>
+            </w:r>
+            <w:r>
+              <w:rPr>
+                <w:noProof/>
+                <w:webHidden/>
+              </w:rPr>
+              <w:fldChar w:fldCharType="begin"/>
+            </w:r>
+            <w:r>
+              <w:rPr>
+                <w:noProof/>
+                <w:webHidden/>
+              </w:rPr>
+              <w:instrText xml:space="preserve"> PAGEREF _Toc452916584 \h </w:instrText>
+            </w:r>
+            <w:r>
+              <w:rPr>
+                <w:noProof/>
+                <w:webHidden/>
+              </w:rPr>
+            </w:r>
+            <w:r>
+              <w:rPr>
+                <w:noProof/>
+                <w:webHidden/>
+              </w:rPr>
+              <w:fldChar w:fldCharType="separate"/>
+            </w:r>
+            <w:r>
+              <w:rPr>
+                <w:noProof/>
+                <w:webHidden/>
+              </w:rPr>
+              <w:t>6</w:t>
+            </w:r>
+            <w:r>
+              <w:rPr>
+                <w:noProof/>
+                <w:webHidden/>
+              </w:rPr>
+              <w:fldChar w:fldCharType="end"/>
+            </w:r>
+          </w:hyperlink>
+        </w:p>
+        <w:p>
+          <w:pPr>
+            <w:pStyle w:val="TDC1"/>
+            <w:tabs>
+              <w:tab w:val="right" w:leader="dot" w:pos="8494"/>
+            </w:tabs>
+            <w:rPr>
+              <w:rFonts w:eastAsiaTheme="minorEastAsia"/>
+              <w:noProof/>
+              <w:lang w:eastAsia="es-ES"/>
+            </w:rPr>
+          </w:pPr>
+          <w:hyperlink w:anchor="_Toc452916585" w:history="1">
+            <w:r>
+              <w:rPr>
+                <w:rStyle w:val="Hipervnculo"/>
+                <w:noProof/>
+              </w:rPr>
+              <w:t>Usuarios</w:t>
+            </w:r>
+            <w:r>
+              <w:rPr>
+                <w:noProof/>
+                <w:webHidden/>
+              </w:rPr>
+              <w:tab/>
+            </w:r>
+            <w:r>
+              <w:rPr>
+                <w:noProof/>
+                <w:webHidden/>
+              </w:rPr>
+              <w:fldChar w:fldCharType="begin"/>
+            </w:r>
+            <w:r>
+              <w:rPr>
+                <w:noProof/>
+                <w:webHidden/>
+              </w:rPr>
+              <w:instrText xml:space="preserve"> PAGEREF _Toc452916585 \h </w:instrText>
+            </w:r>
+            <w:r>
+              <w:rPr>
+                <w:noProof/>
+                <w:webHidden/>
+              </w:rPr>
+            </w:r>
+            <w:r>
+              <w:rPr>
+                <w:noProof/>
+                <w:webHidden/>
+              </w:rPr>
+              <w:fldChar w:fldCharType="separate"/>
+            </w:r>
+            <w:r>
+              <w:rPr>
+                <w:noProof/>
+                <w:webHidden/>
+              </w:rPr>
+              <w:t>7</w:t>
+            </w:r>
+            <w:r>
+              <w:rPr>
+                <w:noProof/>
+                <w:webHidden/>
+              </w:rPr>
+              <w:fldChar w:fldCharType="end"/>
+            </w:r>
+          </w:hyperlink>
+        </w:p>
+        <w:p>
+          <w:pPr>
+            <w:pStyle w:val="TDC2"/>
+            <w:tabs>
+              <w:tab w:val="right" w:leader="dot" w:pos="8494"/>
+            </w:tabs>
+            <w:rPr>
+              <w:rFonts w:eastAsiaTheme="minorEastAsia"/>
+              <w:noProof/>
+              <w:lang w:eastAsia="es-ES"/>
+            </w:rPr>
+          </w:pPr>
+          <w:hyperlink w:anchor="_Toc452916586" w:history="1">
+            <w:r>
+              <w:rPr>
+                <w:rStyle w:val="Hipervnculo"/>
+                <w:noProof/>
+              </w:rPr>
+              <w:t>Lista de Usuarios</w:t>
+            </w:r>
+            <w:r>
+              <w:rPr>
+                <w:noProof/>
+                <w:webHidden/>
+              </w:rPr>
+              <w:tab/>
+            </w:r>
+            <w:r>
+              <w:rPr>
+                <w:noProof/>
+                <w:webHidden/>
+              </w:rPr>
+              <w:fldChar w:fldCharType="begin"/>
+            </w:r>
+            <w:r>
+              <w:rPr>
+                <w:noProof/>
+                <w:webHidden/>
+              </w:rPr>
+              <w:instrText xml:space="preserve"> PAGEREF _Toc452916586 \h </w:instrText>
+            </w:r>
+            <w:r>
+              <w:rPr>
+                <w:noProof/>
+                <w:webHidden/>
+              </w:rPr>
+            </w:r>
+            <w:r>
+              <w:rPr>
+                <w:noProof/>
+                <w:webHidden/>
+              </w:rPr>
+              <w:fldChar w:fldCharType="separate"/>
+            </w:r>
+            <w:r>
+              <w:rPr>
+                <w:noProof/>
+                <w:webHidden/>
+              </w:rPr>
+              <w:t>7</w:t>
+            </w:r>
+            <w:r>
+              <w:rPr>
+                <w:noProof/>
+                <w:webHidden/>
+              </w:rPr>
+              <w:fldChar w:fldCharType="end"/>
+            </w:r>
+          </w:hyperlink>
+        </w:p>
+        <w:p>
+          <w:pPr>
+            <w:pStyle w:val="TDC2"/>
+            <w:tabs>
+              <w:tab w:val="right" w:leader="dot" w:pos="8494"/>
+            </w:tabs>
+            <w:rPr>
+              <w:rFonts w:eastAsiaTheme="minorEastAsia"/>
+              <w:noProof/>
+              <w:lang w:eastAsia="es-ES"/>
+            </w:rPr>
+          </w:pPr>
+          <w:hyperlink w:anchor="_Toc452916587" w:history="1">
+            <w:r>
+              <w:rPr>
+                <w:rStyle w:val="Hipervnculo"/>
+                <w:noProof/>
+              </w:rPr>
+              <w:t>Nuevo Usuario</w:t>
+            </w:r>
+            <w:r>
+              <w:rPr>
+                <w:noProof/>
+                <w:webHidden/>
+              </w:rPr>
+              <w:tab/>
+            </w:r>
+            <w:r>
+              <w:rPr>
+                <w:noProof/>
+                <w:webHidden/>
+              </w:rPr>
+              <w:fldChar w:fldCharType="begin"/>
+            </w:r>
+            <w:r>
+              <w:rPr>
+                <w:noProof/>
+                <w:webHidden/>
+              </w:rPr>
+              <w:instrText xml:space="preserve"> PAGEREF _Toc452916587 \h </w:instrText>
+            </w:r>
+            <w:r>
+              <w:rPr>
+                <w:noProof/>
+                <w:webHidden/>
+              </w:rPr>
+            </w:r>
+            <w:r>
+              <w:rPr>
+                <w:noProof/>
+                <w:webHidden/>
+              </w:rPr>
+              <w:fldChar w:fldCharType="separate"/>
+            </w:r>
+            <w:r>
+              <w:rPr>
+                <w:noProof/>
+                <w:webHidden/>
+              </w:rPr>
+              <w:t>7</w:t>
+            </w:r>
+            <w:r>
+              <w:rPr>
+                <w:noProof/>
+                <w:webHidden/>
+              </w:rPr>
+              <w:fldChar w:fldCharType="end"/>
+            </w:r>
+          </w:hyperlink>
+        </w:p>
+        <w:p>
+          <w:pPr>
+            <w:pStyle w:val="TDC2"/>
+            <w:tabs>
+              <w:tab w:val="right" w:leader="dot" w:pos="8494"/>
+            </w:tabs>
+            <w:rPr>
+              <w:rFonts w:eastAsiaTheme="minorEastAsia"/>
+              <w:noProof/>
+              <w:lang w:eastAsia="es-ES"/>
+            </w:rPr>
+          </w:pPr>
+          <w:hyperlink w:anchor="_Toc452916588" w:history="1">
+            <w:r>
+              <w:rPr>
+                <w:rStyle w:val="Hipervnculo"/>
+                <w:noProof/>
+              </w:rPr>
+              <w:t>Ver Usuario</w:t>
+            </w:r>
+            <w:r>
+              <w:rPr>
+                <w:noProof/>
+                <w:webHidden/>
+              </w:rPr>
+              <w:tab/>
+            </w:r>
+            <w:r>
+              <w:rPr>
+                <w:noProof/>
+                <w:webHidden/>
+              </w:rPr>
+              <w:fldChar w:fldCharType="begin"/>
+            </w:r>
+            <w:r>
+              <w:rPr>
+                <w:noProof/>
+                <w:webHidden/>
+              </w:rPr>
+              <w:instrText xml:space="preserve"> PAGEREF _Toc452916588 \h </w:instrText>
+            </w:r>
+            <w:r>
+              <w:rPr>
+                <w:noProof/>
+                <w:webHidden/>
+              </w:rPr>
+            </w:r>
+            <w:r>
+              <w:rPr>
+                <w:noProof/>
+                <w:webHidden/>
+              </w:rPr>
+              <w:fldChar w:fldCharType="separate"/>
+            </w:r>
+            <w:r>
+              <w:rPr>
+                <w:noProof/>
+                <w:webHidden/>
+              </w:rPr>
+              <w:t>9</w:t>
+            </w:r>
+            <w:r>
+              <w:rPr>
+                <w:noProof/>
+                <w:webHidden/>
+              </w:rPr>
+              <w:fldChar w:fldCharType="end"/>
+            </w:r>
+          </w:hyperlink>
+        </w:p>
+        <w:p>
+          <w:pPr>
+            <w:pStyle w:val="TDC2"/>
+            <w:tabs>
+              <w:tab w:val="right" w:leader="dot" w:pos="8494"/>
+            </w:tabs>
+            <w:rPr>
+              <w:rFonts w:eastAsiaTheme="minorEastAsia"/>
+              <w:noProof/>
+              <w:lang w:eastAsia="es-ES"/>
+            </w:rPr>
+          </w:pPr>
+          <w:hyperlink w:anchor="_Toc452916589" w:history="1">
+            <w:r>
+              <w:rPr>
+                <w:rStyle w:val="Hipervnculo"/>
+                <w:noProof/>
+              </w:rPr>
+              <w:t>Editar Usuario</w:t>
+            </w:r>
+            <w:r>
+              <w:rPr>
+                <w:noProof/>
+                <w:webHidden/>
+              </w:rPr>
+              <w:tab/>
+            </w:r>
+            <w:r>
+              <w:rPr>
+                <w:noProof/>
+                <w:webHidden/>
+              </w:rPr>
+              <w:fldChar w:fldCharType="begin"/>
+            </w:r>
+            <w:r>
+              <w:rPr>
+                <w:noProof/>
+                <w:webHidden/>
+              </w:rPr>
+              <w:instrText xml:space="preserve"> PAGEREF _Toc452916589 \h </w:instrText>
+            </w:r>
+            <w:r>
+              <w:rPr>
+                <w:noProof/>
+                <w:webHidden/>
+              </w:rPr>
+            </w:r>
+            <w:r>
+              <w:rPr>
+                <w:noProof/>
+                <w:webHidden/>
+              </w:rPr>
+              <w:fldChar w:fldCharType="separate"/>
+            </w:r>
+            <w:r>
+              <w:rPr>
+                <w:noProof/>
+                <w:webHidden/>
+              </w:rPr>
+              <w:t>9</w:t>
+            </w:r>
+            <w:r>
+              <w:rPr>
+                <w:noProof/>
+                <w:webHidden/>
+              </w:rPr>
+              <w:fldChar w:fldCharType="end"/>
+            </w:r>
+          </w:hyperlink>
+        </w:p>
+        <w:p>
+          <w:pPr>
+            <w:pStyle w:val="TDC2"/>
+            <w:tabs>
+              <w:tab w:val="right" w:leader="dot" w:pos="8494"/>
+            </w:tabs>
+            <w:rPr>
+              <w:rFonts w:eastAsiaTheme="minorEastAsia"/>
+              <w:noProof/>
+              <w:lang w:eastAsia="es-ES"/>
+            </w:rPr>
+          </w:pPr>
+          <w:hyperlink w:anchor="_Toc452916590" w:history="1">
+            <w:r>
+              <w:rPr>
+                <w:rStyle w:val="Hipervnculo"/>
+                <w:noProof/>
+              </w:rPr>
+              <w:t>Eliminar Usuario</w:t>
+            </w:r>
+            <w:r>
+              <w:rPr>
+                <w:noProof/>
+                <w:webHidden/>
+              </w:rPr>
+              <w:tab/>
+            </w:r>
+            <w:r>
+              <w:rPr>
+                <w:noProof/>
+                <w:webHidden/>
+              </w:rPr>
+              <w:fldChar w:fldCharType="begin"/>
+            </w:r>
+            <w:r>
+              <w:rPr>
+                <w:noProof/>
+                <w:webHidden/>
+              </w:rPr>
+              <w:instrText xml:space="preserve"> PAGEREF _Toc452916590 \h </w:instrText>
+            </w:r>
+            <w:r>
+              <w:rPr>
+                <w:noProof/>
+                <w:webHidden/>
+              </w:rPr>
+            </w:r>
+            <w:r>
+              <w:rPr>
+                <w:noProof/>
+                <w:webHidden/>
+              </w:rPr>
+              <w:fldChar w:fldCharType="separate"/>
+            </w:r>
+            <w:r>
+              <w:rPr>
+                <w:noProof/>
+                <w:webHidden/>
+              </w:rPr>
+              <w:t>10</w:t>
+            </w:r>
+            <w:r>
+              <w:rPr>
+                <w:noProof/>
+                <w:webHidden/>
+              </w:rPr>
+              <w:fldChar w:fldCharType="end"/>
+            </w:r>
+          </w:hyperlink>
+        </w:p>
+        <w:p>
+          <w:r>
+            <w:rPr>
+              <w:b/>
+              <w:bCs/>
+            </w:rPr>
+            <w:fldChar w:fldCharType="end"/>
+          </w:r>
+        </w:p>
+      </w:sdtContent>
+    </w:sdt>
     <w:p>
       <w:pPr>
-        <w:jc w:val="both"/>
-        <w:rPr>
-          <w:rFonts w:ascii="Times New Roman" w:hAnsi="Times New Roman" w:cs="Times New Roman"/>
-          <w:b/>
-        </w:rPr>
-      </w:pPr>
-      <w:r>
-        <w:rPr>
-          <w:rFonts w:ascii="Times New Roman" w:hAnsi="Times New Roman" w:cs="Times New Roman"/>
-          <w:b/>
-        </w:rPr>
+        <w:pStyle w:val="Ttulo1"/>
+      </w:pPr>
+      <w:r>
+        <w:br w:type="page"/>
+      </w:r>
+      <w:bookmarkStart w:id="0" w:name="_Toc452916574"/>
+      <w:r>
         <w:lastRenderedPageBreak/>
-        <w:t>INDICE</w:t>
+        <w:t>Introducción</w:t>
+      </w:r>
+      <w:bookmarkEnd w:id="0"/>
+      <w:r>
+        <w:t xml:space="preserve"> </w:t>
+      </w:r>
+    </w:p>
+    <w:p/>
+    <w:p>
+      <w:pPr>
+        <w:rPr>
+          <w:rFonts w:ascii="Times New Roman" w:hAnsi="Times New Roman" w:cs="Times New Roman"/>
+        </w:rPr>
+      </w:pPr>
+      <w:r>
+        <w:rPr>
+          <w:rFonts w:ascii="Times New Roman" w:hAnsi="Times New Roman" w:cs="Times New Roman"/>
+        </w:rPr>
+        <w:br w:type="page"/>
       </w:r>
     </w:p>
     <w:p>
       <w:pPr>
-        <w:jc w:val="both"/>
-        <w:rPr>
-          <w:rFonts w:ascii="Times New Roman" w:hAnsi="Times New Roman" w:cs="Times New Roman"/>
-        </w:rPr>
-      </w:pPr>
-      <w:r>
-        <w:rPr>
-          <w:rFonts w:ascii="Times New Roman" w:hAnsi="Times New Roman" w:cs="Times New Roman"/>
-        </w:rPr>
-        <w:t>Definir a medida que avanza el manual.</w:t>
+        <w:pStyle w:val="Ttulo1"/>
+      </w:pPr>
+      <w:bookmarkStart w:id="1" w:name="_Toc452916575"/>
+      <w:r>
+        <w:lastRenderedPageBreak/>
+        <w:t>Conceptos Importantes</w:t>
+      </w:r>
+      <w:bookmarkEnd w:id="1"/>
+    </w:p>
+    <w:p/>
+    <w:p>
+      <w:pPr>
+        <w:ind w:firstLine="708"/>
+        <w:rPr>
+          <w:rFonts w:ascii="Times New Roman" w:hAnsi="Times New Roman" w:cs="Times New Roman"/>
+          <w:sz w:val="24"/>
+          <w:szCs w:val="24"/>
+        </w:rPr>
+      </w:pPr>
+      <w:r>
+        <w:rPr>
+          <w:rFonts w:ascii="Times New Roman" w:hAnsi="Times New Roman" w:cs="Times New Roman"/>
+          <w:sz w:val="24"/>
+          <w:szCs w:val="24"/>
+        </w:rPr>
+        <w:t>El sistema CENADE es un sistema sencillo de utilizar sin embargo es recomendable conocer los conceptos básicos de su funcionamiento.</w:t>
       </w:r>
     </w:p>
     <w:p>
       <w:pPr>
-        <w:jc w:val="both"/>
+        <w:rPr>
+          <w:rFonts w:ascii="Times New Roman" w:hAnsi="Times New Roman" w:cs="Times New Roman"/>
+        </w:rPr>
+      </w:pPr>
+      <w:bookmarkStart w:id="2" w:name="_Toc452916576"/>
+      <w:r>
+        <w:rPr>
+          <w:rStyle w:val="Ttulo2Car"/>
+        </w:rPr>
+        <w:t>Barras</w:t>
+      </w:r>
+      <w:r>
+        <w:rPr>
+          <w:rStyle w:val="Ttulo2Car"/>
+          <w:color w:val="auto"/>
+        </w:rPr>
+        <w:t>:</w:t>
+      </w:r>
+      <w:bookmarkEnd w:id="2"/>
+      <w:r>
+        <w:rPr>
+          <w:sz w:val="23"/>
+          <w:szCs w:val="23"/>
+        </w:rPr>
+        <w:t xml:space="preserve"> </w:t>
+      </w:r>
+      <w:r>
+        <w:rPr>
+          <w:rFonts w:ascii="Times New Roman" w:hAnsi="Times New Roman" w:cs="Times New Roman"/>
+          <w:sz w:val="24"/>
+          <w:szCs w:val="24"/>
+        </w:rPr>
+        <w:t xml:space="preserve">La barra superior sirve para acceder a las demás funciones que ofrece el Sistema de manera rápida, también para ir al menú principal. Al hacer clic en cualquiera de las opciones aparecerá la lista general de las mismas tales como: </w:t>
+      </w:r>
+      <w:r>
         <w:rPr>
           <w:rFonts w:ascii="Times New Roman" w:hAnsi="Times New Roman" w:cs="Times New Roman"/>
           <w:b/>
-        </w:rPr>
-      </w:pPr>
-      <w:r>
-        <w:rPr>
-          <w:rFonts w:ascii="Times New Roman" w:hAnsi="Times New Roman" w:cs="Times New Roman"/>
-        </w:rPr>
-        <w:br w:type="page"/>
-      </w:r>
+          <w:sz w:val="24"/>
+          <w:szCs w:val="24"/>
+        </w:rPr>
+        <w:t>Turnos, Pacientes</w:t>
+      </w:r>
+      <w:proofErr w:type="gramStart"/>
       <w:r>
         <w:rPr>
           <w:rFonts w:ascii="Times New Roman" w:hAnsi="Times New Roman" w:cs="Times New Roman"/>
           <w:b/>
-        </w:rPr>
-        <w:lastRenderedPageBreak/>
-        <w:t>INTRODUCCION</w:t>
+          <w:sz w:val="24"/>
+          <w:szCs w:val="24"/>
+        </w:rPr>
+        <w:t>, ,</w:t>
+      </w:r>
+      <w:proofErr w:type="gramEnd"/>
+      <w:r>
+        <w:rPr>
+          <w:rFonts w:ascii="Times New Roman" w:hAnsi="Times New Roman" w:cs="Times New Roman"/>
+          <w:b/>
+          <w:sz w:val="24"/>
+          <w:szCs w:val="24"/>
+        </w:rPr>
+        <w:t xml:space="preserve"> Perso</w:t>
+      </w:r>
+      <w:r>
+        <w:rPr>
+          <w:rFonts w:ascii="Times New Roman" w:hAnsi="Times New Roman" w:cs="Times New Roman"/>
+          <w:b/>
+          <w:sz w:val="24"/>
+          <w:szCs w:val="24"/>
+        </w:rPr>
+        <w:t xml:space="preserve">nal, Reportes y Configuraciones, </w:t>
+      </w:r>
+      <w:r>
+        <w:rPr>
+          <w:rFonts w:ascii="Times New Roman" w:hAnsi="Times New Roman" w:cs="Times New Roman"/>
+          <w:b/>
+          <w:sz w:val="24"/>
+          <w:szCs w:val="24"/>
+        </w:rPr>
+        <w:t>Fichas y Consultas</w:t>
       </w:r>
     </w:p>
     <w:p>
       <w:pPr>
-        <w:pBdr>
-          <w:bottom w:val="single" w:sz="6" w:space="1" w:color="auto"/>
-        </w:pBdr>
-        <w:jc w:val="both"/>
-        <w:rPr>
-          <w:rFonts w:ascii="Times New Roman" w:hAnsi="Times New Roman" w:cs="Times New Roman"/>
-          <w:b/>
-        </w:rPr>
-      </w:pPr>
-      <w:r>
-        <w:rPr>
-          <w:rFonts w:ascii="Times New Roman" w:hAnsi="Times New Roman" w:cs="Times New Roman"/>
-          <w:b/>
-        </w:rPr>
-        <w:t>Propósito del Documento</w:t>
-      </w:r>
-    </w:p>
-    <w:p>
-      <w:pPr>
-        <w:jc w:val="both"/>
-        <w:rPr>
-          <w:rFonts w:ascii="Times New Roman" w:hAnsi="Times New Roman" w:cs="Times New Roman"/>
-          <w:b/>
-        </w:rPr>
-      </w:pPr>
-    </w:p>
-    <w:p>
-      <w:pPr>
-        <w:rPr>
-          <w:rFonts w:ascii="Times New Roman" w:hAnsi="Times New Roman" w:cs="Times New Roman"/>
-        </w:rPr>
-      </w:pPr>
-      <w:r>
-        <w:rPr>
-          <w:rFonts w:ascii="Times New Roman" w:hAnsi="Times New Roman" w:cs="Times New Roman"/>
-        </w:rPr>
-        <w:br w:type="page"/>
-      </w:r>
-    </w:p>
-    <w:p>
-      <w:pPr>
-        <w:pStyle w:val="Prrafodelista"/>
-        <w:numPr>
-          <w:ilvl w:val="1"/>
-          <w:numId w:val="3"/>
-        </w:numPr>
-        <w:pBdr>
-          <w:bottom w:val="single" w:sz="6" w:space="1" w:color="auto"/>
-        </w:pBdr>
-        <w:rPr>
-          <w:rFonts w:ascii="Times New Roman" w:hAnsi="Times New Roman" w:cs="Times New Roman"/>
-          <w:b/>
-        </w:rPr>
-      </w:pPr>
-      <w:r>
-        <w:rPr>
-          <w:rFonts w:ascii="Times New Roman" w:hAnsi="Times New Roman" w:cs="Times New Roman"/>
-          <w:b/>
-        </w:rPr>
-        <w:lastRenderedPageBreak/>
-        <w:t>Con</w:t>
-      </w:r>
-      <w:r>
-        <w:rPr>
-          <w:rFonts w:ascii="Times New Roman" w:hAnsi="Times New Roman" w:cs="Times New Roman"/>
-          <w:b/>
-        </w:rPr>
-        <w:t>ceptos Importante</w:t>
-      </w:r>
-    </w:p>
-    <w:p>
-      <w:pPr>
-        <w:pStyle w:val="Prrafodelista"/>
-        <w:ind w:left="375"/>
-        <w:rPr>
-          <w:rFonts w:ascii="Times New Roman" w:hAnsi="Times New Roman" w:cs="Times New Roman"/>
-          <w:b/>
-        </w:rPr>
-      </w:pPr>
-    </w:p>
-    <w:p>
-      <w:pPr>
-        <w:pStyle w:val="Prrafodelista"/>
-        <w:ind w:left="375"/>
-        <w:rPr>
-          <w:rFonts w:ascii="Times New Roman" w:hAnsi="Times New Roman" w:cs="Times New Roman"/>
-        </w:rPr>
-      </w:pPr>
-      <w:r>
-        <w:rPr>
-          <w:rFonts w:ascii="Times New Roman" w:hAnsi="Times New Roman" w:cs="Times New Roman"/>
-        </w:rPr>
-        <w:t>El sistema CENADE es un sistema sencillo de utilizar sin embargo es recomendable conocer los conceptos básicos de su funcionamiento.</w:t>
-      </w:r>
-    </w:p>
-    <w:p>
-      <w:pPr>
-        <w:pStyle w:val="Prrafodelista"/>
-        <w:ind w:left="375"/>
-        <w:rPr>
-          <w:rFonts w:ascii="Times New Roman" w:hAnsi="Times New Roman" w:cs="Times New Roman"/>
-        </w:rPr>
-      </w:pPr>
-    </w:p>
-    <w:p>
-      <w:pPr>
-        <w:pStyle w:val="Prrafodelista"/>
-        <w:numPr>
-          <w:ilvl w:val="1"/>
-          <w:numId w:val="3"/>
-        </w:numPr>
-        <w:rPr>
-          <w:rFonts w:ascii="Times New Roman" w:hAnsi="Times New Roman" w:cs="Times New Roman"/>
-          <w:b/>
-        </w:rPr>
-      </w:pPr>
-      <w:r>
-        <w:rPr>
-          <w:rFonts w:ascii="Times New Roman" w:hAnsi="Times New Roman" w:cs="Times New Roman"/>
-          <w:b/>
-        </w:rPr>
-        <w:t>Barras, Botones, Errores, Buscador y Filtros</w:t>
-      </w:r>
-    </w:p>
-    <w:p>
-      <w:pPr>
-        <w:pStyle w:val="Prrafodelista"/>
-        <w:ind w:left="375"/>
-        <w:rPr>
-          <w:rFonts w:ascii="Times New Roman" w:hAnsi="Times New Roman" w:cs="Times New Roman"/>
-          <w:b/>
-        </w:rPr>
-      </w:pPr>
-    </w:p>
-    <w:p>
-      <w:pPr>
-        <w:rPr>
-          <w:rFonts w:ascii="Times New Roman" w:hAnsi="Times New Roman" w:cs="Times New Roman"/>
-        </w:rPr>
-      </w:pPr>
-      <w:r>
-        <w:rPr>
-          <w:b/>
-          <w:sz w:val="23"/>
-          <w:szCs w:val="23"/>
-        </w:rPr>
-        <w:t>Barras</w:t>
-      </w:r>
-      <w:r>
-        <w:rPr>
-          <w:sz w:val="23"/>
-          <w:szCs w:val="23"/>
-        </w:rPr>
-        <w:t xml:space="preserve">: </w:t>
-      </w:r>
-      <w:r>
-        <w:rPr>
-          <w:sz w:val="23"/>
-          <w:szCs w:val="23"/>
-        </w:rPr>
-        <w:t xml:space="preserve">La barra superior sirve para acceder a las demás funciones que ofrece el Sistema de manera rápida, también para ir al menú principal. Al hacer clic en cualquiera de las opciones aparecerá la lista general de las mismas tales como: </w:t>
-      </w:r>
-      <w:r>
-        <w:rPr>
-          <w:b/>
-          <w:sz w:val="23"/>
-          <w:szCs w:val="23"/>
-        </w:rPr>
-        <w:t>Turnos, Pacientes, Fichas y Consultas, Personal, Reportes y Configuraciones.</w:t>
-      </w:r>
-    </w:p>
-    <w:p>
-      <w:pPr>
-        <w:rPr>
-          <w:rFonts w:ascii="Times New Roman" w:hAnsi="Times New Roman" w:cs="Times New Roman"/>
-        </w:rPr>
-      </w:pPr>
-      <w:r>
-        <w:rPr>
-          <w:b/>
-          <w:noProof/>
-          <w:lang w:eastAsia="es-ES"/>
+        <w:rPr>
+          <w:rFonts w:ascii="Times New Roman" w:hAnsi="Times New Roman" w:cs="Times New Roman"/>
+        </w:rPr>
+      </w:pPr>
+      <w:r>
+        <w:rPr>
+          <w:rStyle w:val="Ttulo2Car"/>
         </w:rPr>
         <w:drawing>
-          <wp:anchor distT="0" distB="0" distL="114300" distR="114300" simplePos="0" relativeHeight="251709440" behindDoc="0" locked="0" layoutInCell="1" allowOverlap="1" wp14:anchorId="3CF7FBCA" wp14:editId="10834755">
+          <wp:anchor distT="0" distB="0" distL="114300" distR="114300" simplePos="0" relativeHeight="251709440" behindDoc="0" locked="0" layoutInCell="1" allowOverlap="1" wp14:anchorId="0E01A187" wp14:editId="6F9E7ACD">
             <wp:simplePos x="0" y="0"/>
             <wp:positionH relativeFrom="column">
               <wp:posOffset>127000</wp:posOffset>
@@ -542,18 +1694,34 @@
           </wp:anchor>
         </w:drawing>
       </w:r>
-      <w:r>
-        <w:rPr>
-          <w:rFonts w:ascii="Times New Roman" w:hAnsi="Times New Roman" w:cs="Times New Roman"/>
-          <w:b/>
+      <w:bookmarkStart w:id="3" w:name="_Toc452916577"/>
+      <w:r>
+        <w:rPr>
+          <w:rStyle w:val="Ttulo2Car"/>
         </w:rPr>
         <w:t>Submenús</w:t>
       </w:r>
       <w:r>
         <w:rPr>
-          <w:rFonts w:ascii="Times New Roman" w:hAnsi="Times New Roman" w:cs="Times New Roman"/>
-        </w:rPr>
-        <w:t>: Opciones varias que se encuentran dentro del Menú.</w:t>
+          <w:rStyle w:val="Ttulo2Car"/>
+          <w:color w:val="auto"/>
+        </w:rPr>
+        <w:t>:</w:t>
+      </w:r>
+      <w:bookmarkEnd w:id="3"/>
+      <w:r>
+        <w:rPr>
+          <w:rFonts w:ascii="Times New Roman" w:hAnsi="Times New Roman" w:cs="Times New Roman"/>
+        </w:rPr>
+        <w:t xml:space="preserve"> </w:t>
+      </w:r>
+      <w:r>
+        <w:rPr>
+          <w:rFonts w:ascii="Times New Roman" w:hAnsi="Times New Roman" w:cs="Times New Roman"/>
+          <w:sz w:val="24"/>
+          <w:szCs w:val="24"/>
+        </w:rPr>
+        <w:t>Opciones varias que se encuentran dentro del Menú.</w:t>
       </w:r>
     </w:p>
     <w:p>
@@ -569,7 +1737,7 @@
           <w:lang w:eastAsia="es-ES"/>
         </w:rPr>
         <w:drawing>
-          <wp:anchor distT="0" distB="0" distL="114300" distR="114300" simplePos="0" relativeHeight="251710464" behindDoc="0" locked="0" layoutInCell="1" allowOverlap="1" wp14:anchorId="17543E48" wp14:editId="15E5FEB1">
+          <wp:anchor distT="0" distB="0" distL="114300" distR="114300" simplePos="0" relativeHeight="251710464" behindDoc="0" locked="0" layoutInCell="1" allowOverlap="1" wp14:anchorId="2DDA049B" wp14:editId="1FEF8AFF">
             <wp:simplePos x="0" y="0"/>
             <wp:positionH relativeFrom="column">
               <wp:posOffset>-80010</wp:posOffset>
@@ -640,11 +1808,10 @@
       </w:pPr>
       <w:r>
         <w:rPr>
-          <w:noProof/>
-          <w:lang w:eastAsia="es-ES"/>
+          <w:rStyle w:val="Ttulo2Car"/>
         </w:rPr>
         <w:drawing>
-          <wp:anchor distT="0" distB="0" distL="114300" distR="114300" simplePos="0" relativeHeight="251711488" behindDoc="0" locked="0" layoutInCell="1" allowOverlap="1" wp14:anchorId="3368780F" wp14:editId="49D2B449">
+          <wp:anchor distT="0" distB="0" distL="114300" distR="114300" simplePos="0" relativeHeight="251711488" behindDoc="0" locked="0" layoutInCell="1" allowOverlap="1" wp14:anchorId="43B42690" wp14:editId="7138388D">
             <wp:simplePos x="0" y="0"/>
             <wp:positionH relativeFrom="column">
               <wp:posOffset>-1905</wp:posOffset>
@@ -708,11 +1875,10 @@
       </w:r>
       <w:r>
         <w:rPr>
-          <w:noProof/>
-          <w:lang w:eastAsia="es-ES"/>
+          <w:rStyle w:val="Ttulo2Car"/>
         </w:rPr>
         <w:drawing>
-          <wp:anchor distT="0" distB="0" distL="114300" distR="114300" simplePos="0" relativeHeight="251712512" behindDoc="0" locked="0" layoutInCell="1" allowOverlap="1" wp14:anchorId="335B3062" wp14:editId="4C5BED9A">
+          <wp:anchor distT="0" distB="0" distL="114300" distR="114300" simplePos="0" relativeHeight="251712512" behindDoc="0" locked="0" layoutInCell="1" allowOverlap="1" wp14:anchorId="14DE7C0D" wp14:editId="3649B7BE">
             <wp:simplePos x="0" y="0"/>
             <wp:positionH relativeFrom="column">
               <wp:posOffset>2835910</wp:posOffset>
@@ -774,12 +1940,27 @@
           </wp:anchor>
         </w:drawing>
       </w:r>
+      <w:bookmarkStart w:id="4" w:name="_Toc452916578"/>
+      <w:r>
+        <w:rPr>
+          <w:rStyle w:val="Ttulo2Car"/>
+        </w:rPr>
+        <w:t>Mensajes del sistema</w:t>
+      </w:r>
+      <w:r>
+        <w:rPr>
+          <w:rStyle w:val="Ttulo2Car"/>
+          <w:color w:val="auto"/>
+        </w:rPr>
+        <w:t>:</w:t>
+      </w:r>
+      <w:bookmarkEnd w:id="4"/>
       <w:r>
         <w:rPr>
           <w:rFonts w:ascii="Times New Roman" w:hAnsi="Times New Roman" w:cs="Times New Roman"/>
           <w:b/>
         </w:rPr>
-        <w:t xml:space="preserve">Mensajes del sistema: </w:t>
+        <w:t xml:space="preserve"> </w:t>
       </w:r>
       <w:r>
         <w:rPr>
@@ -820,16 +2001,13 @@
       </w:pPr>
       <w:r>
         <w:rPr>
-          <w:rFonts w:ascii="Times New Roman" w:hAnsi="Times New Roman" w:cs="Times New Roman"/>
-          <w:b/>
-          <w:noProof/>
-          <w:lang w:eastAsia="es-ES"/>
+          <w:rStyle w:val="Ttulo2Car"/>
         </w:rPr>
         <w:lastRenderedPageBreak/>
         <mc:AlternateContent>
           <mc:Choice Requires="wpg">
             <w:drawing>
-              <wp:anchor distT="0" distB="0" distL="114300" distR="114300" simplePos="0" relativeHeight="251679744" behindDoc="0" locked="0" layoutInCell="1" allowOverlap="1" wp14:anchorId="6CA40C33" wp14:editId="6C74FF4E">
+              <wp:anchor distT="0" distB="0" distL="114300" distR="114300" simplePos="0" relativeHeight="251679744" behindDoc="0" locked="0" layoutInCell="1" allowOverlap="1" wp14:anchorId="451AD6A1" wp14:editId="31A8B9D4">
                 <wp:simplePos x="0" y="0"/>
                 <wp:positionH relativeFrom="column">
                   <wp:posOffset>-46355</wp:posOffset>
@@ -1268,18 +2446,34 @@
           </mc:Fallback>
         </mc:AlternateContent>
       </w:r>
-      <w:r>
-        <w:rPr>
-          <w:rFonts w:ascii="Times New Roman" w:hAnsi="Times New Roman" w:cs="Times New Roman"/>
-          <w:b/>
+      <w:bookmarkStart w:id="5" w:name="_Toc452916579"/>
+      <w:r>
+        <w:rPr>
+          <w:rStyle w:val="Ttulo2Car"/>
         </w:rPr>
         <w:t>Iconos Generales</w:t>
       </w:r>
       <w:r>
         <w:rPr>
-          <w:rFonts w:ascii="Times New Roman" w:hAnsi="Times New Roman" w:cs="Times New Roman"/>
-        </w:rPr>
-        <w:t>: Algunos de los iconos son idénticos cuando se requieren para tareas comunes en cualquiera de los módulos, estos iconos son los siguientes:</w:t>
+          <w:rStyle w:val="Ttulo2Car"/>
+          <w:color w:val="auto"/>
+        </w:rPr>
+        <w:t>:</w:t>
+      </w:r>
+      <w:bookmarkEnd w:id="5"/>
+      <w:r>
+        <w:rPr>
+          <w:rFonts w:ascii="Times New Roman" w:hAnsi="Times New Roman" w:cs="Times New Roman"/>
+        </w:rPr>
+        <w:t xml:space="preserve"> </w:t>
+      </w:r>
+      <w:r>
+        <w:rPr>
+          <w:rFonts w:ascii="Times New Roman" w:hAnsi="Times New Roman" w:cs="Times New Roman"/>
+          <w:sz w:val="24"/>
+          <w:szCs w:val="24"/>
+        </w:rPr>
+        <w:t>Algunos de los iconos son idénticos cuando se requieren para tareas comunes en cualquiera de los módulos, estos iconos son los siguientes:</w:t>
       </w:r>
     </w:p>
     <w:p>
@@ -1293,18 +2487,22 @@
       <w:pPr>
         <w:rPr>
           <w:rFonts w:ascii="Times New Roman" w:hAnsi="Times New Roman" w:cs="Times New Roman"/>
+          <w:sz w:val="24"/>
+          <w:szCs w:val="24"/>
         </w:rPr>
       </w:pPr>
       <w:r>
         <w:rPr>
           <w:rFonts w:ascii="Times New Roman" w:hAnsi="Times New Roman" w:cs="Times New Roman"/>
           <w:noProof/>
+          <w:sz w:val="24"/>
+          <w:szCs w:val="24"/>
           <w:lang w:eastAsia="es-ES"/>
         </w:rPr>
         <mc:AlternateContent>
           <mc:Choice Requires="wpg">
             <w:drawing>
-              <wp:anchor distT="0" distB="0" distL="114300" distR="114300" simplePos="0" relativeHeight="251704320" behindDoc="0" locked="0" layoutInCell="1" allowOverlap="1" wp14:anchorId="415BD431" wp14:editId="7AE82A53">
+              <wp:anchor distT="0" distB="0" distL="114300" distR="114300" simplePos="0" relativeHeight="251704320" behindDoc="0" locked="0" layoutInCell="1" allowOverlap="1" wp14:anchorId="2909FC99" wp14:editId="7F2C5391">
                 <wp:simplePos x="0" y="0"/>
                 <wp:positionH relativeFrom="column">
                   <wp:posOffset>612140</wp:posOffset>
@@ -1499,30 +2697,40 @@
       <w:r>
         <w:rPr>
           <w:rFonts w:ascii="Times New Roman" w:hAnsi="Times New Roman" w:cs="Times New Roman"/>
+          <w:sz w:val="24"/>
+          <w:szCs w:val="24"/>
         </w:rPr>
         <w:t xml:space="preserve">Cada uno de </w:t>
       </w:r>
       <w:r>
         <w:rPr>
           <w:rFonts w:ascii="Times New Roman" w:hAnsi="Times New Roman" w:cs="Times New Roman"/>
+          <w:sz w:val="24"/>
+          <w:szCs w:val="24"/>
         </w:rPr>
         <w:t>estos</w:t>
       </w:r>
       <w:r>
         <w:rPr>
           <w:rFonts w:ascii="Times New Roman" w:hAnsi="Times New Roman" w:cs="Times New Roman"/>
+          <w:sz w:val="24"/>
+          <w:szCs w:val="24"/>
         </w:rPr>
         <w:t xml:space="preserve"> iconos al pasar el mouse encima cambia de color  y   muestra un mensaje acerca de que función cumple, </w:t>
       </w:r>
       <w:r>
         <w:rPr>
           <w:rFonts w:ascii="Times New Roman" w:hAnsi="Times New Roman" w:cs="Times New Roman"/>
+          <w:sz w:val="24"/>
+          <w:szCs w:val="24"/>
         </w:rPr>
         <w:t>estos</w:t>
       </w:r>
       <w:r>
         <w:rPr>
           <w:rFonts w:ascii="Times New Roman" w:hAnsi="Times New Roman" w:cs="Times New Roman"/>
+          <w:sz w:val="24"/>
+          <w:szCs w:val="24"/>
         </w:rPr>
         <w:t xml:space="preserve"> iconos son los siguientes:</w:t>
       </w:r>
@@ -1542,7 +2750,7 @@
         <mc:AlternateContent>
           <mc:Choice Requires="wpg">
             <w:drawing>
-              <wp:anchor distT="0" distB="0" distL="114300" distR="114300" simplePos="0" relativeHeight="251703296" behindDoc="0" locked="0" layoutInCell="1" allowOverlap="1" wp14:anchorId="3E96E92F" wp14:editId="3E7C72C3">
+              <wp:anchor distT="0" distB="0" distL="114300" distR="114300" simplePos="0" relativeHeight="251703296" behindDoc="0" locked="0" layoutInCell="1" allowOverlap="1" wp14:anchorId="3DACB94C" wp14:editId="264D6AA8">
                 <wp:simplePos x="0" y="0"/>
                 <wp:positionH relativeFrom="column">
                   <wp:posOffset>485775</wp:posOffset>
@@ -1782,29 +2990,27 @@
           <w:rFonts w:ascii="Times New Roman" w:hAnsi="Times New Roman" w:cs="Times New Roman"/>
         </w:rPr>
       </w:pPr>
-      <w:r>
-        <w:rPr>
-          <w:rFonts w:ascii="Times New Roman" w:hAnsi="Times New Roman" w:cs="Times New Roman"/>
-          <w:b/>
+      <w:bookmarkStart w:id="6" w:name="_Toc452916580"/>
+      <w:r>
+        <w:rPr>
+          <w:rStyle w:val="Ttulo2Car"/>
         </w:rPr>
         <w:t>Buscador</w:t>
       </w:r>
       <w:r>
         <w:rPr>
-          <w:rFonts w:ascii="Times New Roman" w:hAnsi="Times New Roman" w:cs="Times New Roman"/>
-          <w:b/>
+          <w:rStyle w:val="Ttulo2Car"/>
         </w:rPr>
         <w:t xml:space="preserve"> Simple</w:t>
       </w:r>
-      <w:bookmarkStart w:id="0" w:name="_GoBack"/>
-      <w:bookmarkEnd w:id="0"/>
-      <w:r>
-        <w:rPr>
-          <w:rFonts w:ascii="Times New Roman" w:hAnsi="Times New Roman" w:cs="Times New Roman"/>
-          <w:b/>
+      <w:r>
+        <w:rPr>
+          <w:rStyle w:val="Ttulo2Car"/>
+          <w:color w:val="auto"/>
         </w:rPr>
         <w:t>:</w:t>
       </w:r>
+      <w:bookmarkEnd w:id="6"/>
       <w:r>
         <w:rPr>
           <w:rFonts w:ascii="Times New Roman" w:hAnsi="Times New Roman" w:cs="Times New Roman"/>
@@ -1844,7 +3050,7 @@
           <w:lang w:eastAsia="es-ES"/>
         </w:rPr>
         <w:drawing>
-          <wp:anchor distT="0" distB="0" distL="114300" distR="114300" simplePos="0" relativeHeight="251713536" behindDoc="0" locked="0" layoutInCell="1" allowOverlap="1" wp14:anchorId="6775C79D" wp14:editId="2C77C62D">
+          <wp:anchor distT="0" distB="0" distL="114300" distR="114300" simplePos="0" relativeHeight="251713536" behindDoc="0" locked="0" layoutInCell="1" allowOverlap="1" wp14:anchorId="030184E7" wp14:editId="6C544B89">
             <wp:simplePos x="0" y="0"/>
             <wp:positionH relativeFrom="column">
               <wp:posOffset>80010</wp:posOffset>
@@ -1921,13 +3127,21 @@
           <w:rFonts w:ascii="Times New Roman" w:hAnsi="Times New Roman" w:cs="Times New Roman"/>
         </w:rPr>
       </w:pPr>
-      <w:r>
-        <w:rPr>
-          <w:rFonts w:ascii="Times New Roman" w:hAnsi="Times New Roman" w:cs="Times New Roman"/>
-          <w:b/>
-        </w:rPr>
-        <w:t>Buscador avanzado:</w:t>
-      </w:r>
+      <w:bookmarkStart w:id="7" w:name="_Toc452916581"/>
+      <w:r>
+        <w:rPr>
+          <w:rStyle w:val="Ttulo2Car"/>
+        </w:rPr>
+        <w:t>Buscador avanzado</w:t>
+      </w:r>
+      <w:r>
+        <w:rPr>
+          <w:rStyle w:val="Ttulo2Car"/>
+          <w:color w:val="auto"/>
+        </w:rPr>
+        <w:t>:</w:t>
+      </w:r>
+      <w:bookmarkEnd w:id="7"/>
       <w:r>
         <w:rPr>
           <w:rFonts w:ascii="Times New Roman" w:hAnsi="Times New Roman" w:cs="Times New Roman"/>
@@ -1982,7 +3196,7 @@
           <w:lang w:eastAsia="es-ES"/>
         </w:rPr>
         <w:drawing>
-          <wp:inline distT="0" distB="0" distL="0" distR="0" wp14:anchorId="490144AA" wp14:editId="31701BF0">
+          <wp:inline distT="0" distB="0" distL="0" distR="0" wp14:anchorId="78E2BAC2" wp14:editId="2D239C23">
             <wp:extent cx="5796504" cy="712177"/>
             <wp:effectExtent l="0" t="0" r="0" b="0"/>
             <wp:docPr id="71" name="Imagen 71"/>
@@ -2035,49 +3249,172 @@
     <w:p>
       <w:pPr>
         <w:rPr>
-          <w:rFonts w:ascii="Times New Roman" w:hAnsi="Times New Roman" w:cs="Times New Roman"/>
-          <w:b/>
-        </w:rPr>
-      </w:pPr>
-      <w:r>
-        <w:rPr>
-          <w:rFonts w:ascii="Times New Roman" w:hAnsi="Times New Roman" w:cs="Times New Roman"/>
-          <w:b/>
-        </w:rPr>
-        <w:t>Usuarios del Sistema:</w:t>
-      </w:r>
-      <w:r>
-        <w:rPr>
-          <w:rFonts w:ascii="Times New Roman" w:hAnsi="Times New Roman" w:cs="Times New Roman"/>
-          <w:b/>
-        </w:rPr>
-        <w:br w:type="page"/>
-      </w:r>
+          <w:rStyle w:val="Ttulo2Car"/>
+          <w:color w:val="auto"/>
+        </w:rPr>
+      </w:pPr>
+      <w:bookmarkStart w:id="8" w:name="_Toc452916582"/>
+      <w:r>
+        <w:rPr>
+          <w:rStyle w:val="Ttulo2Car"/>
+        </w:rPr>
+        <w:t>Usuarios del Sistema</w:t>
+      </w:r>
+      <w:r>
+        <w:rPr>
+          <w:rStyle w:val="Ttulo2Car"/>
+          <w:color w:val="auto"/>
+        </w:rPr>
+        <w:t>:</w:t>
+      </w:r>
+      <w:bookmarkEnd w:id="8"/>
     </w:p>
     <w:p>
       <w:pPr>
-        <w:pStyle w:val="Prrafodelista"/>
-        <w:numPr>
-          <w:ilvl w:val="0"/>
-          <w:numId w:val="1"/>
-        </w:numPr>
+        <w:rPr>
+          <w:rStyle w:val="Ttulo2Car"/>
+          <w:color w:val="auto"/>
+        </w:rPr>
+      </w:pPr>
+      <w:r>
+        <w:rPr>
+          <w:rStyle w:val="Ttulo2Car"/>
+          <w:color w:val="auto"/>
+        </w:rPr>
+        <w:br w:type="page"/>
+      </w:r>
+    </w:p>
+    <w:p>
+      <w:pPr>
+        <w:pStyle w:val="Ttulo1"/>
         <w:pBdr>
           <w:bottom w:val="single" w:sz="6" w:space="1" w:color="auto"/>
         </w:pBdr>
+      </w:pPr>
+      <w:bookmarkStart w:id="9" w:name="_Toc452916583"/>
+      <w:r>
+        <w:lastRenderedPageBreak/>
+        <w:t>Empleados</w:t>
+      </w:r>
+      <w:bookmarkEnd w:id="9"/>
+    </w:p>
+    <w:p>
+      <w:pPr>
+        <w:pStyle w:val="Ttulo2"/>
+      </w:pPr>
+      <w:bookmarkStart w:id="10" w:name="_Toc452916584"/>
+      <w:r>
+        <w:t>Lista de Empleados</w:t>
+      </w:r>
+      <w:bookmarkEnd w:id="10"/>
+    </w:p>
+    <w:p>
+      <w:pPr>
+        <w:spacing w:after="0"/>
+        <w:ind w:firstLine="708"/>
+        <w:mirrorIndents/>
         <w:jc w:val="both"/>
         <w:rPr>
           <w:rFonts w:ascii="Times New Roman" w:hAnsi="Times New Roman" w:cs="Times New Roman"/>
-          <w:b/>
-        </w:rPr>
-      </w:pPr>
-      <w:r>
-        <w:rPr>
-          <w:rFonts w:ascii="Times New Roman" w:hAnsi="Times New Roman" w:cs="Times New Roman"/>
-          <w:b/>
-        </w:rPr>
+        </w:rPr>
+      </w:pPr>
+      <w:r>
+        <w:rPr>
+          <w:rFonts w:ascii="Times New Roman" w:hAnsi="Times New Roman" w:cs="Times New Roman"/>
+        </w:rPr>
+        <w:t xml:space="preserve">Para acceder a la lista de </w:t>
+      </w:r>
+      <w:r>
+        <w:rPr>
+          <w:rFonts w:ascii="Times New Roman" w:hAnsi="Times New Roman" w:cs="Times New Roman"/>
+        </w:rPr>
+        <w:t>Empleados</w:t>
+      </w:r>
+      <w:r>
+        <w:rPr>
+          <w:rFonts w:ascii="Times New Roman" w:hAnsi="Times New Roman" w:cs="Times New Roman"/>
+        </w:rPr>
+        <w:t>, se debe hacer clic</w:t>
+      </w:r>
+      <w:r>
+        <w:rPr>
+          <w:rFonts w:ascii="Times New Roman" w:hAnsi="Times New Roman" w:cs="Times New Roman"/>
+        </w:rPr>
+        <w:t>k</w:t>
+      </w:r>
+      <w:r>
+        <w:rPr>
+          <w:rFonts w:ascii="Times New Roman" w:hAnsi="Times New Roman" w:cs="Times New Roman"/>
+        </w:rPr>
+        <w:t xml:space="preserve"> </w:t>
+      </w:r>
+      <w:r>
+        <w:rPr>
+          <w:rFonts w:ascii="Times New Roman" w:hAnsi="Times New Roman" w:cs="Times New Roman"/>
+        </w:rPr>
+        <w:t xml:space="preserve">al submenú </w:t>
+      </w:r>
+      <w:r>
+        <w:rPr>
+          <w:rFonts w:ascii="Times New Roman" w:hAnsi="Times New Roman" w:cs="Times New Roman"/>
+        </w:rPr>
+        <w:t>empleados</w:t>
+      </w:r>
+      <w:r>
+        <w:rPr>
+          <w:rFonts w:ascii="Times New Roman" w:hAnsi="Times New Roman" w:cs="Times New Roman"/>
+        </w:rPr>
+        <w:t xml:space="preserve"> del menú </w:t>
+      </w:r>
+      <w:r>
+        <w:rPr>
+          <w:rFonts w:ascii="Times New Roman" w:hAnsi="Times New Roman" w:cs="Times New Roman"/>
+        </w:rPr>
+        <w:t>Personal</w:t>
+      </w:r>
+      <w:r>
+        <w:rPr>
+          <w:rFonts w:ascii="Times New Roman" w:hAnsi="Times New Roman" w:cs="Times New Roman"/>
+        </w:rPr>
+        <w:t>. Dentro de Usuarios se puede visualizar la lista de todos y cada uno de los usuarios creados.</w:t>
+      </w:r>
+    </w:p>
+    <w:p>
+      <w:bookmarkStart w:id="11" w:name="_GoBack"/>
+      <w:bookmarkEnd w:id="11"/>
+    </w:p>
+    <w:p>
+      <w:pPr>
+        <w:pStyle w:val="Ttulo1"/>
+      </w:pPr>
+      <w:r>
+        <w:br w:type="page"/>
+      </w:r>
+    </w:p>
+    <w:p>
+      <w:pPr>
+        <w:pStyle w:val="Ttulo1"/>
+        <w:pBdr>
+          <w:bottom w:val="single" w:sz="6" w:space="1" w:color="auto"/>
+        </w:pBdr>
+      </w:pPr>
+      <w:bookmarkStart w:id="12" w:name="_Toc452916585"/>
+      <w:r>
         <w:lastRenderedPageBreak/>
         <w:t>Usuarios</w:t>
       </w:r>
+      <w:bookmarkEnd w:id="12"/>
+    </w:p>
+    <w:p/>
+    <w:p>
+      <w:pPr>
+        <w:pStyle w:val="Ttulo2"/>
+      </w:pPr>
+      <w:bookmarkStart w:id="13" w:name="_Toc452916586"/>
+      <w:r>
+        <w:t>Lista de Usuarios</w:t>
+      </w:r>
+      <w:bookmarkEnd w:id="13"/>
     </w:p>
     <w:p>
       <w:pPr>
@@ -2181,7 +3518,7 @@
           <w:lang w:eastAsia="es-ES"/>
         </w:rPr>
         <w:drawing>
-          <wp:inline distT="0" distB="0" distL="0" distR="0" wp14:anchorId="14053C0E" wp14:editId="27DD93D8">
+          <wp:inline distT="0" distB="0" distL="0" distR="0" wp14:anchorId="4A29C7B3" wp14:editId="3FDF07D4">
             <wp:extent cx="5400136" cy="2475782"/>
             <wp:effectExtent l="171450" t="171450" r="372110" b="363220"/>
             <wp:docPr id="5" name="Imagen 5"/>
@@ -2269,31 +3606,61 @@
         </w:rPr>
         <w:t xml:space="preserve"> un registro.</w:t>
       </w:r>
+      <w:r>
+        <w:rPr>
+          <w:rFonts w:ascii="Times New Roman" w:hAnsi="Times New Roman" w:cs="Times New Roman"/>
+        </w:rPr>
+        <w:t xml:space="preserve"> También cuenta con un buscador, para realizar </w:t>
+      </w:r>
+      <w:r>
+        <w:rPr>
+          <w:rFonts w:ascii="Times New Roman" w:hAnsi="Times New Roman" w:cs="Times New Roman"/>
+        </w:rPr>
+        <w:t xml:space="preserve">las </w:t>
+      </w:r>
+      <w:r>
+        <w:rPr>
+          <w:rFonts w:ascii="Times New Roman" w:hAnsi="Times New Roman" w:cs="Times New Roman"/>
+        </w:rPr>
+        <w:t>búsquedas</w:t>
+      </w:r>
+      <w:r>
+        <w:rPr>
+          <w:rFonts w:ascii="Times New Roman" w:hAnsi="Times New Roman" w:cs="Times New Roman"/>
+        </w:rPr>
+        <w:t xml:space="preserve"> de usuarios</w:t>
+      </w:r>
+      <w:r>
+        <w:rPr>
+          <w:rFonts w:ascii="Times New Roman" w:hAnsi="Times New Roman" w:cs="Times New Roman"/>
+        </w:rPr>
+        <w:t xml:space="preserve"> de manera más rápida y sencilla, además </w:t>
+      </w:r>
+      <w:r>
+        <w:rPr>
+          <w:rFonts w:ascii="Times New Roman" w:hAnsi="Times New Roman" w:cs="Times New Roman"/>
+        </w:rPr>
+        <w:t>un</w:t>
+      </w:r>
+      <w:r>
+        <w:rPr>
+          <w:rFonts w:ascii="Times New Roman" w:hAnsi="Times New Roman" w:cs="Times New Roman"/>
+        </w:rPr>
+        <w:t xml:space="preserve"> botón para agregar un nuevo usuario.</w:t>
+      </w:r>
     </w:p>
     <w:p>
       <w:pPr>
-        <w:pStyle w:val="Prrafodelista"/>
-        <w:numPr>
-          <w:ilvl w:val="1"/>
-          <w:numId w:val="1"/>
-        </w:numPr>
-        <w:jc w:val="both"/>
-        <w:rPr>
-          <w:rFonts w:ascii="Times New Roman" w:hAnsi="Times New Roman" w:cs="Times New Roman"/>
-          <w:b/>
-        </w:rPr>
-      </w:pPr>
-      <w:r>
-        <w:rPr>
-          <w:rFonts w:ascii="Times New Roman" w:hAnsi="Times New Roman" w:cs="Times New Roman"/>
-          <w:b/>
-        </w:rPr>
+        <w:pStyle w:val="Ttulo2"/>
+      </w:pPr>
+      <w:bookmarkStart w:id="14" w:name="_Toc452916587"/>
+      <w:r>
         <w:t>Nuevo Usuario</w:t>
       </w:r>
+      <w:bookmarkEnd w:id="14"/>
     </w:p>
     <w:p>
       <w:pPr>
-        <w:ind w:left="720"/>
         <w:jc w:val="both"/>
         <w:rPr>
           <w:rFonts w:ascii="Times New Roman" w:hAnsi="Times New Roman" w:cs="Times New Roman"/>
@@ -2308,7 +3675,7 @@
         <mc:AlternateContent>
           <mc:Choice Requires="wpi">
             <w:drawing>
-              <wp:anchor distT="0" distB="0" distL="114300" distR="114300" simplePos="0" relativeHeight="251705344" behindDoc="0" locked="0" layoutInCell="1" allowOverlap="1">
+              <wp:anchor distT="0" distB="0" distL="114300" distR="114300" simplePos="0" relativeHeight="251705344" behindDoc="0" locked="0" layoutInCell="1" allowOverlap="1" wp14:anchorId="678AE71A" wp14:editId="56D0D119">
                 <wp:simplePos x="0" y="0"/>
                 <wp:positionH relativeFrom="column">
                   <wp:posOffset>1476516</wp:posOffset>
@@ -2353,7 +3720,7 @@
           <w:lang w:eastAsia="es-ES"/>
         </w:rPr>
         <w:drawing>
-          <wp:inline distT="0" distB="0" distL="0" distR="0" wp14:anchorId="7A7D8621" wp14:editId="3C8F96D3">
+          <wp:inline distT="0" distB="0" distL="0" distR="0" wp14:anchorId="23F28134" wp14:editId="2953688E">
             <wp:extent cx="405130" cy="414020"/>
             <wp:effectExtent l="0" t="0" r="0" b="5080"/>
             <wp:docPr id="7" name="Imagen 7"/>
@@ -2442,7 +3809,7 @@
           <w:lang w:eastAsia="es-ES"/>
         </w:rPr>
         <w:drawing>
-          <wp:anchor distT="0" distB="0" distL="114300" distR="114300" simplePos="0" relativeHeight="251659264" behindDoc="1" locked="0" layoutInCell="1" allowOverlap="1" wp14:anchorId="6B99F9A3" wp14:editId="0D0ACC04">
+          <wp:anchor distT="0" distB="0" distL="114300" distR="114300" simplePos="0" relativeHeight="251659264" behindDoc="1" locked="0" layoutInCell="1" allowOverlap="1" wp14:anchorId="6300E9A6" wp14:editId="35107061">
             <wp:simplePos x="0" y="0"/>
             <wp:positionH relativeFrom="column">
               <wp:posOffset>410845</wp:posOffset>
@@ -2596,29 +3963,12 @@
     </w:p>
     <w:p>
       <w:pPr>
-        <w:jc w:val="both"/>
-        <w:rPr>
-          <w:rFonts w:ascii="Times New Roman" w:hAnsi="Times New Roman" w:cs="Times New Roman"/>
-        </w:rPr>
-      </w:pPr>
-    </w:p>
-    <w:p>
-      <w:pPr>
         <w:ind w:firstLine="708"/>
         <w:jc w:val="both"/>
         <w:rPr>
           <w:rFonts w:ascii="Times New Roman" w:hAnsi="Times New Roman" w:cs="Times New Roman"/>
         </w:rPr>
       </w:pPr>
-    </w:p>
-    <w:p>
-      <w:pPr>
-        <w:ind w:firstLine="708"/>
-        <w:jc w:val="both"/>
-        <w:rPr>
-          <w:rFonts w:ascii="Times New Roman" w:hAnsi="Times New Roman" w:cs="Times New Roman"/>
-        </w:rPr>
-      </w:pPr>
       <w:r>
         <w:rPr>
           <w:rFonts w:ascii="Times New Roman" w:hAnsi="Times New Roman" w:cs="Times New Roman"/>
@@ -2626,7 +3976,7 @@
           <w:lang w:eastAsia="es-ES"/>
         </w:rPr>
         <w:drawing>
-          <wp:anchor distT="0" distB="0" distL="114300" distR="114300" simplePos="0" relativeHeight="251660288" behindDoc="1" locked="0" layoutInCell="1" allowOverlap="1" wp14:anchorId="72417B35" wp14:editId="5520A494">
+          <wp:anchor distT="0" distB="0" distL="114300" distR="114300" simplePos="0" relativeHeight="251660288" behindDoc="1" locked="0" layoutInCell="1" allowOverlap="1" wp14:anchorId="1D76F806" wp14:editId="7815CB81">
             <wp:simplePos x="0" y="0"/>
             <wp:positionH relativeFrom="column">
               <wp:posOffset>-27940</wp:posOffset>
@@ -2756,7 +4106,19 @@
         <w:rPr>
           <w:rFonts w:ascii="Times New Roman" w:hAnsi="Times New Roman" w:cs="Times New Roman"/>
         </w:rPr>
-        <w:t xml:space="preserve"> se lista todos los empleados registrados, como muestra a continuación,</w:t>
+        <w:t xml:space="preserve"> se lista</w:t>
+      </w:r>
+      <w:r>
+        <w:rPr>
+          <w:rFonts w:ascii="Times New Roman" w:hAnsi="Times New Roman" w:cs="Times New Roman"/>
+        </w:rPr>
+        <w:t>rá</w:t>
+      </w:r>
+      <w:r>
+        <w:rPr>
+          <w:rFonts w:ascii="Times New Roman" w:hAnsi="Times New Roman" w:cs="Times New Roman"/>
+        </w:rPr>
+        <w:t xml:space="preserve"> todos los empleados, como muestra a continuación,</w:t>
       </w:r>
     </w:p>
     <w:p>
@@ -2774,7 +4136,7 @@
           <w:lang w:eastAsia="es-ES"/>
         </w:rPr>
         <w:drawing>
-          <wp:anchor distT="0" distB="0" distL="114300" distR="114300" simplePos="0" relativeHeight="251661312" behindDoc="0" locked="0" layoutInCell="1" allowOverlap="1" wp14:anchorId="3F22EF46" wp14:editId="3A421A29">
+          <wp:anchor distT="0" distB="0" distL="114300" distR="114300" simplePos="0" relativeHeight="251661312" behindDoc="0" locked="0" layoutInCell="1" allowOverlap="1" wp14:anchorId="12144D57" wp14:editId="2FE7BD33">
             <wp:simplePos x="0" y="0"/>
             <wp:positionH relativeFrom="column">
               <wp:posOffset>2982595</wp:posOffset>
@@ -2848,21 +4210,7 @@
           <w:sz w:val="22"/>
           <w:szCs w:val="22"/>
         </w:rPr>
-        <w:t xml:space="preserve">Si ocurre algún error aparecerá un mensaje en rojo </w:t>
-      </w:r>
-      <w:r>
-        <w:rPr>
-          <w:sz w:val="22"/>
-          <w:szCs w:val="22"/>
-        </w:rPr>
-        <w:t>especificando los motivos del error</w:t>
-      </w:r>
-      <w:r>
-        <w:rPr>
-          <w:sz w:val="22"/>
-          <w:szCs w:val="22"/>
-        </w:rPr>
-        <w:t xml:space="preserve">. Una vez seleccionado el empleado, se autocompletara los campos </w:t>
+        <w:t xml:space="preserve">Una vez seleccionado el empleado, se autocompletara los campos </w:t>
       </w:r>
       <w:r>
         <w:rPr>
@@ -2922,14 +4270,56 @@
           <w:sz w:val="22"/>
           <w:szCs w:val="22"/>
         </w:rPr>
-        <w:t xml:space="preserve"> del Empleado, luego debe completar los campos Nombre Usuario y seleccionar un Rol. Cada campo obligatorio tiene el icono (*) para indicar al u</w:t>
+        <w:t xml:space="preserve"> del Empleado, luego debe completar los campos Nombre Usuario y seleccionar un Rol.</w:t>
       </w:r>
       <w:r>
         <w:rPr>
           <w:sz w:val="22"/>
           <w:szCs w:val="22"/>
         </w:rPr>
-        <w:t>suario que debe ser completado, en caso de no completar se emitirá un mensaje de advertencia.</w:t>
+        <w:t xml:space="preserve"> </w:t>
+      </w:r>
+      <w:r>
+        <w:rPr>
+          <w:sz w:val="22"/>
+          <w:szCs w:val="22"/>
+        </w:rPr>
+        <w:t xml:space="preserve">Si ocurre algún error aparecerá un mensaje en rojo </w:t>
+      </w:r>
+      <w:r>
+        <w:rPr>
+          <w:sz w:val="22"/>
+          <w:szCs w:val="22"/>
+        </w:rPr>
+        <w:t>especificando los motivos del error</w:t>
+      </w:r>
+      <w:r>
+        <w:rPr>
+          <w:sz w:val="22"/>
+          <w:szCs w:val="22"/>
+        </w:rPr>
+        <w:t>.</w:t>
+      </w:r>
+      <w:r>
+        <w:rPr>
+          <w:sz w:val="22"/>
+          <w:szCs w:val="22"/>
+        </w:rPr>
+        <w:t xml:space="preserve"> Cada campo obligatorio tiene el icono (*) para indicar al u</w:t>
+      </w:r>
+      <w:r>
+        <w:rPr>
+          <w:sz w:val="22"/>
+          <w:szCs w:val="22"/>
+        </w:rPr>
+        <w:t>suario que debe ser completado</w:t>
+      </w:r>
+      <w:r>
+        <w:rPr>
+          <w:sz w:val="22"/>
+          <w:szCs w:val="22"/>
+        </w:rPr>
+        <w:t>.</w:t>
       </w:r>
     </w:p>
     <w:p>
@@ -2947,7 +4337,7 @@
           <w:lang w:eastAsia="es-ES"/>
         </w:rPr>
         <w:drawing>
-          <wp:anchor distT="0" distB="0" distL="114300" distR="114300" simplePos="0" relativeHeight="251662336" behindDoc="0" locked="0" layoutInCell="1" allowOverlap="1" wp14:anchorId="412C4BBB" wp14:editId="5B621122">
+          <wp:anchor distT="0" distB="0" distL="114300" distR="114300" simplePos="0" relativeHeight="251662336" behindDoc="0" locked="0" layoutInCell="1" allowOverlap="1" wp14:anchorId="68522903" wp14:editId="32FC4FFA">
             <wp:simplePos x="0" y="0"/>
             <wp:positionH relativeFrom="column">
               <wp:posOffset>-154940</wp:posOffset>
@@ -3065,19 +4455,7 @@
         <w:rPr>
           <w:rFonts w:ascii="Times New Roman" w:hAnsi="Times New Roman" w:cs="Times New Roman"/>
         </w:rPr>
-        <w:t>E</w:t>
-      </w:r>
-      <w:r>
-        <w:rPr>
-          <w:rFonts w:ascii="Times New Roman" w:hAnsi="Times New Roman" w:cs="Times New Roman"/>
-        </w:rPr>
-        <w:t>n caso de que el usuario ingrese un nombre ya existente</w:t>
-      </w:r>
-      <w:r>
-        <w:rPr>
-          <w:rFonts w:ascii="Times New Roman" w:hAnsi="Times New Roman" w:cs="Times New Roman"/>
-        </w:rPr>
-        <w:t>, se visualizará</w:t>
+        <w:t>En caso de que el usuario ingrese un nombre ya existente, se visualizará</w:t>
       </w:r>
       <w:r>
         <w:rPr>
@@ -3131,74 +4509,144 @@
         <w:jc w:val="both"/>
         <w:rPr>
           <w:rFonts w:ascii="Times New Roman" w:hAnsi="Times New Roman" w:cs="Times New Roman"/>
+        </w:rPr>
+      </w:pPr>
+      <w:r>
+        <w:rPr>
+          <w:rFonts w:ascii="Times New Roman" w:hAnsi="Times New Roman" w:cs="Times New Roman"/>
+          <w:sz w:val="24"/>
+          <w:szCs w:val="24"/>
+        </w:rPr>
+        <w:lastRenderedPageBreak/>
+        <w:t xml:space="preserve">Una vez </w:t>
+      </w:r>
+      <w:r>
+        <w:rPr>
+          <w:rFonts w:ascii="Times New Roman" w:hAnsi="Times New Roman" w:cs="Times New Roman"/>
+          <w:sz w:val="24"/>
+          <w:szCs w:val="24"/>
+        </w:rPr>
+        <w:t>completado</w:t>
+      </w:r>
+      <w:r>
+        <w:rPr>
+          <w:rFonts w:ascii="Times New Roman" w:hAnsi="Times New Roman" w:cs="Times New Roman"/>
+          <w:sz w:val="24"/>
+          <w:szCs w:val="24"/>
+        </w:rPr>
+        <w:t xml:space="preserve"> todos los campos requeridos, hacer clic</w:t>
+      </w:r>
+      <w:r>
+        <w:rPr>
+          <w:rFonts w:ascii="Times New Roman" w:hAnsi="Times New Roman" w:cs="Times New Roman"/>
+          <w:sz w:val="24"/>
+          <w:szCs w:val="24"/>
+        </w:rPr>
+        <w:t>k</w:t>
+      </w:r>
+      <w:r>
+        <w:rPr>
+          <w:rFonts w:ascii="Times New Roman" w:hAnsi="Times New Roman" w:cs="Times New Roman"/>
+          <w:sz w:val="24"/>
+          <w:szCs w:val="24"/>
+        </w:rPr>
+        <w:t xml:space="preserve"> en el botón </w:t>
+      </w:r>
+      <w:r>
+        <w:rPr>
+          <w:rFonts w:ascii="Times New Roman" w:hAnsi="Times New Roman" w:cs="Times New Roman"/>
           <w:b/>
-        </w:rPr>
-      </w:pPr>
-      <w:r>
-        <w:rPr>
-          <w:rFonts w:ascii="Times New Roman" w:hAnsi="Times New Roman" w:cs="Times New Roman"/>
-        </w:rPr>
-        <w:t xml:space="preserve">Una vez </w:t>
-      </w:r>
-      <w:r>
-        <w:rPr>
-          <w:rFonts w:ascii="Times New Roman" w:hAnsi="Times New Roman" w:cs="Times New Roman"/>
-        </w:rPr>
-        <w:t>completado</w:t>
-      </w:r>
-      <w:r>
-        <w:rPr>
-          <w:rFonts w:ascii="Times New Roman" w:hAnsi="Times New Roman" w:cs="Times New Roman"/>
-        </w:rPr>
-        <w:t xml:space="preserve"> todos los campos requeridos, hacer clic</w:t>
-      </w:r>
-      <w:r>
-        <w:rPr>
-          <w:rFonts w:ascii="Times New Roman" w:hAnsi="Times New Roman" w:cs="Times New Roman"/>
-        </w:rPr>
-        <w:t>k</w:t>
-      </w:r>
-      <w:r>
-        <w:rPr>
-          <w:rFonts w:ascii="Times New Roman" w:hAnsi="Times New Roman" w:cs="Times New Roman"/>
-        </w:rPr>
-        <w:t xml:space="preserve"> en el botón </w:t>
+          <w:sz w:val="24"/>
+          <w:szCs w:val="24"/>
+        </w:rPr>
+        <w:t>“Guardar”</w:t>
       </w:r>
       <w:r>
         <w:rPr>
           <w:rFonts w:ascii="Times New Roman" w:hAnsi="Times New Roman" w:cs="Times New Roman"/>
           <w:b/>
-        </w:rPr>
-        <w:t>“Guardar”</w:t>
-      </w:r>
-      <w:r>
-        <w:rPr>
-          <w:rFonts w:ascii="Times New Roman" w:hAnsi="Times New Roman" w:cs="Times New Roman"/>
-          <w:b/>
+          <w:sz w:val="24"/>
+          <w:szCs w:val="24"/>
+        </w:rPr>
+        <w:t xml:space="preserve">, </w:t>
+      </w:r>
+      <w:r>
+        <w:rPr>
+          <w:rFonts w:ascii="Times New Roman" w:hAnsi="Times New Roman" w:cs="Times New Roman"/>
+          <w:sz w:val="24"/>
+          <w:szCs w:val="24"/>
+        </w:rPr>
+        <w:t xml:space="preserve">después de esto le mostrara un mensaje de confirmación donde el sistema le  especificara que se </w:t>
+      </w:r>
+      <w:r>
+        <w:rPr>
+          <w:rFonts w:ascii="Times New Roman" w:hAnsi="Times New Roman" w:cs="Times New Roman"/>
+          <w:sz w:val="24"/>
+          <w:szCs w:val="24"/>
+        </w:rPr>
+        <w:t>realizó</w:t>
+      </w:r>
+      <w:r>
+        <w:rPr>
+          <w:rFonts w:ascii="Times New Roman" w:hAnsi="Times New Roman" w:cs="Times New Roman"/>
+          <w:sz w:val="24"/>
+          <w:szCs w:val="24"/>
+        </w:rPr>
+        <w:t xml:space="preserve"> con éxito</w:t>
+      </w:r>
+      <w:r>
+        <w:rPr>
+          <w:rFonts w:ascii="Times New Roman" w:hAnsi="Times New Roman" w:cs="Times New Roman"/>
         </w:rPr>
         <w:t>.</w:t>
       </w:r>
     </w:p>
     <w:p>
       <w:pPr>
-        <w:pStyle w:val="Prrafodelista"/>
-        <w:numPr>
-          <w:ilvl w:val="1"/>
-          <w:numId w:val="3"/>
-        </w:numPr>
+        <w:pStyle w:val="Ttulo2"/>
+      </w:pPr>
+      <w:bookmarkStart w:id="15" w:name="_Toc452916588"/>
+      <w:r>
+        <w:t>Ver Usuario</w:t>
+      </w:r>
+      <w:bookmarkEnd w:id="15"/>
+      <w:r>
+        <w:t xml:space="preserve"> </w:t>
+      </w:r>
+    </w:p>
+    <w:p/>
+    <w:p>
+      <w:pPr>
         <w:jc w:val="both"/>
         <w:rPr>
           <w:rFonts w:ascii="Times New Roman" w:hAnsi="Times New Roman" w:cs="Times New Roman"/>
-          <w:b/>
-        </w:rPr>
-      </w:pPr>
-      <w:r>
-        <w:rPr>
-          <w:rFonts w:ascii="Times New Roman" w:hAnsi="Times New Roman" w:cs="Times New Roman"/>
-          <w:b/>
-        </w:rPr>
-        <w:lastRenderedPageBreak/>
-        <w:t xml:space="preserve">Ver Usuario </w:t>
+          <w:sz w:val="24"/>
+          <w:szCs w:val="24"/>
+        </w:rPr>
+      </w:pPr>
+      <w:r>
+        <w:rPr>
+          <w:rFonts w:ascii="Times New Roman" w:hAnsi="Times New Roman" w:cs="Times New Roman"/>
+          <w:sz w:val="24"/>
+          <w:szCs w:val="24"/>
+        </w:rPr>
+        <w:t xml:space="preserve">Al guardar el usuario recién creado, </w:t>
+      </w:r>
+      <w:r>
+        <w:rPr>
+          <w:rFonts w:ascii="Times New Roman" w:hAnsi="Times New Roman" w:cs="Times New Roman"/>
+          <w:sz w:val="24"/>
+          <w:szCs w:val="24"/>
+        </w:rPr>
+        <w:t>le reenviara a una pantalla</w:t>
+      </w:r>
+      <w:r>
+        <w:rPr>
+          <w:rFonts w:ascii="Times New Roman" w:hAnsi="Times New Roman" w:cs="Times New Roman"/>
+          <w:sz w:val="24"/>
+          <w:szCs w:val="24"/>
+        </w:rPr>
+        <w:t xml:space="preserve"> para ver los datos del nuevo usuario, en la parte superior derecha el usuario tendrá los botones para agregar, editar y eliminar al usuario si así lo desea o ir a la lista de usuarios.</w:t>
       </w:r>
     </w:p>
     <w:p>
@@ -3206,20 +4654,6 @@
         <w:jc w:val="both"/>
         <w:rPr>
           <w:rFonts w:ascii="Times New Roman" w:hAnsi="Times New Roman" w:cs="Times New Roman"/>
-        </w:rPr>
-      </w:pPr>
-      <w:r>
-        <w:rPr>
-          <w:rFonts w:ascii="Times New Roman" w:hAnsi="Times New Roman" w:cs="Times New Roman"/>
-        </w:rPr>
-        <w:t>Al guardar el usuario recién creado, aparecerá la pantalla para ver los datos del nuevo usuario, en la parte superior derecha el usuario tendrá los botones para agregar, editar y eliminar al usuario si así lo desea o ir a la lista de usuarios.</w:t>
-      </w:r>
-    </w:p>
-    <w:p>
-      <w:pPr>
-        <w:jc w:val="both"/>
-        <w:rPr>
-          <w:rFonts w:ascii="Times New Roman" w:hAnsi="Times New Roman" w:cs="Times New Roman"/>
           <w:b/>
         </w:rPr>
       </w:pPr>
@@ -3229,7 +4663,7 @@
           <w:lang w:eastAsia="es-ES"/>
         </w:rPr>
         <w:drawing>
-          <wp:inline distT="0" distB="0" distL="0" distR="0" wp14:anchorId="2845BD38" wp14:editId="7DDB60F6">
+          <wp:inline distT="0" distB="0" distL="0" distR="0" wp14:anchorId="1494F547" wp14:editId="319254E6">
             <wp:extent cx="5121402" cy="2347546"/>
             <wp:effectExtent l="171450" t="171450" r="384175" b="358140"/>
             <wp:docPr id="59" name="Imagen 59"/>
@@ -3281,36 +4715,21 @@
     </w:p>
     <w:p>
       <w:pPr>
-        <w:pStyle w:val="Prrafodelista"/>
-        <w:numPr>
-          <w:ilvl w:val="1"/>
-          <w:numId w:val="3"/>
-        </w:numPr>
-        <w:jc w:val="both"/>
-        <w:rPr>
-          <w:rFonts w:ascii="Times New Roman" w:hAnsi="Times New Roman" w:cs="Times New Roman"/>
-          <w:b/>
-        </w:rPr>
-      </w:pPr>
-      <w:r>
-        <w:rPr>
-          <w:rFonts w:ascii="Times New Roman" w:hAnsi="Times New Roman" w:cs="Times New Roman"/>
-          <w:b/>
-        </w:rPr>
+        <w:pStyle w:val="Ttulo2"/>
+      </w:pPr>
+      <w:bookmarkStart w:id="16" w:name="_Toc452916589"/>
+      <w:r>
         <w:t>Editar</w:t>
       </w:r>
       <w:r>
-        <w:rPr>
-          <w:rFonts w:ascii="Times New Roman" w:hAnsi="Times New Roman" w:cs="Times New Roman"/>
-          <w:b/>
-        </w:rPr>
         <w:t xml:space="preserve"> Usuario</w:t>
       </w:r>
+      <w:bookmarkEnd w:id="16"/>
     </w:p>
     <w:p>
       <w:pPr>
         <w:spacing w:before="100" w:beforeAutospacing="1" w:after="100" w:afterAutospacing="1" w:line="240" w:lineRule="auto"/>
-        <w:ind w:left="375"/>
+        <w:ind w:firstLine="708"/>
         <w:jc w:val="both"/>
         <w:rPr>
           <w:rFonts w:cstheme="minorHAnsi"/>
@@ -3367,6 +4786,7 @@
         </w:rPr>
         <w:t xml:space="preserve"> </w:t>
       </w:r>
+      <w:proofErr w:type="gramStart"/>
       <w:r>
         <w:rPr>
           <w:rFonts w:cstheme="minorHAnsi"/>
@@ -3375,6 +4795,7 @@
         </w:rPr>
         <w:t>del</w:t>
       </w:r>
+      <w:proofErr w:type="gramEnd"/>
       <w:r>
         <w:rPr>
           <w:rFonts w:cstheme="minorHAnsi"/>
@@ -3405,7 +4826,7 @@
           <w:sz w:val="24"/>
           <w:szCs w:val="24"/>
         </w:rPr>
-        <w:t>reestablecer la contraseña con un valor equivalente al nombre de usuario actual del usuario en edición.</w:t>
+        <w:t xml:space="preserve">reestablecer la contraseña </w:t>
       </w:r>
       <w:r>
         <w:rPr>
@@ -3413,7 +4834,7 @@
           <w:sz w:val="24"/>
           <w:szCs w:val="24"/>
         </w:rPr>
-        <w:t xml:space="preserve"> </w:t>
+        <w:t>e</w:t>
       </w:r>
       <w:r>
         <w:rPr>
@@ -3421,13 +4842,142 @@
           <w:sz w:val="24"/>
           <w:szCs w:val="24"/>
         </w:rPr>
-        <w:t>Se podrá editar un usuario desde la lista de usuarios o desde la pantalla ver usuario.</w:t>
+        <w:t>n cas</w:t>
+      </w:r>
+      <w:r>
+        <w:rPr>
+          <w:rFonts w:cstheme="minorHAnsi"/>
+          <w:sz w:val="24"/>
+          <w:szCs w:val="24"/>
+        </w:rPr>
+        <w:t>o de perder un usuario la suya</w:t>
+      </w:r>
+      <w:r>
+        <w:rPr>
+          <w:rFonts w:cstheme="minorHAnsi"/>
+          <w:sz w:val="24"/>
+          <w:szCs w:val="24"/>
+        </w:rPr>
+        <w:t>.</w:t>
+      </w:r>
+      <w:r>
+        <w:rPr>
+          <w:rFonts w:cstheme="minorHAnsi"/>
+          <w:sz w:val="24"/>
+          <w:szCs w:val="24"/>
+        </w:rPr>
+        <w:t xml:space="preserve"> </w:t>
       </w:r>
     </w:p>
     <w:p>
       <w:pPr>
-        <w:pStyle w:val="Prrafodelista"/>
-        <w:ind w:left="375"/>
+        <w:ind w:firstLine="708"/>
+        <w:jc w:val="both"/>
+        <w:rPr>
+          <w:rFonts w:ascii="Times New Roman" w:hAnsi="Times New Roman" w:cs="Times New Roman"/>
+        </w:rPr>
+      </w:pPr>
+      <w:r>
+        <w:rPr>
+          <w:rFonts w:cstheme="minorHAnsi"/>
+          <w:sz w:val="24"/>
+          <w:szCs w:val="24"/>
+        </w:rPr>
+        <w:t xml:space="preserve">Se podrá editar un usuario desde la </w:t>
+      </w:r>
+      <w:r>
+        <w:rPr>
+          <w:rFonts w:cstheme="minorHAnsi"/>
+          <w:b/>
+          <w:sz w:val="24"/>
+          <w:szCs w:val="24"/>
+        </w:rPr>
+        <w:t>lista</w:t>
+      </w:r>
+      <w:r>
+        <w:rPr>
+          <w:rFonts w:cstheme="minorHAnsi"/>
+          <w:sz w:val="24"/>
+          <w:szCs w:val="24"/>
+        </w:rPr>
+        <w:t xml:space="preserve"> de usuarios o desde la pantalla </w:t>
+      </w:r>
+      <w:r>
+        <w:rPr>
+          <w:rFonts w:cstheme="minorHAnsi"/>
+          <w:b/>
+          <w:sz w:val="24"/>
+          <w:szCs w:val="24"/>
+        </w:rPr>
+        <w:t>ver</w:t>
+      </w:r>
+      <w:r>
+        <w:rPr>
+          <w:rFonts w:cstheme="minorHAnsi"/>
+          <w:sz w:val="24"/>
+          <w:szCs w:val="24"/>
+        </w:rPr>
+        <w:t xml:space="preserve"> usuario.</w:t>
+      </w:r>
+      <w:r>
+        <w:rPr>
+          <w:rFonts w:cstheme="minorHAnsi"/>
+          <w:sz w:val="24"/>
+          <w:szCs w:val="24"/>
+        </w:rPr>
+        <w:t xml:space="preserve"> Una vez editado todos lo</w:t>
+      </w:r>
+      <w:r>
+        <w:rPr>
+          <w:rFonts w:cstheme="minorHAnsi"/>
+          <w:sz w:val="24"/>
+          <w:szCs w:val="24"/>
+        </w:rPr>
+        <w:t>s</w:t>
+      </w:r>
+      <w:r>
+        <w:rPr>
+          <w:rFonts w:cstheme="minorHAnsi"/>
+          <w:sz w:val="24"/>
+          <w:szCs w:val="24"/>
+        </w:rPr>
+        <w:t xml:space="preserve"> datos hacer click sobre el botón </w:t>
+      </w:r>
+      <w:r>
+        <w:rPr>
+          <w:rFonts w:cstheme="minorHAnsi"/>
+          <w:b/>
+          <w:sz w:val="24"/>
+          <w:szCs w:val="24"/>
+        </w:rPr>
+        <w:t>“Guardar”</w:t>
+      </w:r>
+      <w:r>
+        <w:rPr>
+          <w:rFonts w:cstheme="minorHAnsi"/>
+          <w:b/>
+          <w:sz w:val="24"/>
+          <w:szCs w:val="24"/>
+        </w:rPr>
+        <w:t>,</w:t>
+      </w:r>
+      <w:r>
+        <w:rPr>
+          <w:rFonts w:ascii="Times New Roman" w:hAnsi="Times New Roman" w:cs="Times New Roman"/>
+        </w:rPr>
+        <w:t xml:space="preserve"> </w:t>
+      </w:r>
+      <w:r>
+        <w:rPr>
+          <w:rFonts w:ascii="Times New Roman" w:hAnsi="Times New Roman" w:cs="Times New Roman"/>
+          <w:sz w:val="24"/>
+          <w:szCs w:val="24"/>
+        </w:rPr>
+        <w:t>después de esto le mostrara un mensaje de confirmación donde el sistema le  especificara que se realizó con éxito.</w:t>
+      </w:r>
+    </w:p>
+    <w:p>
+      <w:pPr>
         <w:jc w:val="both"/>
         <w:rPr>
           <w:rFonts w:ascii="Times New Roman" w:hAnsi="Times New Roman" w:cs="Times New Roman"/>
@@ -3439,8 +4989,9 @@
           <w:noProof/>
           <w:lang w:eastAsia="es-ES"/>
         </w:rPr>
+        <w:lastRenderedPageBreak/>
         <w:drawing>
-          <wp:anchor distT="0" distB="0" distL="114300" distR="114300" simplePos="0" relativeHeight="251714560" behindDoc="0" locked="0" layoutInCell="1" allowOverlap="1" wp14:anchorId="0B022B00" wp14:editId="6D384BF4">
+          <wp:anchor distT="0" distB="0" distL="114300" distR="114300" simplePos="0" relativeHeight="251714560" behindDoc="0" locked="0" layoutInCell="1" allowOverlap="1" wp14:anchorId="08CD469A" wp14:editId="461A2B61">
             <wp:simplePos x="0" y="0"/>
             <wp:positionH relativeFrom="column">
               <wp:posOffset>176530</wp:posOffset>
@@ -3512,85 +5063,22 @@
     </w:p>
     <w:p>
       <w:pPr>
-        <w:pStyle w:val="Prrafodelista"/>
-        <w:ind w:left="375"/>
-        <w:jc w:val="both"/>
-        <w:rPr>
-          <w:rFonts w:ascii="Times New Roman" w:hAnsi="Times New Roman" w:cs="Times New Roman"/>
-          <w:b/>
-        </w:rPr>
-      </w:pPr>
+        <w:pStyle w:val="Ttulo2"/>
+      </w:pPr>
+      <w:bookmarkStart w:id="17" w:name="_Toc452916590"/>
+      <w:r>
+        <w:t>Eliminar Usuario</w:t>
+      </w:r>
+      <w:bookmarkEnd w:id="17"/>
     </w:p>
     <w:p>
       <w:pPr>
-        <w:pStyle w:val="Prrafodelista"/>
-        <w:numPr>
-          <w:ilvl w:val="1"/>
-          <w:numId w:val="3"/>
-        </w:numPr>
+        <w:ind w:firstLine="708"/>
         <w:jc w:val="both"/>
         <w:rPr>
           <w:rFonts w:ascii="Times New Roman" w:hAnsi="Times New Roman" w:cs="Times New Roman"/>
-          <w:b/>
-        </w:rPr>
-      </w:pPr>
-      <w:r>
-        <w:rPr>
-          <w:rFonts w:ascii="Times New Roman" w:hAnsi="Times New Roman" w:cs="Times New Roman"/>
-          <w:b/>
-        </w:rPr>
-        <w:t>Eliminar Usuario</w:t>
-      </w:r>
-    </w:p>
-    <w:p>
-      <w:pPr>
-        <w:jc w:val="both"/>
-        <w:rPr>
-          <w:rFonts w:ascii="Times New Roman" w:hAnsi="Times New Roman" w:cs="Times New Roman"/>
-        </w:rPr>
-      </w:pPr>
-      <w:r>
-        <w:rPr>
-          <w:rFonts w:ascii="Times New Roman" w:hAnsi="Times New Roman" w:cs="Times New Roman"/>
-        </w:rPr>
-        <w:t>Se puede eliminar a un usuario</w:t>
-      </w:r>
-      <w:r>
-        <w:rPr>
-          <w:rFonts w:ascii="Times New Roman" w:hAnsi="Times New Roman" w:cs="Times New Roman"/>
-        </w:rPr>
-        <w:t xml:space="preserve"> desde el listado de usuario o desde la pantalla ver usuario, </w:t>
-      </w:r>
-      <w:r>
-        <w:rPr>
-          <w:rFonts w:ascii="Times New Roman" w:hAnsi="Times New Roman" w:cs="Times New Roman"/>
-        </w:rPr>
-        <w:t xml:space="preserve">con el icono eliminar, </w:t>
-      </w:r>
-      <w:r>
-        <w:rPr>
-          <w:rFonts w:ascii="Times New Roman" w:hAnsi="Times New Roman" w:cs="Times New Roman"/>
-        </w:rPr>
-        <w:t xml:space="preserve">antes de eliminarlo se emitirá un mensaje de advertencia si  ¿Desea eliminar al usuario seleccionado? </w:t>
-      </w:r>
-      <w:r>
-        <w:rPr>
-          <w:rFonts w:ascii="Times New Roman" w:hAnsi="Times New Roman" w:cs="Times New Roman"/>
-        </w:rPr>
-        <w:t>Y después debe confirmar la operación con el botón “Aceptar” o “Cancelar” en caso de que desea Cancelar la eliminación del usuario.</w:t>
-      </w:r>
-      <w:r>
-        <w:rPr>
-          <w:rFonts w:ascii="Times New Roman" w:hAnsi="Times New Roman" w:cs="Times New Roman"/>
-        </w:rPr>
-        <w:t xml:space="preserve"> </w:t>
-      </w:r>
-    </w:p>
-    <w:p>
-      <w:pPr>
-        <w:jc w:val="both"/>
-        <w:rPr>
-          <w:rFonts w:ascii="Times New Roman" w:hAnsi="Times New Roman" w:cs="Times New Roman"/>
+          <w:sz w:val="24"/>
+          <w:szCs w:val="24"/>
         </w:rPr>
       </w:pPr>
       <w:r>
@@ -3599,16 +5087,93 @@
           <w:lang w:eastAsia="es-ES"/>
         </w:rPr>
         <w:drawing>
-          <wp:anchor distT="0" distB="0" distL="114300" distR="114300" simplePos="0" relativeHeight="251706368" behindDoc="0" locked="0" layoutInCell="1" allowOverlap="1" wp14:anchorId="630781CA" wp14:editId="320B042A">
+          <wp:anchor distT="0" distB="0" distL="114300" distR="114300" simplePos="0" relativeHeight="251707392" behindDoc="0" locked="0" layoutInCell="1" allowOverlap="1" wp14:anchorId="59360F6B" wp14:editId="09FA503E">
             <wp:simplePos x="0" y="0"/>
             <wp:positionH relativeFrom="column">
-              <wp:posOffset>1777365</wp:posOffset>
+              <wp:posOffset>1510665</wp:posOffset>
             </wp:positionH>
             <wp:positionV relativeFrom="paragraph">
-              <wp:posOffset>2561590</wp:posOffset>
+              <wp:posOffset>3170555</wp:posOffset>
+            </wp:positionV>
+            <wp:extent cx="4179570" cy="1996440"/>
+            <wp:effectExtent l="171450" t="171450" r="354330" b="365760"/>
+            <wp:wrapTopAndBottom/>
+            <wp:docPr id="65" name="Imagen 65" descr="C:\Users\karin\Desktop\eliminar desde listado.png"/>
+            <wp:cNvGraphicFramePr>
+              <a:graphicFrameLocks xmlns:a="http://schemas.openxmlformats.org/drawingml/2006/main" noChangeAspect="1"/>
+            </wp:cNvGraphicFramePr>
+            <a:graphic xmlns:a="http://schemas.openxmlformats.org/drawingml/2006/main">
+              <a:graphicData uri="http://schemas.openxmlformats.org/drawingml/2006/picture">
+                <pic:pic xmlns:pic="http://schemas.openxmlformats.org/drawingml/2006/picture">
+                  <pic:nvPicPr>
+                    <pic:cNvPr id="0" name="Picture 16" descr="C:\Users\karin\Desktop\eliminar desde listado.png"/>
+                    <pic:cNvPicPr>
+                      <a:picLocks noChangeAspect="1" noChangeArrowheads="1"/>
+                    </pic:cNvPicPr>
+                  </pic:nvPicPr>
+                  <pic:blipFill rotWithShape="1">
+                    <a:blip r:embed="rId52" cstate="print">
+                      <a:extLst>
+                        <a:ext uri="{28A0092B-C50C-407E-A947-70E740481C1C}">
+                          <a14:useLocalDpi xmlns:a14="http://schemas.microsoft.com/office/drawing/2010/main" val="0"/>
+                        </a:ext>
+                      </a:extLst>
+                    </a:blip>
+                    <a:srcRect t="7034" b="7951"/>
+                    <a:stretch/>
+                  </pic:blipFill>
+                  <pic:spPr bwMode="auto">
+                    <a:xfrm>
+                      <a:off x="0" y="0"/>
+                      <a:ext cx="4179570" cy="1996440"/>
+                    </a:xfrm>
+                    <a:prstGeom prst="rect">
+                      <a:avLst/>
+                    </a:prstGeom>
+                    <a:ln>
+                      <a:noFill/>
+                    </a:ln>
+                    <a:effectLst>
+                      <a:outerShdw blurRad="292100" dist="139700" dir="2700000" algn="tl" rotWithShape="0">
+                        <a:srgbClr val="333333">
+                          <a:alpha val="65000"/>
+                        </a:srgbClr>
+                      </a:outerShdw>
+                    </a:effectLst>
+                    <a:extLst>
+                      <a:ext uri="{53640926-AAD7-44D8-BBD7-CCE9431645EC}">
+                        <a14:shadowObscured xmlns:a14="http://schemas.microsoft.com/office/drawing/2010/main"/>
+                      </a:ext>
+                    </a:extLst>
+                  </pic:spPr>
+                </pic:pic>
+              </a:graphicData>
+            </a:graphic>
+            <wp14:sizeRelH relativeFrom="page">
+              <wp14:pctWidth>0</wp14:pctWidth>
+            </wp14:sizeRelH>
+            <wp14:sizeRelV relativeFrom="page">
+              <wp14:pctHeight>0</wp14:pctHeight>
+            </wp14:sizeRelV>
+          </wp:anchor>
+        </w:drawing>
+      </w:r>
+      <w:r>
+        <w:rPr>
+          <w:noProof/>
+          <w:lang w:eastAsia="es-ES"/>
+        </w:rPr>
+        <w:drawing>
+          <wp:anchor distT="0" distB="0" distL="114300" distR="114300" simplePos="0" relativeHeight="251706368" behindDoc="0" locked="0" layoutInCell="1" allowOverlap="1" wp14:anchorId="1C702793" wp14:editId="15AAEC40">
+            <wp:simplePos x="0" y="0"/>
+            <wp:positionH relativeFrom="column">
+              <wp:posOffset>-8255</wp:posOffset>
+            </wp:positionH>
+            <wp:positionV relativeFrom="paragraph">
+              <wp:posOffset>1329690</wp:posOffset>
             </wp:positionV>
             <wp:extent cx="4133850" cy="1978025"/>
-            <wp:effectExtent l="171450" t="171450" r="381000" b="365125"/>
+            <wp:effectExtent l="171450" t="171450" r="361950" b="365125"/>
             <wp:wrapTopAndBottom/>
             <wp:docPr id="64" name="Imagen 64" descr="C:\Users\karin\Desktop\usussusu el.png"/>
             <wp:cNvGraphicFramePr>
@@ -3624,7 +5189,7 @@
                     </pic:cNvPicPr>
                   </pic:nvPicPr>
                   <pic:blipFill rotWithShape="1">
-                    <a:blip r:embed="rId52" cstate="print">
+                    <a:blip r:embed="rId53" cstate="print">
                       <a:extLst>
                         <a:ext uri="{28A0092B-C50C-407E-A947-70E740481C1C}">
                           <a14:useLocalDpi xmlns:a14="http://schemas.microsoft.com/office/drawing/2010/main" val="0"/>
@@ -3672,85 +5237,97 @@
       </w:r>
       <w:r>
         <w:rPr>
-          <w:noProof/>
-          <w:lang w:eastAsia="es-ES"/>
-        </w:rPr>
-        <w:drawing>
-          <wp:anchor distT="0" distB="0" distL="114300" distR="114300" simplePos="0" relativeHeight="251707392" behindDoc="0" locked="0" layoutInCell="1" allowOverlap="1" wp14:anchorId="79623FC3" wp14:editId="49350DF5">
-            <wp:simplePos x="0" y="0"/>
-            <wp:positionH relativeFrom="column">
-              <wp:posOffset>-55245</wp:posOffset>
-            </wp:positionH>
-            <wp:positionV relativeFrom="paragraph">
-              <wp:posOffset>265430</wp:posOffset>
-            </wp:positionV>
-            <wp:extent cx="4179570" cy="1996440"/>
-            <wp:effectExtent l="171450" t="171450" r="373380" b="365760"/>
-            <wp:wrapTopAndBottom/>
-            <wp:docPr id="65" name="Imagen 65" descr="C:\Users\karin\Desktop\eliminar desde listado.png"/>
-            <wp:cNvGraphicFramePr>
-              <a:graphicFrameLocks xmlns:a="http://schemas.openxmlformats.org/drawingml/2006/main" noChangeAspect="1"/>
-            </wp:cNvGraphicFramePr>
-            <a:graphic xmlns:a="http://schemas.openxmlformats.org/drawingml/2006/main">
-              <a:graphicData uri="http://schemas.openxmlformats.org/drawingml/2006/picture">
-                <pic:pic xmlns:pic="http://schemas.openxmlformats.org/drawingml/2006/picture">
-                  <pic:nvPicPr>
-                    <pic:cNvPr id="0" name="Picture 16" descr="C:\Users\karin\Desktop\eliminar desde listado.png"/>
-                    <pic:cNvPicPr>
-                      <a:picLocks noChangeAspect="1" noChangeArrowheads="1"/>
-                    </pic:cNvPicPr>
-                  </pic:nvPicPr>
-                  <pic:blipFill rotWithShape="1">
-                    <a:blip r:embed="rId53" cstate="print">
-                      <a:extLst>
-                        <a:ext uri="{28A0092B-C50C-407E-A947-70E740481C1C}">
-                          <a14:useLocalDpi xmlns:a14="http://schemas.microsoft.com/office/drawing/2010/main" val="0"/>
-                        </a:ext>
-                      </a:extLst>
-                    </a:blip>
-                    <a:srcRect t="7034" b="7951"/>
-                    <a:stretch/>
-                  </pic:blipFill>
-                  <pic:spPr bwMode="auto">
-                    <a:xfrm>
-                      <a:off x="0" y="0"/>
-                      <a:ext cx="4179570" cy="1996440"/>
-                    </a:xfrm>
-                    <a:prstGeom prst="rect">
-                      <a:avLst/>
-                    </a:prstGeom>
-                    <a:ln>
-                      <a:noFill/>
-                    </a:ln>
-                    <a:effectLst>
-                      <a:outerShdw blurRad="292100" dist="139700" dir="2700000" algn="tl" rotWithShape="0">
-                        <a:srgbClr val="333333">
-                          <a:alpha val="65000"/>
-                        </a:srgbClr>
-                      </a:outerShdw>
-                    </a:effectLst>
-                    <a:extLst>
-                      <a:ext uri="{53640926-AAD7-44D8-BBD7-CCE9431645EC}">
-                        <a14:shadowObscured xmlns:a14="http://schemas.microsoft.com/office/drawing/2010/main"/>
-                      </a:ext>
-                    </a:extLst>
-                  </pic:spPr>
-                </pic:pic>
-              </a:graphicData>
-            </a:graphic>
-            <wp14:sizeRelH relativeFrom="page">
-              <wp14:pctWidth>0</wp14:pctWidth>
-            </wp14:sizeRelH>
-            <wp14:sizeRelV relativeFrom="page">
-              <wp14:pctHeight>0</wp14:pctHeight>
-            </wp14:sizeRelV>
-          </wp:anchor>
-        </w:drawing>
-      </w:r>
-      <w:r>
-        <w:rPr>
-          <w:rFonts w:ascii="Times New Roman" w:hAnsi="Times New Roman" w:cs="Times New Roman"/>
-        </w:rPr>
+          <w:rFonts w:ascii="Times New Roman" w:hAnsi="Times New Roman" w:cs="Times New Roman"/>
+          <w:sz w:val="24"/>
+          <w:szCs w:val="24"/>
+        </w:rPr>
+        <w:t>Se puede eliminar a un usuario</w:t>
+      </w:r>
+      <w:r>
+        <w:rPr>
+          <w:rFonts w:ascii="Times New Roman" w:hAnsi="Times New Roman" w:cs="Times New Roman"/>
+          <w:sz w:val="24"/>
+          <w:szCs w:val="24"/>
+        </w:rPr>
+        <w:t xml:space="preserve"> desde la lista</w:t>
+      </w:r>
+      <w:r>
+        <w:rPr>
+          <w:rFonts w:ascii="Times New Roman" w:hAnsi="Times New Roman" w:cs="Times New Roman"/>
+          <w:sz w:val="24"/>
+          <w:szCs w:val="24"/>
+        </w:rPr>
+        <w:t xml:space="preserve"> de usuario</w:t>
+      </w:r>
+      <w:r>
+        <w:rPr>
+          <w:rFonts w:ascii="Times New Roman" w:hAnsi="Times New Roman" w:cs="Times New Roman"/>
+          <w:sz w:val="24"/>
+          <w:szCs w:val="24"/>
+        </w:rPr>
+        <w:t>s</w:t>
+      </w:r>
+      <w:r>
+        <w:rPr>
+          <w:rFonts w:ascii="Times New Roman" w:hAnsi="Times New Roman" w:cs="Times New Roman"/>
+          <w:sz w:val="24"/>
+          <w:szCs w:val="24"/>
+        </w:rPr>
+        <w:t xml:space="preserve"> o desde la pantalla ver usuario, </w:t>
+      </w:r>
+      <w:r>
+        <w:rPr>
+          <w:rFonts w:ascii="Times New Roman" w:hAnsi="Times New Roman" w:cs="Times New Roman"/>
+          <w:sz w:val="24"/>
+          <w:szCs w:val="24"/>
+        </w:rPr>
+        <w:t xml:space="preserve">con el icono eliminar, </w:t>
+      </w:r>
+      <w:r>
+        <w:rPr>
+          <w:rFonts w:ascii="Times New Roman" w:hAnsi="Times New Roman" w:cs="Times New Roman"/>
+          <w:sz w:val="24"/>
+          <w:szCs w:val="24"/>
+        </w:rPr>
+        <w:t xml:space="preserve">antes de eliminarlo se emitirá un mensaje de advertencia si  ¿Desea eliminar al usuario seleccionado? </w:t>
+      </w:r>
+      <w:r>
+        <w:rPr>
+          <w:rFonts w:ascii="Times New Roman" w:hAnsi="Times New Roman" w:cs="Times New Roman"/>
+          <w:sz w:val="24"/>
+          <w:szCs w:val="24"/>
+        </w:rPr>
+        <w:t>.</w:t>
+      </w:r>
+      <w:r>
+        <w:rPr>
+          <w:rFonts w:ascii="Times New Roman" w:hAnsi="Times New Roman" w:cs="Times New Roman"/>
+          <w:sz w:val="24"/>
+          <w:szCs w:val="24"/>
+        </w:rPr>
+        <w:t>Y después debe confirmar la operación con el botón “Aceptar” o “Cancelar” en caso de que desea Cancelar la eliminación del usuario.</w:t>
+      </w:r>
+      <w:r>
+        <w:rPr>
+          <w:rFonts w:ascii="Times New Roman" w:hAnsi="Times New Roman" w:cs="Times New Roman"/>
+          <w:sz w:val="24"/>
+          <w:szCs w:val="24"/>
+        </w:rPr>
+        <w:t xml:space="preserve"> </w:t>
+      </w:r>
+    </w:p>
+    <w:p>
+      <w:pPr>
+        <w:jc w:val="both"/>
+        <w:rPr>
+          <w:rFonts w:ascii="Times New Roman" w:hAnsi="Times New Roman" w:cs="Times New Roman"/>
+        </w:rPr>
+      </w:pPr>
+      <w:r>
+        <w:rPr>
+          <w:rFonts w:ascii="Times New Roman" w:hAnsi="Times New Roman" w:cs="Times New Roman"/>
+        </w:rPr>
+        <w:lastRenderedPageBreak/>
         <w:t>Después se mostrara un mensaje de confirmación del resultado de la operación en color verde o rojo si se produce algún error.</w:t>
       </w:r>
     </w:p>
@@ -3841,7 +5418,7 @@
         <w:rFonts w:asciiTheme="majorHAnsi" w:eastAsiaTheme="majorEastAsia" w:hAnsiTheme="majorHAnsi" w:cstheme="majorBidi"/>
         <w:noProof/>
       </w:rPr>
-      <w:t>5</w:t>
+      <w:t>6</w:t>
     </w:r>
     <w:r>
       <w:rPr>
@@ -4479,6 +6056,1278 @@
         <w:sz w:val="22"/>
         <w:szCs w:val="22"/>
         <w:lang w:val="es-ES" w:eastAsia="en-US" w:bidi="ar-SA"/>
+      </w:rPr>
+    </w:rPrDefault>
+    <w:pPrDefault>
+      <w:pPr>
+        <w:spacing w:after="200" w:line="276" w:lineRule="auto"/>
+      </w:pPr>
+    </w:pPrDefault>
+  </w:docDefaults>
+  <w:latentStyles w:defLockedState="0" w:defUIPriority="99" w:defSemiHidden="1" w:defUnhideWhenUsed="1" w:defQFormat="0" w:count="267">
+    <w:lsdException w:name="Normal" w:semiHidden="0" w:uiPriority="0" w:unhideWhenUsed="0" w:qFormat="1"/>
+    <w:lsdException w:name="heading 1" w:semiHidden="0" w:uiPriority="9" w:unhideWhenUsed="0" w:qFormat="1"/>
+    <w:lsdException w:name="heading 2" w:uiPriority="9" w:qFormat="1"/>
+    <w:lsdException w:name="heading 3" w:uiPriority="9" w:qFormat="1"/>
+    <w:lsdException w:name="heading 4" w:uiPriority="9" w:qFormat="1"/>
+    <w:lsdException w:name="heading 5" w:uiPriority="9" w:qFormat="1"/>
+    <w:lsdException w:name="heading 6" w:uiPriority="9" w:qFormat="1"/>
+    <w:lsdException w:name="heading 7" w:uiPriority="9" w:qFormat="1"/>
+    <w:lsdException w:name="heading 8" w:uiPriority="9" w:qFormat="1"/>
+    <w:lsdException w:name="heading 9" w:uiPriority="9" w:qFormat="1"/>
+    <w:lsdException w:name="toc 1" w:uiPriority="39" w:qFormat="1"/>
+    <w:lsdException w:name="toc 2" w:uiPriority="39" w:qFormat="1"/>
+    <w:lsdException w:name="toc 3" w:uiPriority="39" w:qFormat="1"/>
+    <w:lsdException w:name="toc 4" w:uiPriority="39"/>
+    <w:lsdException w:name="toc 5" w:uiPriority="39"/>
+    <w:lsdException w:name="toc 6" w:uiPriority="39"/>
+    <w:lsdException w:name="toc 7" w:uiPriority="39"/>
+    <w:lsdException w:name="toc 8" w:uiPriority="39"/>
+    <w:lsdException w:name="toc 9" w:uiPriority="39"/>
+    <w:lsdException w:name="caption" w:uiPriority="35" w:qFormat="1"/>
+    <w:lsdException w:name="Title" w:semiHidden="0" w:uiPriority="10" w:unhideWhenUsed="0" w:qFormat="1"/>
+    <w:lsdException w:name="Default Paragraph Font" w:uiPriority="1"/>
+    <w:lsdException w:name="Subtitle" w:semiHidden="0" w:uiPriority="11" w:unhideWhenUsed="0" w:qFormat="1"/>
+    <w:lsdException w:name="Strong" w:semiHidden="0" w:uiPriority="22" w:unhideWhenUsed="0" w:qFormat="1"/>
+    <w:lsdException w:name="Emphasis" w:semiHidden="0" w:uiPriority="20" w:unhideWhenUsed="0" w:qFormat="1"/>
+    <w:lsdException w:name="Table Grid" w:semiHidden="0" w:uiPriority="59" w:unhideWhenUsed="0"/>
+    <w:lsdException w:name="Placeholder Text" w:unhideWhenUsed="0"/>
+    <w:lsdException w:name="No Spacing" w:semiHidden="0" w:uiPriority="1" w:unhideWhenUsed="0" w:qFormat="1"/>
+    <w:lsdException w:name="Light Shading" w:semiHidden="0" w:uiPriority="60" w:unhideWhenUsed="0"/>
+    <w:lsdException w:name="Light List" w:semiHidden="0" w:uiPriority="61" w:unhideWhenUsed="0"/>
+    <w:lsdException w:name="Light Grid" w:semiHidden="0" w:uiPriority="62" w:unhideWhenUsed="0"/>
+    <w:lsdException w:name="Medium Shading 1" w:semiHidden="0" w:uiPriority="63" w:unhideWhenUsed="0"/>
+    <w:lsdException w:name="Medium Shading 2" w:semiHidden="0" w:uiPriority="64" w:unhideWhenUsed="0"/>
+    <w:lsdException w:name="Medium List 1" w:semiHidden="0" w:uiPriority="65" w:unhideWhenUsed="0"/>
+    <w:lsdException w:name="Medium List 2" w:semiHidden="0" w:uiPriority="66" w:unhideWhenUsed="0"/>
+    <w:lsdException w:name="Medium Grid 1" w:semiHidden="0" w:uiPriority="67" w:unhideWhenUsed="0"/>
+    <w:lsdException w:name="Medium Grid 2" w:semiHidden="0" w:uiPriority="68" w:unhideWhenUsed="0"/>
+    <w:lsdException w:name="Medium Grid 3" w:semiHidden="0" w:uiPriority="69" w:unhideWhenUsed="0"/>
+    <w:lsdException w:name="Dark List" w:semiHidden="0" w:uiPriority="70" w:unhideWhenUsed="0"/>
+    <w:lsdException w:name="Colorful Shading" w:semiHidden="0" w:uiPriority="71" w:unhideWhenUsed="0"/>
+    <w:lsdException w:name="Colorful List" w:semiHidden="0" w:uiPriority="72" w:unhideWhenUsed="0"/>
+    <w:lsdException w:name="Colorful Grid" w:semiHidden="0" w:uiPriority="73" w:unhideWhenUsed="0"/>
+    <w:lsdException w:name="Light Shading Accent 1" w:semiHidden="0" w:uiPriority="60" w:unhideWhenUsed="0"/>
+    <w:lsdException w:name="Light List Accent 1" w:semiHidden="0" w:uiPriority="61" w:unhideWhenUsed="0"/>
+    <w:lsdException w:name="Light Grid Accent 1" w:semiHidden="0" w:uiPriority="62" w:unhideWhenUsed="0"/>
+    <w:lsdException w:name="Medium Shading 1 Accent 1" w:semiHidden="0" w:uiPriority="63" w:unhideWhenUsed="0"/>
+    <w:lsdException w:name="Medium Shading 2 Accent 1" w:semiHidden="0" w:uiPriority="64" w:unhideWhenUsed="0"/>
+    <w:lsdException w:name="Medium List 1 Accent 1" w:semiHidden="0" w:uiPriority="65" w:unhideWhenUsed="0"/>
+    <w:lsdException w:name="Revision" w:unhideWhenUsed="0"/>
+    <w:lsdException w:name="List Paragraph" w:semiHidden="0" w:uiPriority="34" w:unhideWhenUsed="0" w:qFormat="1"/>
+    <w:lsdException w:name="Quote" w:semiHidden="0" w:uiPriority="29" w:unhideWhenUsed="0" w:qFormat="1"/>
+    <w:lsdException w:name="Intense Quote" w:semiHidden="0" w:uiPriority="30" w:unhideWhenUsed="0" w:qFormat="1"/>
+    <w:lsdException w:name="Medium List 2 Accent 1" w:semiHidden="0" w:uiPriority="66" w:unhideWhenUsed="0"/>
+    <w:lsdException w:name="Medium Grid 1 Accent 1" w:semiHidden="0" w:uiPriority="67" w:unhideWhenUsed="0"/>
+    <w:lsdException w:name="Medium Grid 2 Accent 1" w:semiHidden="0" w:uiPriority="68" w:unhideWhenUsed="0"/>
+    <w:lsdException w:name="Medium Grid 3 Accent 1" w:semiHidden="0" w:uiPriority="69" w:unhideWhenUsed="0"/>
+    <w:lsdException w:name="Dark List Accent 1" w:semiHidden="0" w:uiPriority="70" w:unhideWhenUsed="0"/>
+    <w:lsdException w:name="Colorful Shading Accent 1" w:semiHidden="0" w:uiPriority="71" w:unhideWhenUsed="0"/>
+    <w:lsdException w:name="Colorful List Accent 1" w:semiHidden="0" w:uiPriority="72" w:unhideWhenUsed="0"/>
+    <w:lsdException w:name="Colorful Grid Accent 1" w:semiHidden="0" w:uiPriority="73" w:unhideWhenUsed="0"/>
+    <w:lsdException w:name="Light Shading Accent 2" w:semiHidden="0" w:uiPriority="60" w:unhideWhenUsed="0"/>
+    <w:lsdException w:name="Light List Accent 2" w:semiHidden="0" w:uiPriority="61" w:unhideWhenUsed="0"/>
+    <w:lsdException w:name="Light Grid Accent 2" w:semiHidden="0" w:uiPriority="62" w:unhideWhenUsed="0"/>
+    <w:lsdException w:name="Medium Shading 1 Accent 2" w:semiHidden="0" w:uiPriority="63" w:unhideWhenUsed="0"/>
+    <w:lsdException w:name="Medium Shading 2 Accent 2" w:semiHidden="0" w:uiPriority="64" w:unhideWhenUsed="0"/>
+    <w:lsdException w:name="Medium List 1 Accent 2" w:semiHidden="0" w:uiPriority="65" w:unhideWhenUsed="0"/>
+    <w:lsdException w:name="Medium List 2 Accent 2" w:semiHidden="0" w:uiPriority="66" w:unhideWhenUsed="0"/>
+    <w:lsdException w:name="Medium Grid 1 Accent 2" w:semiHidden="0" w:uiPriority="67" w:unhideWhenUsed="0"/>
+    <w:lsdException w:name="Medium Grid 2 Accent 2" w:semiHidden="0" w:uiPriority="68" w:unhideWhenUsed="0"/>
+    <w:lsdException w:name="Medium Grid 3 Accent 2" w:semiHidden="0" w:uiPriority="69" w:unhideWhenUsed="0"/>
+    <w:lsdException w:name="Dark List Accent 2" w:semiHidden="0" w:uiPriority="70" w:unhideWhenUsed="0"/>
+    <w:lsdException w:name="Colorful Shading Accent 2" w:semiHidden="0" w:uiPriority="71" w:unhideWhenUsed="0"/>
+    <w:lsdException w:name="Colorful List Accent 2" w:semiHidden="0" w:uiPriority="72" w:unhideWhenUsed="0"/>
+    <w:lsdException w:name="Colorful Grid Accent 2" w:semiHidden="0" w:uiPriority="73" w:unhideWhenUsed="0"/>
+    <w:lsdException w:name="Light Shading Accent 3" w:semiHidden="0" w:uiPriority="60" w:unhideWhenUsed="0"/>
+    <w:lsdException w:name="Light List Accent 3" w:semiHidden="0" w:uiPriority="61" w:unhideWhenUsed="0"/>
+    <w:lsdException w:name="Light Grid Accent 3" w:semiHidden="0" w:uiPriority="62" w:unhideWhenUsed="0"/>
+    <w:lsdException w:name="Medium Shading 1 Accent 3" w:semiHidden="0" w:uiPriority="63" w:unhideWhenUsed="0"/>
+    <w:lsdException w:name="Medium Shading 2 Accent 3" w:semiHidden="0" w:uiPriority="64" w:unhideWhenUsed="0"/>
+    <w:lsdException w:name="Medium List 1 Accent 3" w:semiHidden="0" w:uiPriority="65" w:unhideWhenUsed="0"/>
+    <w:lsdException w:name="Medium List 2 Accent 3" w:semiHidden="0" w:uiPriority="66" w:unhideWhenUsed="0"/>
+    <w:lsdException w:name="Medium Grid 1 Accent 3" w:semiHidden="0" w:uiPriority="67" w:unhideWhenUsed="0"/>
+    <w:lsdException w:name="Medium Grid 2 Accent 3" w:semiHidden="0" w:uiPriority="68" w:unhideWhenUsed="0"/>
+    <w:lsdException w:name="Medium Grid 3 Accent 3" w:semiHidden="0" w:uiPriority="69" w:unhideWhenUsed="0"/>
+    <w:lsdException w:name="Dark List Accent 3" w:semiHidden="0" w:uiPriority="70" w:unhideWhenUsed="0"/>
+    <w:lsdException w:name="Colorful Shading Accent 3" w:semiHidden="0" w:uiPriority="71" w:unhideWhenUsed="0"/>
+    <w:lsdException w:name="Colorful List Accent 3" w:semiHidden="0" w:uiPriority="72" w:unhideWhenUsed="0"/>
+    <w:lsdException w:name="Colorful Grid Accent 3" w:semiHidden="0" w:uiPriority="73" w:unhideWhenUsed="0"/>
+    <w:lsdException w:name="Light Shading Accent 4" w:semiHidden="0" w:uiPriority="60" w:unhideWhenUsed="0"/>
+    <w:lsdException w:name="Light List Accent 4" w:semiHidden="0" w:uiPriority="61" w:unhideWhenUsed="0"/>
+    <w:lsdException w:name="Light Grid Accent 4" w:semiHidden="0" w:uiPriority="62" w:unhideWhenUsed="0"/>
+    <w:lsdException w:name="Medium Shading 1 Accent 4" w:semiHidden="0" w:uiPriority="63" w:unhideWhenUsed="0"/>
+    <w:lsdException w:name="Medium Shading 2 Accent 4" w:semiHidden="0" w:uiPriority="64" w:unhideWhenUsed="0"/>
+    <w:lsdException w:name="Medium List 1 Accent 4" w:semiHidden="0" w:uiPriority="65" w:unhideWhenUsed="0"/>
+    <w:lsdException w:name="Medium List 2 Accent 4" w:semiHidden="0" w:uiPriority="66" w:unhideWhenUsed="0"/>
+    <w:lsdException w:name="Medium Grid 1 Accent 4" w:semiHidden="0" w:uiPriority="67" w:unhideWhenUsed="0"/>
+    <w:lsdException w:name="Medium Grid 2 Accent 4" w:semiHidden="0" w:uiPriority="68" w:unhideWhenUsed="0"/>
+    <w:lsdException w:name="Medium Grid 3 Accent 4" w:semiHidden="0" w:uiPriority="69" w:unhideWhenUsed="0"/>
+    <w:lsdException w:name="Dark List Accent 4" w:semiHidden="0" w:uiPriority="70" w:unhideWhenUsed="0"/>
+    <w:lsdException w:name="Colorful Shading Accent 4" w:semiHidden="0" w:uiPriority="71" w:unhideWhenUsed="0"/>
+    <w:lsdException w:name="Colorful List Accent 4" w:semiHidden="0" w:uiPriority="72" w:unhideWhenUsed="0"/>
+    <w:lsdException w:name="Colorful Grid Accent 4" w:semiHidden="0" w:uiPriority="73" w:unhideWhenUsed="0"/>
+    <w:lsdException w:name="Light Shading Accent 5" w:semiHidden="0" w:uiPriority="60" w:unhideWhenUsed="0"/>
+    <w:lsdException w:name="Light List Accent 5" w:semiHidden="0" w:uiPriority="61" w:unhideWhenUsed="0"/>
+    <w:lsdException w:name="Light Grid Accent 5" w:semiHidden="0" w:uiPriority="62" w:unhideWhenUsed="0"/>
+    <w:lsdException w:name="Medium Shading 1 Accent 5" w:semiHidden="0" w:uiPriority="63" w:unhideWhenUsed="0"/>
+    <w:lsdException w:name="Medium Shading 2 Accent 5" w:semiHidden="0" w:uiPriority="64" w:unhideWhenUsed="0"/>
+    <w:lsdException w:name="Medium List 1 Accent 5" w:semiHidden="0" w:uiPriority="65" w:unhideWhenUsed="0"/>
+    <w:lsdException w:name="Medium List 2 Accent 5" w:semiHidden="0" w:uiPriority="66" w:unhideWhenUsed="0"/>
+    <w:lsdException w:name="Medium Grid 1 Accent 5" w:semiHidden="0" w:uiPriority="67" w:unhideWhenUsed="0"/>
+    <w:lsdException w:name="Medium Grid 2 Accent 5" w:semiHidden="0" w:uiPriority="68" w:unhideWhenUsed="0"/>
+    <w:lsdException w:name="Medium Grid 3 Accent 5" w:semiHidden="0" w:uiPriority="69" w:unhideWhenUsed="0"/>
+    <w:lsdException w:name="Dark List Accent 5" w:semiHidden="0" w:uiPriority="70" w:unhideWhenUsed="0"/>
+    <w:lsdException w:name="Colorful Shading Accent 5" w:semiHidden="0" w:uiPriority="71" w:unhideWhenUsed="0"/>
+    <w:lsdException w:name="Colorful List Accent 5" w:semiHidden="0" w:uiPriority="72" w:unhideWhenUsed="0"/>
+    <w:lsdException w:name="Colorful Grid Accent 5" w:semiHidden="0" w:uiPriority="73" w:unhideWhenUsed="0"/>
+    <w:lsdException w:name="Light Shading Accent 6" w:semiHidden="0" w:uiPriority="60" w:unhideWhenUsed="0"/>
+    <w:lsdException w:name="Light List Accent 6" w:semiHidden="0" w:uiPriority="61" w:unhideWhenUsed="0"/>
+    <w:lsdException w:name="Light Grid Accent 6" w:semiHidden="0" w:uiPriority="62" w:unhideWhenUsed="0"/>
+    <w:lsdException w:name="Medium Shading 1 Accent 6" w:semiHidden="0" w:uiPriority="63" w:unhideWhenUsed="0"/>
+    <w:lsdException w:name="Medium Shading 2 Accent 6" w:semiHidden="0" w:uiPriority="64" w:unhideWhenUsed="0"/>
+    <w:lsdException w:name="Medium List 1 Accent 6" w:semiHidden="0" w:uiPriority="65" w:unhideWhenUsed="0"/>
+    <w:lsdException w:name="Medium List 2 Accent 6" w:semiHidden="0" w:uiPriority="66" w:unhideWhenUsed="0"/>
+    <w:lsdException w:name="Medium Grid 1 Accent 6" w:semiHidden="0" w:uiPriority="67" w:unhideWhenUsed="0"/>
+    <w:lsdException w:name="Medium Grid 2 Accent 6" w:semiHidden="0" w:uiPriority="68" w:unhideWhenUsed="0"/>
+    <w:lsdException w:name="Medium Grid 3 Accent 6" w:semiHidden="0" w:uiPriority="69" w:unhideWhenUsed="0"/>
+    <w:lsdException w:name="Dark List Accent 6" w:semiHidden="0" w:uiPriority="70" w:unhideWhenUsed="0"/>
+    <w:lsdException w:name="Colorful Shading Accent 6" w:semiHidden="0" w:uiPriority="71" w:unhideWhenUsed="0"/>
+    <w:lsdException w:name="Colorful List Accent 6" w:semiHidden="0" w:uiPriority="72" w:unhideWhenUsed="0"/>
+    <w:lsdException w:name="Colorful Grid Accent 6" w:semiHidden="0" w:uiPriority="73" w:unhideWhenUsed="0"/>
+    <w:lsdException w:name="Subtle Emphasis" w:semiHidden="0" w:uiPriority="19" w:unhideWhenUsed="0" w:qFormat="1"/>
+    <w:lsdException w:name="Intense Emphasis" w:semiHidden="0" w:uiPriority="21" w:unhideWhenUsed="0" w:qFormat="1"/>
+    <w:lsdException w:name="Subtle Reference" w:semiHidden="0" w:uiPriority="31" w:unhideWhenUsed="0" w:qFormat="1"/>
+    <w:lsdException w:name="Intense Reference" w:semiHidden="0" w:uiPriority="32" w:unhideWhenUsed="0" w:qFormat="1"/>
+    <w:lsdException w:name="Book Title" w:semiHidden="0" w:uiPriority="33" w:unhideWhenUsed="0" w:qFormat="1"/>
+    <w:lsdException w:name="Bibliography" w:uiPriority="37"/>
+    <w:lsdException w:name="TOC Heading" w:uiPriority="39" w:qFormat="1"/>
+  </w:latentStyles>
+  <w:style w:type="paragraph" w:default="1" w:styleId="Normal">
+    <w:name w:val="Normal"/>
+    <w:qFormat/>
+  </w:style>
+  <w:style w:type="paragraph" w:styleId="Ttulo1">
+    <w:name w:val="heading 1"/>
+    <w:basedOn w:val="Normal"/>
+    <w:next w:val="Normal"/>
+    <w:link w:val="Ttulo1Car"/>
+    <w:uiPriority w:val="9"/>
+    <w:qFormat/>
+    <w:rsid w:val="009003FC"/>
+    <w:pPr>
+      <w:keepNext/>
+      <w:keepLines/>
+      <w:spacing w:before="480" w:after="0" w:line="240" w:lineRule="auto"/>
+      <w:outlineLvl w:val="0"/>
+    </w:pPr>
+    <w:rPr>
+      <w:rFonts w:asciiTheme="majorHAnsi" w:eastAsiaTheme="majorEastAsia" w:hAnsiTheme="majorHAnsi" w:cstheme="majorBidi"/>
+      <w:b/>
+      <w:bCs/>
+      <w:color w:val="365F91" w:themeColor="accent1" w:themeShade="BF"/>
+      <w:sz w:val="40"/>
+      <w:szCs w:val="28"/>
+    </w:rPr>
+  </w:style>
+  <w:style w:type="paragraph" w:styleId="Ttulo2">
+    <w:name w:val="heading 2"/>
+    <w:basedOn w:val="Normal"/>
+    <w:next w:val="Normal"/>
+    <w:link w:val="Ttulo2Car"/>
+    <w:uiPriority w:val="9"/>
+    <w:unhideWhenUsed/>
+    <w:qFormat/>
+    <w:rsid w:val="00644829"/>
+    <w:pPr>
+      <w:keepNext/>
+      <w:keepLines/>
+      <w:spacing w:before="200" w:after="0"/>
+      <w:outlineLvl w:val="1"/>
+    </w:pPr>
+    <w:rPr>
+      <w:rFonts w:asciiTheme="majorHAnsi" w:eastAsiaTheme="majorEastAsia" w:hAnsiTheme="majorHAnsi" w:cstheme="majorBidi"/>
+      <w:b/>
+      <w:bCs/>
+      <w:color w:val="1F497D" w:themeColor="text2"/>
+      <w:sz w:val="26"/>
+      <w:szCs w:val="26"/>
+    </w:rPr>
+  </w:style>
+  <w:style w:type="paragraph" w:styleId="Ttulo3">
+    <w:name w:val="heading 3"/>
+    <w:basedOn w:val="Normal"/>
+    <w:next w:val="Normal"/>
+    <w:link w:val="Ttulo3Car"/>
+    <w:uiPriority w:val="9"/>
+    <w:unhideWhenUsed/>
+    <w:qFormat/>
+    <w:rsid w:val="00BF5F01"/>
+    <w:pPr>
+      <w:keepNext/>
+      <w:keepLines/>
+      <w:spacing w:before="200" w:after="0"/>
+      <w:outlineLvl w:val="2"/>
+    </w:pPr>
+    <w:rPr>
+      <w:rFonts w:asciiTheme="majorHAnsi" w:eastAsiaTheme="majorEastAsia" w:hAnsiTheme="majorHAnsi" w:cstheme="majorBidi"/>
+      <w:b/>
+      <w:bCs/>
+      <w:color w:val="4F81BD" w:themeColor="accent1"/>
+      <w:sz w:val="40"/>
+    </w:rPr>
+  </w:style>
+  <w:style w:type="paragraph" w:styleId="Ttulo4">
+    <w:name w:val="heading 4"/>
+    <w:basedOn w:val="Normal"/>
+    <w:next w:val="Normal"/>
+    <w:link w:val="Ttulo4Car"/>
+    <w:uiPriority w:val="9"/>
+    <w:unhideWhenUsed/>
+    <w:qFormat/>
+    <w:rsid w:val="00F878EF"/>
+    <w:pPr>
+      <w:keepNext/>
+      <w:keepLines/>
+      <w:spacing w:before="200" w:after="0"/>
+      <w:outlineLvl w:val="3"/>
+    </w:pPr>
+    <w:rPr>
+      <w:rFonts w:asciiTheme="majorHAnsi" w:eastAsiaTheme="majorEastAsia" w:hAnsiTheme="majorHAnsi" w:cstheme="majorBidi"/>
+      <w:b/>
+      <w:bCs/>
+      <w:i/>
+      <w:iCs/>
+      <w:color w:val="4F81BD" w:themeColor="accent1"/>
+    </w:rPr>
+  </w:style>
+  <w:style w:type="character" w:default="1" w:styleId="Fuentedeprrafopredeter">
+    <w:name w:val="Default Paragraph Font"/>
+    <w:uiPriority w:val="1"/>
+    <w:unhideWhenUsed/>
+  </w:style>
+  <w:style w:type="table" w:default="1" w:styleId="Tablanormal">
+    <w:name w:val="Normal Table"/>
+    <w:uiPriority w:val="99"/>
+    <w:semiHidden/>
+    <w:unhideWhenUsed/>
+    <w:tblPr>
+      <w:tblInd w:w="0" w:type="dxa"/>
+      <w:tblCellMar>
+        <w:top w:w="0" w:type="dxa"/>
+        <w:left w:w="108" w:type="dxa"/>
+        <w:bottom w:w="0" w:type="dxa"/>
+        <w:right w:w="108" w:type="dxa"/>
+      </w:tblCellMar>
+    </w:tblPr>
+  </w:style>
+  <w:style w:type="numbering" w:default="1" w:styleId="Sinlista">
+    <w:name w:val="No List"/>
+    <w:uiPriority w:val="99"/>
+    <w:semiHidden/>
+    <w:unhideWhenUsed/>
+  </w:style>
+  <w:style w:type="paragraph" w:styleId="Encabezado">
+    <w:name w:val="header"/>
+    <w:basedOn w:val="Normal"/>
+    <w:link w:val="EncabezadoCar"/>
+    <w:uiPriority w:val="99"/>
+    <w:unhideWhenUsed/>
+    <w:rsid w:val="00D972A4"/>
+    <w:pPr>
+      <w:tabs>
+        <w:tab w:val="center" w:pos="4252"/>
+        <w:tab w:val="right" w:pos="8504"/>
+      </w:tabs>
+      <w:spacing w:after="0" w:line="240" w:lineRule="auto"/>
+    </w:pPr>
+  </w:style>
+  <w:style w:type="character" w:customStyle="1" w:styleId="EncabezadoCar">
+    <w:name w:val="Encabezado Car"/>
+    <w:basedOn w:val="Fuentedeprrafopredeter"/>
+    <w:link w:val="Encabezado"/>
+    <w:uiPriority w:val="99"/>
+    <w:rsid w:val="00D972A4"/>
+  </w:style>
+  <w:style w:type="paragraph" w:styleId="Piedepgina">
+    <w:name w:val="footer"/>
+    <w:basedOn w:val="Normal"/>
+    <w:link w:val="PiedepginaCar"/>
+    <w:uiPriority w:val="99"/>
+    <w:unhideWhenUsed/>
+    <w:rsid w:val="00D972A4"/>
+    <w:pPr>
+      <w:tabs>
+        <w:tab w:val="center" w:pos="4252"/>
+        <w:tab w:val="right" w:pos="8504"/>
+      </w:tabs>
+      <w:spacing w:after="0" w:line="240" w:lineRule="auto"/>
+    </w:pPr>
+  </w:style>
+  <w:style w:type="character" w:customStyle="1" w:styleId="PiedepginaCar">
+    <w:name w:val="Pie de página Car"/>
+    <w:basedOn w:val="Fuentedeprrafopredeter"/>
+    <w:link w:val="Piedepgina"/>
+    <w:uiPriority w:val="99"/>
+    <w:rsid w:val="00D972A4"/>
+  </w:style>
+  <w:style w:type="paragraph" w:styleId="Textodeglobo">
+    <w:name w:val="Balloon Text"/>
+    <w:basedOn w:val="Normal"/>
+    <w:link w:val="TextodegloboCar"/>
+    <w:uiPriority w:val="99"/>
+    <w:semiHidden/>
+    <w:unhideWhenUsed/>
+    <w:rsid w:val="00D972A4"/>
+    <w:pPr>
+      <w:spacing w:after="0" w:line="240" w:lineRule="auto"/>
+    </w:pPr>
+    <w:rPr>
+      <w:rFonts w:ascii="Tahoma" w:hAnsi="Tahoma" w:cs="Tahoma"/>
+      <w:sz w:val="16"/>
+      <w:szCs w:val="16"/>
+    </w:rPr>
+  </w:style>
+  <w:style w:type="character" w:customStyle="1" w:styleId="TextodegloboCar">
+    <w:name w:val="Texto de globo Car"/>
+    <w:basedOn w:val="Fuentedeprrafopredeter"/>
+    <w:link w:val="Textodeglobo"/>
+    <w:uiPriority w:val="99"/>
+    <w:semiHidden/>
+    <w:rsid w:val="00D972A4"/>
+    <w:rPr>
+      <w:rFonts w:ascii="Tahoma" w:hAnsi="Tahoma" w:cs="Tahoma"/>
+      <w:sz w:val="16"/>
+      <w:szCs w:val="16"/>
+    </w:rPr>
+  </w:style>
+  <w:style w:type="paragraph" w:styleId="Prrafodelista">
+    <w:name w:val="List Paragraph"/>
+    <w:basedOn w:val="Normal"/>
+    <w:uiPriority w:val="34"/>
+    <w:qFormat/>
+    <w:rsid w:val="00655178"/>
+    <w:pPr>
+      <w:ind w:left="720"/>
+      <w:contextualSpacing/>
+    </w:pPr>
+  </w:style>
+  <w:style w:type="paragraph" w:customStyle="1" w:styleId="Default">
+    <w:name w:val="Default"/>
+    <w:rsid w:val="00E816C1"/>
+    <w:pPr>
+      <w:autoSpaceDE w:val="0"/>
+      <w:autoSpaceDN w:val="0"/>
+      <w:adjustRightInd w:val="0"/>
+      <w:spacing w:after="0" w:line="240" w:lineRule="auto"/>
+    </w:pPr>
+    <w:rPr>
+      <w:rFonts w:ascii="Times New Roman" w:hAnsi="Times New Roman" w:cs="Times New Roman"/>
+      <w:color w:val="000000"/>
+      <w:sz w:val="24"/>
+      <w:szCs w:val="24"/>
+    </w:rPr>
+  </w:style>
+  <w:style w:type="paragraph" w:styleId="Ttulo">
+    <w:name w:val="Title"/>
+    <w:basedOn w:val="Normal"/>
+    <w:next w:val="Normal"/>
+    <w:link w:val="TtuloCar"/>
+    <w:uiPriority w:val="10"/>
+    <w:qFormat/>
+    <w:rsid w:val="00B13058"/>
+    <w:pPr>
+      <w:pBdr>
+        <w:bottom w:val="single" w:sz="8" w:space="4" w:color="4F81BD" w:themeColor="accent1"/>
+      </w:pBdr>
+      <w:spacing w:after="300" w:line="240" w:lineRule="auto"/>
+      <w:contextualSpacing/>
+    </w:pPr>
+    <w:rPr>
+      <w:rFonts w:ascii="Times New Roman" w:eastAsiaTheme="majorEastAsia" w:hAnsi="Times New Roman" w:cstheme="majorBidi"/>
+      <w:color w:val="17365D" w:themeColor="text2" w:themeShade="BF"/>
+      <w:spacing w:val="5"/>
+      <w:kern w:val="28"/>
+      <w:sz w:val="40"/>
+      <w:szCs w:val="52"/>
+    </w:rPr>
+  </w:style>
+  <w:style w:type="character" w:customStyle="1" w:styleId="TtuloCar">
+    <w:name w:val="Título Car"/>
+    <w:basedOn w:val="Fuentedeprrafopredeter"/>
+    <w:link w:val="Ttulo"/>
+    <w:uiPriority w:val="10"/>
+    <w:rsid w:val="00B13058"/>
+    <w:rPr>
+      <w:rFonts w:ascii="Times New Roman" w:eastAsiaTheme="majorEastAsia" w:hAnsi="Times New Roman" w:cstheme="majorBidi"/>
+      <w:color w:val="17365D" w:themeColor="text2" w:themeShade="BF"/>
+      <w:spacing w:val="5"/>
+      <w:kern w:val="28"/>
+      <w:sz w:val="40"/>
+      <w:szCs w:val="52"/>
+    </w:rPr>
+  </w:style>
+  <w:style w:type="character" w:customStyle="1" w:styleId="Ttulo1Car">
+    <w:name w:val="Título 1 Car"/>
+    <w:basedOn w:val="Fuentedeprrafopredeter"/>
+    <w:link w:val="Ttulo1"/>
+    <w:uiPriority w:val="9"/>
+    <w:rsid w:val="009003FC"/>
+    <w:rPr>
+      <w:rFonts w:asciiTheme="majorHAnsi" w:eastAsiaTheme="majorEastAsia" w:hAnsiTheme="majorHAnsi" w:cstheme="majorBidi"/>
+      <w:b/>
+      <w:bCs/>
+      <w:color w:val="365F91" w:themeColor="accent1" w:themeShade="BF"/>
+      <w:sz w:val="40"/>
+      <w:szCs w:val="28"/>
+    </w:rPr>
+  </w:style>
+  <w:style w:type="character" w:customStyle="1" w:styleId="Ttulo2Car">
+    <w:name w:val="Título 2 Car"/>
+    <w:basedOn w:val="Fuentedeprrafopredeter"/>
+    <w:link w:val="Ttulo2"/>
+    <w:uiPriority w:val="9"/>
+    <w:rsid w:val="00644829"/>
+    <w:rPr>
+      <w:rFonts w:asciiTheme="majorHAnsi" w:eastAsiaTheme="majorEastAsia" w:hAnsiTheme="majorHAnsi" w:cstheme="majorBidi"/>
+      <w:b/>
+      <w:bCs/>
+      <w:color w:val="1F497D" w:themeColor="text2"/>
+      <w:sz w:val="26"/>
+      <w:szCs w:val="26"/>
+    </w:rPr>
+  </w:style>
+  <w:style w:type="paragraph" w:styleId="TtulodeTDC">
+    <w:name w:val="TOC Heading"/>
+    <w:basedOn w:val="Ttulo1"/>
+    <w:next w:val="Normal"/>
+    <w:uiPriority w:val="39"/>
+    <w:semiHidden/>
+    <w:unhideWhenUsed/>
+    <w:qFormat/>
+    <w:rsid w:val="00E37ADE"/>
+    <w:pPr>
+      <w:outlineLvl w:val="9"/>
+    </w:pPr>
+    <w:rPr>
+      <w:lang w:eastAsia="es-ES"/>
+    </w:rPr>
+  </w:style>
+  <w:style w:type="paragraph" w:styleId="TDC2">
+    <w:name w:val="toc 2"/>
+    <w:basedOn w:val="Normal"/>
+    <w:next w:val="Normal"/>
+    <w:autoRedefine/>
+    <w:uiPriority w:val="39"/>
+    <w:unhideWhenUsed/>
+    <w:qFormat/>
+    <w:rsid w:val="00E37ADE"/>
+    <w:pPr>
+      <w:spacing w:after="100"/>
+      <w:ind w:left="220"/>
+    </w:pPr>
+  </w:style>
+  <w:style w:type="paragraph" w:styleId="TDC1">
+    <w:name w:val="toc 1"/>
+    <w:basedOn w:val="Normal"/>
+    <w:next w:val="Normal"/>
+    <w:autoRedefine/>
+    <w:uiPriority w:val="39"/>
+    <w:unhideWhenUsed/>
+    <w:qFormat/>
+    <w:rsid w:val="00E37ADE"/>
+    <w:pPr>
+      <w:spacing w:after="100"/>
+    </w:pPr>
+  </w:style>
+  <w:style w:type="character" w:styleId="Hipervnculo">
+    <w:name w:val="Hyperlink"/>
+    <w:basedOn w:val="Fuentedeprrafopredeter"/>
+    <w:uiPriority w:val="99"/>
+    <w:unhideWhenUsed/>
+    <w:rsid w:val="00E37ADE"/>
+    <w:rPr>
+      <w:color w:val="0000FF" w:themeColor="hyperlink"/>
+      <w:u w:val="single"/>
+    </w:rPr>
+  </w:style>
+  <w:style w:type="paragraph" w:styleId="TDC3">
+    <w:name w:val="toc 3"/>
+    <w:basedOn w:val="Normal"/>
+    <w:next w:val="Normal"/>
+    <w:autoRedefine/>
+    <w:uiPriority w:val="39"/>
+    <w:unhideWhenUsed/>
+    <w:qFormat/>
+    <w:rsid w:val="009577DE"/>
+    <w:pPr>
+      <w:spacing w:after="100"/>
+      <w:ind w:left="440"/>
+    </w:pPr>
+    <w:rPr>
+      <w:rFonts w:eastAsiaTheme="minorEastAsia"/>
+      <w:lang w:eastAsia="es-ES"/>
+    </w:rPr>
+  </w:style>
+  <w:style w:type="character" w:customStyle="1" w:styleId="Ttulo3Car">
+    <w:name w:val="Título 3 Car"/>
+    <w:basedOn w:val="Fuentedeprrafopredeter"/>
+    <w:link w:val="Ttulo3"/>
+    <w:uiPriority w:val="9"/>
+    <w:rsid w:val="00BF5F01"/>
+    <w:rPr>
+      <w:rFonts w:asciiTheme="majorHAnsi" w:eastAsiaTheme="majorEastAsia" w:hAnsiTheme="majorHAnsi" w:cstheme="majorBidi"/>
+      <w:b/>
+      <w:bCs/>
+      <w:color w:val="4F81BD" w:themeColor="accent1"/>
+      <w:sz w:val="40"/>
+    </w:rPr>
+  </w:style>
+  <w:style w:type="character" w:customStyle="1" w:styleId="Ttulo4Car">
+    <w:name w:val="Título 4 Car"/>
+    <w:basedOn w:val="Fuentedeprrafopredeter"/>
+    <w:link w:val="Ttulo4"/>
+    <w:uiPriority w:val="9"/>
+    <w:rsid w:val="00F878EF"/>
+    <w:rPr>
+      <w:rFonts w:asciiTheme="majorHAnsi" w:eastAsiaTheme="majorEastAsia" w:hAnsiTheme="majorHAnsi" w:cstheme="majorBidi"/>
+      <w:b/>
+      <w:bCs/>
+      <w:i/>
+      <w:iCs/>
+      <w:color w:val="4F81BD" w:themeColor="accent1"/>
+    </w:rPr>
+  </w:style>
+  <w:style w:type="paragraph" w:styleId="Subttulo">
+    <w:name w:val="Subtitle"/>
+    <w:basedOn w:val="Normal"/>
+    <w:next w:val="Normal"/>
+    <w:link w:val="SubttuloCar"/>
+    <w:uiPriority w:val="11"/>
+    <w:qFormat/>
+    <w:rsid w:val="00B13058"/>
+    <w:pPr>
+      <w:numPr>
+        <w:ilvl w:val="1"/>
+      </w:numPr>
+    </w:pPr>
+    <w:rPr>
+      <w:rFonts w:asciiTheme="majorHAnsi" w:eastAsiaTheme="majorEastAsia" w:hAnsiTheme="majorHAnsi" w:cstheme="majorBidi"/>
+      <w:b/>
+      <w:i/>
+      <w:iCs/>
+      <w:color w:val="1F497D" w:themeColor="text2"/>
+      <w:spacing w:val="15"/>
+      <w:sz w:val="24"/>
+      <w:szCs w:val="24"/>
+    </w:rPr>
+  </w:style>
+  <w:style w:type="character" w:customStyle="1" w:styleId="SubttuloCar">
+    <w:name w:val="Subtítulo Car"/>
+    <w:basedOn w:val="Fuentedeprrafopredeter"/>
+    <w:link w:val="Subttulo"/>
+    <w:uiPriority w:val="11"/>
+    <w:rsid w:val="00B13058"/>
+    <w:rPr>
+      <w:rFonts w:asciiTheme="majorHAnsi" w:eastAsiaTheme="majorEastAsia" w:hAnsiTheme="majorHAnsi" w:cstheme="majorBidi"/>
+      <w:b/>
+      <w:i/>
+      <w:iCs/>
+      <w:color w:val="1F497D" w:themeColor="text2"/>
+      <w:spacing w:val="15"/>
+      <w:sz w:val="24"/>
+      <w:szCs w:val="24"/>
+    </w:rPr>
+  </w:style>
+</w:styles>
+</file>
+
+<file path=word/stylesWithEffects.xml><?xml version="1.0" encoding="utf-8"?>
+<w:styles xmlns:wpc="http://schemas.microsoft.com/office/word/2010/wordprocessingCanvas" xmlns:mc="http://schemas.openxmlformats.org/markup-compatibility/2006" xmlns:o="urn:schemas-microsoft-com:office:office" xmlns:r="http://schemas.openxmlformats.org/officeDocument/2006/relationships" xmlns:m="http://schemas.openxmlformats.org/officeDocument/2006/math" xmlns:v="urn:schemas-microsoft-com:vml" xmlns:wp14="http://schemas.microsoft.com/office/word/2010/wordprocessingDrawing" xmlns:wp="http://schemas.openxmlformats.org/drawingml/2006/wordprocessingDrawing" xmlns:w10="urn:schemas-microsoft-com:office:word" xmlns:w="http://schemas.openxmlformats.org/wordprocessingml/2006/main" xmlns:w14="http://schemas.microsoft.com/office/word/2010/wordml" xmlns:wpg="http://schemas.microsoft.com/office/word/2010/wordprocessingGroup" xmlns:wpi="http://schemas.microsoft.com/office/word/2010/wordprocessingInk" xmlns:wne="http://schemas.microsoft.com/office/word/2006/wordml" xmlns:wps="http://schemas.microsoft.com/office/word/2010/wordprocessingShape" mc:Ignorable="w14 wp14">
+  <w:docDefaults>
+    <w:rPrDefault>
+      <w:rPr>
+        <w:rFonts w:asciiTheme="minorHAnsi" w:eastAsiaTheme="minorHAnsi" w:hAnsiTheme="minorHAnsi" w:cstheme="minorBidi"/>
+        <w:sz w:val="22"/>
+        <w:szCs w:val="22"/>
+        <w:lang w:val="es-ES" w:eastAsia="en-US" w:bidi="ar-SA"/>
+      </w:rPr>
+    </w:rPrDefault>
+    <w:pPrDefault>
+      <w:pPr>
+        <w:spacing w:after="200" w:line="276" w:lineRule="auto"/>
+      </w:pPr>
+    </w:pPrDefault>
+  </w:docDefaults>
+  <w:latentStyles w:defLockedState="0" w:defUIPriority="99" w:defSemiHidden="1" w:defUnhideWhenUsed="1" w:defQFormat="0" w:count="267">
+    <w:lsdException w:name="Normal" w:semiHidden="0" w:uiPriority="0" w:unhideWhenUsed="0" w:qFormat="1"/>
+    <w:lsdException w:name="heading 1" w:semiHidden="0" w:uiPriority="9" w:unhideWhenUsed="0" w:qFormat="1"/>
+    <w:lsdException w:name="heading 2" w:uiPriority="9" w:qFormat="1"/>
+    <w:lsdException w:name="heading 3" w:uiPriority="9" w:qFormat="1"/>
+    <w:lsdException w:name="heading 4" w:uiPriority="9" w:qFormat="1"/>
+    <w:lsdException w:name="heading 5" w:uiPriority="9" w:qFormat="1"/>
+    <w:lsdException w:name="heading 6" w:uiPriority="9" w:qFormat="1"/>
+    <w:lsdException w:name="heading 7" w:uiPriority="9" w:qFormat="1"/>
+    <w:lsdException w:name="heading 8" w:uiPriority="9" w:qFormat="1"/>
+    <w:lsdException w:name="heading 9" w:uiPriority="9" w:qFormat="1"/>
+    <w:lsdException w:name="toc 1" w:uiPriority="39" w:qFormat="1"/>
+    <w:lsdException w:name="toc 2" w:uiPriority="39" w:qFormat="1"/>
+    <w:lsdException w:name="toc 3" w:uiPriority="39" w:qFormat="1"/>
+    <w:lsdException w:name="toc 4" w:uiPriority="39"/>
+    <w:lsdException w:name="toc 5" w:uiPriority="39"/>
+    <w:lsdException w:name="toc 6" w:uiPriority="39"/>
+    <w:lsdException w:name="toc 7" w:uiPriority="39"/>
+    <w:lsdException w:name="toc 8" w:uiPriority="39"/>
+    <w:lsdException w:name="toc 9" w:uiPriority="39"/>
+    <w:lsdException w:name="caption" w:uiPriority="35" w:qFormat="1"/>
+    <w:lsdException w:name="Title" w:semiHidden="0" w:uiPriority="10" w:unhideWhenUsed="0" w:qFormat="1"/>
+    <w:lsdException w:name="Default Paragraph Font" w:uiPriority="1"/>
+    <w:lsdException w:name="Subtitle" w:semiHidden="0" w:uiPriority="11" w:unhideWhenUsed="0" w:qFormat="1"/>
+    <w:lsdException w:name="Strong" w:semiHidden="0" w:uiPriority="22" w:unhideWhenUsed="0" w:qFormat="1"/>
+    <w:lsdException w:name="Emphasis" w:semiHidden="0" w:uiPriority="20" w:unhideWhenUsed="0" w:qFormat="1"/>
+    <w:lsdException w:name="Table Grid" w:semiHidden="0" w:uiPriority="59" w:unhideWhenUsed="0"/>
+    <w:lsdException w:name="Placeholder Text" w:unhideWhenUsed="0"/>
+    <w:lsdException w:name="No Spacing" w:semiHidden="0" w:uiPriority="1" w:unhideWhenUsed="0" w:qFormat="1"/>
+    <w:lsdException w:name="Light Shading" w:semiHidden="0" w:uiPriority="60" w:unhideWhenUsed="0"/>
+    <w:lsdException w:name="Light List" w:semiHidden="0" w:uiPriority="61" w:unhideWhenUsed="0"/>
+    <w:lsdException w:name="Light Grid" w:semiHidden="0" w:uiPriority="62" w:unhideWhenUsed="0"/>
+    <w:lsdException w:name="Medium Shading 1" w:semiHidden="0" w:uiPriority="63" w:unhideWhenUsed="0"/>
+    <w:lsdException w:name="Medium Shading 2" w:semiHidden="0" w:uiPriority="64" w:unhideWhenUsed="0"/>
+    <w:lsdException w:name="Medium List 1" w:semiHidden="0" w:uiPriority="65" w:unhideWhenUsed="0"/>
+    <w:lsdException w:name="Medium List 2" w:semiHidden="0" w:uiPriority="66" w:unhideWhenUsed="0"/>
+    <w:lsdException w:name="Medium Grid 1" w:semiHidden="0" w:uiPriority="67" w:unhideWhenUsed="0"/>
+    <w:lsdException w:name="Medium Grid 2" w:semiHidden="0" w:uiPriority="68" w:unhideWhenUsed="0"/>
+    <w:lsdException w:name="Medium Grid 3" w:semiHidden="0" w:uiPriority="69" w:unhideWhenUsed="0"/>
+    <w:lsdException w:name="Dark List" w:semiHidden="0" w:uiPriority="70" w:unhideWhenUsed="0"/>
+    <w:lsdException w:name="Colorful Shading" w:semiHidden="0" w:uiPriority="71" w:unhideWhenUsed="0"/>
+    <w:lsdException w:name="Colorful List" w:semiHidden="0" w:uiPriority="72" w:unhideWhenUsed="0"/>
+    <w:lsdException w:name="Colorful Grid" w:semiHidden="0" w:uiPriority="73" w:unhideWhenUsed="0"/>
+    <w:lsdException w:name="Light Shading Accent 1" w:semiHidden="0" w:uiPriority="60" w:unhideWhenUsed="0"/>
+    <w:lsdException w:name="Light List Accent 1" w:semiHidden="0" w:uiPriority="61" w:unhideWhenUsed="0"/>
+    <w:lsdException w:name="Light Grid Accent 1" w:semiHidden="0" w:uiPriority="62" w:unhideWhenUsed="0"/>
+    <w:lsdException w:name="Medium Shading 1 Accent 1" w:semiHidden="0" w:uiPriority="63" w:unhideWhenUsed="0"/>
+    <w:lsdException w:name="Medium Shading 2 Accent 1" w:semiHidden="0" w:uiPriority="64" w:unhideWhenUsed="0"/>
+    <w:lsdException w:name="Medium List 1 Accent 1" w:semiHidden="0" w:uiPriority="65" w:unhideWhenUsed="0"/>
+    <w:lsdException w:name="Revision" w:unhideWhenUsed="0"/>
+    <w:lsdException w:name="List Paragraph" w:semiHidden="0" w:uiPriority="34" w:unhideWhenUsed="0" w:qFormat="1"/>
+    <w:lsdException w:name="Quote" w:semiHidden="0" w:uiPriority="29" w:unhideWhenUsed="0" w:qFormat="1"/>
+    <w:lsdException w:name="Intense Quote" w:semiHidden="0" w:uiPriority="30" w:unhideWhenUsed="0" w:qFormat="1"/>
+    <w:lsdException w:name="Medium List 2 Accent 1" w:semiHidden="0" w:uiPriority="66" w:unhideWhenUsed="0"/>
+    <w:lsdException w:name="Medium Grid 1 Accent 1" w:semiHidden="0" w:uiPriority="67" w:unhideWhenUsed="0"/>
+    <w:lsdException w:name="Medium Grid 2 Accent 1" w:semiHidden="0" w:uiPriority="68" w:unhideWhenUsed="0"/>
+    <w:lsdException w:name="Medium Grid 3 Accent 1" w:semiHidden="0" w:uiPriority="69" w:unhideWhenUsed="0"/>
+    <w:lsdException w:name="Dark List Accent 1" w:semiHidden="0" w:uiPriority="70" w:unhideWhenUsed="0"/>
+    <w:lsdException w:name="Colorful Shading Accent 1" w:semiHidden="0" w:uiPriority="71" w:unhideWhenUsed="0"/>
+    <w:lsdException w:name="Colorful List Accent 1" w:semiHidden="0" w:uiPriority="72" w:unhideWhenUsed="0"/>
+    <w:lsdException w:name="Colorful Grid Accent 1" w:semiHidden="0" w:uiPriority="73" w:unhideWhenUsed="0"/>
+    <w:lsdException w:name="Light Shading Accent 2" w:semiHidden="0" w:uiPriority="60" w:unhideWhenUsed="0"/>
+    <w:lsdException w:name="Light List Accent 2" w:semiHidden="0" w:uiPriority="61" w:unhideWhenUsed="0"/>
+    <w:lsdException w:name="Light Grid Accent 2" w:semiHidden="0" w:uiPriority="62" w:unhideWhenUsed="0"/>
+    <w:lsdException w:name="Medium Shading 1 Accent 2" w:semiHidden="0" w:uiPriority="63" w:unhideWhenUsed="0"/>
+    <w:lsdException w:name="Medium Shading 2 Accent 2" w:semiHidden="0" w:uiPriority="64" w:unhideWhenUsed="0"/>
+    <w:lsdException w:name="Medium List 1 Accent 2" w:semiHidden="0" w:uiPriority="65" w:unhideWhenUsed="0"/>
+    <w:lsdException w:name="Medium List 2 Accent 2" w:semiHidden="0" w:uiPriority="66" w:unhideWhenUsed="0"/>
+    <w:lsdException w:name="Medium Grid 1 Accent 2" w:semiHidden="0" w:uiPriority="67" w:unhideWhenUsed="0"/>
+    <w:lsdException w:name="Medium Grid 2 Accent 2" w:semiHidden="0" w:uiPriority="68" w:unhideWhenUsed="0"/>
+    <w:lsdException w:name="Medium Grid 3 Accent 2" w:semiHidden="0" w:uiPriority="69" w:unhideWhenUsed="0"/>
+    <w:lsdException w:name="Dark List Accent 2" w:semiHidden="0" w:uiPriority="70" w:unhideWhenUsed="0"/>
+    <w:lsdException w:name="Colorful Shading Accent 2" w:semiHidden="0" w:uiPriority="71" w:unhideWhenUsed="0"/>
+    <w:lsdException w:name="Colorful List Accent 2" w:semiHidden="0" w:uiPriority="72" w:unhideWhenUsed="0"/>
+    <w:lsdException w:name="Colorful Grid Accent 2" w:semiHidden="0" w:uiPriority="73" w:unhideWhenUsed="0"/>
+    <w:lsdException w:name="Light Shading Accent 3" w:semiHidden="0" w:uiPriority="60" w:unhideWhenUsed="0"/>
+    <w:lsdException w:name="Light List Accent 3" w:semiHidden="0" w:uiPriority="61" w:unhideWhenUsed="0"/>
+    <w:lsdException w:name="Light Grid Accent 3" w:semiHidden="0" w:uiPriority="62" w:unhideWhenUsed="0"/>
+    <w:lsdException w:name="Medium Shading 1 Accent 3" w:semiHidden="0" w:uiPriority="63" w:unhideWhenUsed="0"/>
+    <w:lsdException w:name="Medium Shading 2 Accent 3" w:semiHidden="0" w:uiPriority="64" w:unhideWhenUsed="0"/>
+    <w:lsdException w:name="Medium List 1 Accent 3" w:semiHidden="0" w:uiPriority="65" w:unhideWhenUsed="0"/>
+    <w:lsdException w:name="Medium List 2 Accent 3" w:semiHidden="0" w:uiPriority="66" w:unhideWhenUsed="0"/>
+    <w:lsdException w:name="Medium Grid 1 Accent 3" w:semiHidden="0" w:uiPriority="67" w:unhideWhenUsed="0"/>
+    <w:lsdException w:name="Medium Grid 2 Accent 3" w:semiHidden="0" w:uiPriority="68" w:unhideWhenUsed="0"/>
+    <w:lsdException w:name="Medium Grid 3 Accent 3" w:semiHidden="0" w:uiPriority="69" w:unhideWhenUsed="0"/>
+    <w:lsdException w:name="Dark List Accent 3" w:semiHidden="0" w:uiPriority="70" w:unhideWhenUsed="0"/>
+    <w:lsdException w:name="Colorful Shading Accent 3" w:semiHidden="0" w:uiPriority="71" w:unhideWhenUsed="0"/>
+    <w:lsdException w:name="Colorful List Accent 3" w:semiHidden="0" w:uiPriority="72" w:unhideWhenUsed="0"/>
+    <w:lsdException w:name="Colorful Grid Accent 3" w:semiHidden="0" w:uiPriority="73" w:unhideWhenUsed="0"/>
+    <w:lsdException w:name="Light Shading Accent 4" w:semiHidden="0" w:uiPriority="60" w:unhideWhenUsed="0"/>
+    <w:lsdException w:name="Light List Accent 4" w:semiHidden="0" w:uiPriority="61" w:unhideWhenUsed="0"/>
+    <w:lsdException w:name="Light Grid Accent 4" w:semiHidden="0" w:uiPriority="62" w:unhideWhenUsed="0"/>
+    <w:lsdException w:name="Medium Shading 1 Accent 4" w:semiHidden="0" w:uiPriority="63" w:unhideWhenUsed="0"/>
+    <w:lsdException w:name="Medium Shading 2 Accent 4" w:semiHidden="0" w:uiPriority="64" w:unhideWhenUsed="0"/>
+    <w:lsdException w:name="Medium List 1 Accent 4" w:semiHidden="0" w:uiPriority="65" w:unhideWhenUsed="0"/>
+    <w:lsdException w:name="Medium List 2 Accent 4" w:semiHidden="0" w:uiPriority="66" w:unhideWhenUsed="0"/>
+    <w:lsdException w:name="Medium Grid 1 Accent 4" w:semiHidden="0" w:uiPriority="67" w:unhideWhenUsed="0"/>
+    <w:lsdException w:name="Medium Grid 2 Accent 4" w:semiHidden="0" w:uiPriority="68" w:unhideWhenUsed="0"/>
+    <w:lsdException w:name="Medium Grid 3 Accent 4" w:semiHidden="0" w:uiPriority="69" w:unhideWhenUsed="0"/>
+    <w:lsdException w:name="Dark List Accent 4" w:semiHidden="0" w:uiPriority="70" w:unhideWhenUsed="0"/>
+    <w:lsdException w:name="Colorful Shading Accent 4" w:semiHidden="0" w:uiPriority="71" w:unhideWhenUsed="0"/>
+    <w:lsdException w:name="Colorful List Accent 4" w:semiHidden="0" w:uiPriority="72" w:unhideWhenUsed="0"/>
+    <w:lsdException w:name="Colorful Grid Accent 4" w:semiHidden="0" w:uiPriority="73" w:unhideWhenUsed="0"/>
+    <w:lsdException w:name="Light Shading Accent 5" w:semiHidden="0" w:uiPriority="60" w:unhideWhenUsed="0"/>
+    <w:lsdException w:name="Light List Accent 5" w:semiHidden="0" w:uiPriority="61" w:unhideWhenUsed="0"/>
+    <w:lsdException w:name="Light Grid Accent 5" w:semiHidden="0" w:uiPriority="62" w:unhideWhenUsed="0"/>
+    <w:lsdException w:name="Medium Shading 1 Accent 5" w:semiHidden="0" w:uiPriority="63" w:unhideWhenUsed="0"/>
+    <w:lsdException w:name="Medium Shading 2 Accent 5" w:semiHidden="0" w:uiPriority="64" w:unhideWhenUsed="0"/>
+    <w:lsdException w:name="Medium List 1 Accent 5" w:semiHidden="0" w:uiPriority="65" w:unhideWhenUsed="0"/>
+    <w:lsdException w:name="Medium List 2 Accent 5" w:semiHidden="0" w:uiPriority="66" w:unhideWhenUsed="0"/>
+    <w:lsdException w:name="Medium Grid 1 Accent 5" w:semiHidden="0" w:uiPriority="67" w:unhideWhenUsed="0"/>
+    <w:lsdException w:name="Medium Grid 2 Accent 5" w:semiHidden="0" w:uiPriority="68" w:unhideWhenUsed="0"/>
+    <w:lsdException w:name="Medium Grid 3 Accent 5" w:semiHidden="0" w:uiPriority="69" w:unhideWhenUsed="0"/>
+    <w:lsdException w:name="Dark List Accent 5" w:semiHidden="0" w:uiPriority="70" w:unhideWhenUsed="0"/>
+    <w:lsdException w:name="Colorful Shading Accent 5" w:semiHidden="0" w:uiPriority="71" w:unhideWhenUsed="0"/>
+    <w:lsdException w:name="Colorful List Accent 5" w:semiHidden="0" w:uiPriority="72" w:unhideWhenUsed="0"/>
+    <w:lsdException w:name="Colorful Grid Accent 5" w:semiHidden="0" w:uiPriority="73" w:unhideWhenUsed="0"/>
+    <w:lsdException w:name="Light Shading Accent 6" w:semiHidden="0" w:uiPriority="60" w:unhideWhenUsed="0"/>
+    <w:lsdException w:name="Light List Accent 6" w:semiHidden="0" w:uiPriority="61" w:unhideWhenUsed="0"/>
+    <w:lsdException w:name="Light Grid Accent 6" w:semiHidden="0" w:uiPriority="62" w:unhideWhenUsed="0"/>
+    <w:lsdException w:name="Medium Shading 1 Accent 6" w:semiHidden="0" w:uiPriority="63" w:unhideWhenUsed="0"/>
+    <w:lsdException w:name="Medium Shading 2 Accent 6" w:semiHidden="0" w:uiPriority="64" w:unhideWhenUsed="0"/>
+    <w:lsdException w:name="Medium List 1 Accent 6" w:semiHidden="0" w:uiPriority="65" w:unhideWhenUsed="0"/>
+    <w:lsdException w:name="Medium List 2 Accent 6" w:semiHidden="0" w:uiPriority="66" w:unhideWhenUsed="0"/>
+    <w:lsdException w:name="Medium Grid 1 Accent 6" w:semiHidden="0" w:uiPriority="67" w:unhideWhenUsed="0"/>
+    <w:lsdException w:name="Medium Grid 2 Accent 6" w:semiHidden="0" w:uiPriority="68" w:unhideWhenUsed="0"/>
+    <w:lsdException w:name="Medium Grid 3 Accent 6" w:semiHidden="0" w:uiPriority="69" w:unhideWhenUsed="0"/>
+    <w:lsdException w:name="Dark List Accent 6" w:semiHidden="0" w:uiPriority="70" w:unhideWhenUsed="0"/>
+    <w:lsdException w:name="Colorful Shading Accent 6" w:semiHidden="0" w:uiPriority="71" w:unhideWhenUsed="0"/>
+    <w:lsdException w:name="Colorful List Accent 6" w:semiHidden="0" w:uiPriority="72" w:unhideWhenUsed="0"/>
+    <w:lsdException w:name="Colorful Grid Accent 6" w:semiHidden="0" w:uiPriority="73" w:unhideWhenUsed="0"/>
+    <w:lsdException w:name="Subtle Emphasis" w:semiHidden="0" w:uiPriority="19" w:unhideWhenUsed="0" w:qFormat="1"/>
+    <w:lsdException w:name="Intense Emphasis" w:semiHidden="0" w:uiPriority="21" w:unhideWhenUsed="0" w:qFormat="1"/>
+    <w:lsdException w:name="Subtle Reference" w:semiHidden="0" w:uiPriority="31" w:unhideWhenUsed="0" w:qFormat="1"/>
+    <w:lsdException w:name="Intense Reference" w:semiHidden="0" w:uiPriority="32" w:unhideWhenUsed="0" w:qFormat="1"/>
+    <w:lsdException w:name="Book Title" w:semiHidden="0" w:uiPriority="33" w:unhideWhenUsed="0" w:qFormat="1"/>
+    <w:lsdException w:name="Bibliography" w:uiPriority="37"/>
+    <w:lsdException w:name="TOC Heading" w:uiPriority="39" w:qFormat="1"/>
+  </w:latentStyles>
+  <w:style w:type="paragraph" w:default="1" w:styleId="Normal">
+    <w:name w:val="Normal"/>
+    <w:qFormat/>
+  </w:style>
+  <w:style w:type="paragraph" w:styleId="Ttulo1">
+    <w:name w:val="heading 1"/>
+    <w:basedOn w:val="Normal"/>
+    <w:next w:val="Normal"/>
+    <w:link w:val="Ttulo1Car"/>
+    <w:uiPriority w:val="9"/>
+    <w:qFormat/>
+    <w:rsid w:val="009003FC"/>
+    <w:pPr>
+      <w:keepNext/>
+      <w:keepLines/>
+      <w:spacing w:before="480" w:after="0" w:line="240" w:lineRule="auto"/>
+      <w:outlineLvl w:val="0"/>
+    </w:pPr>
+    <w:rPr>
+      <w:rFonts w:asciiTheme="majorHAnsi" w:eastAsiaTheme="majorEastAsia" w:hAnsiTheme="majorHAnsi" w:cstheme="majorBidi"/>
+      <w:b/>
+      <w:bCs/>
+      <w:color w:val="365F91" w:themeColor="accent1" w:themeShade="BF"/>
+      <w:sz w:val="40"/>
+      <w:szCs w:val="28"/>
+    </w:rPr>
+  </w:style>
+  <w:style w:type="paragraph" w:styleId="Ttulo2">
+    <w:name w:val="heading 2"/>
+    <w:basedOn w:val="Normal"/>
+    <w:next w:val="Normal"/>
+    <w:link w:val="Ttulo2Car"/>
+    <w:uiPriority w:val="9"/>
+    <w:unhideWhenUsed/>
+    <w:qFormat/>
+    <w:rsid w:val="00644829"/>
+    <w:pPr>
+      <w:keepNext/>
+      <w:keepLines/>
+      <w:spacing w:before="200" w:after="0"/>
+      <w:outlineLvl w:val="1"/>
+    </w:pPr>
+    <w:rPr>
+      <w:rFonts w:asciiTheme="majorHAnsi" w:eastAsiaTheme="majorEastAsia" w:hAnsiTheme="majorHAnsi" w:cstheme="majorBidi"/>
+      <w:b/>
+      <w:bCs/>
+      <w:color w:val="1F497D" w:themeColor="text2"/>
+      <w:sz w:val="26"/>
+      <w:szCs w:val="26"/>
+    </w:rPr>
+  </w:style>
+  <w:style w:type="paragraph" w:styleId="Ttulo3">
+    <w:name w:val="heading 3"/>
+    <w:basedOn w:val="Normal"/>
+    <w:next w:val="Normal"/>
+    <w:link w:val="Ttulo3Car"/>
+    <w:uiPriority w:val="9"/>
+    <w:unhideWhenUsed/>
+    <w:qFormat/>
+    <w:rsid w:val="00BF5F01"/>
+    <w:pPr>
+      <w:keepNext/>
+      <w:keepLines/>
+      <w:spacing w:before="200" w:after="0"/>
+      <w:outlineLvl w:val="2"/>
+    </w:pPr>
+    <w:rPr>
+      <w:rFonts w:asciiTheme="majorHAnsi" w:eastAsiaTheme="majorEastAsia" w:hAnsiTheme="majorHAnsi" w:cstheme="majorBidi"/>
+      <w:b/>
+      <w:bCs/>
+      <w:color w:val="4F81BD" w:themeColor="accent1"/>
+      <w:sz w:val="40"/>
+    </w:rPr>
+  </w:style>
+  <w:style w:type="paragraph" w:styleId="Ttulo4">
+    <w:name w:val="heading 4"/>
+    <w:basedOn w:val="Normal"/>
+    <w:next w:val="Normal"/>
+    <w:link w:val="Ttulo4Car"/>
+    <w:uiPriority w:val="9"/>
+    <w:unhideWhenUsed/>
+    <w:qFormat/>
+    <w:rsid w:val="00F878EF"/>
+    <w:pPr>
+      <w:keepNext/>
+      <w:keepLines/>
+      <w:spacing w:before="200" w:after="0"/>
+      <w:outlineLvl w:val="3"/>
+    </w:pPr>
+    <w:rPr>
+      <w:rFonts w:asciiTheme="majorHAnsi" w:eastAsiaTheme="majorEastAsia" w:hAnsiTheme="majorHAnsi" w:cstheme="majorBidi"/>
+      <w:b/>
+      <w:bCs/>
+      <w:i/>
+      <w:iCs/>
+      <w:color w:val="4F81BD" w:themeColor="accent1"/>
+    </w:rPr>
+  </w:style>
+  <w:style w:type="character" w:default="1" w:styleId="Fuentedeprrafopredeter">
+    <w:name w:val="Default Paragraph Font"/>
+    <w:uiPriority w:val="1"/>
+    <w:unhideWhenUsed/>
+  </w:style>
+  <w:style w:type="table" w:default="1" w:styleId="Tablanormal">
+    <w:name w:val="Normal Table"/>
+    <w:uiPriority w:val="99"/>
+    <w:semiHidden/>
+    <w:unhideWhenUsed/>
+    <w:tblPr>
+      <w:tblInd w:w="0" w:type="dxa"/>
+      <w:tblCellMar>
+        <w:top w:w="0" w:type="dxa"/>
+        <w:left w:w="108" w:type="dxa"/>
+        <w:bottom w:w="0" w:type="dxa"/>
+        <w:right w:w="108" w:type="dxa"/>
+      </w:tblCellMar>
+    </w:tblPr>
+  </w:style>
+  <w:style w:type="numbering" w:default="1" w:styleId="Sinlista">
+    <w:name w:val="No List"/>
+    <w:uiPriority w:val="99"/>
+    <w:semiHidden/>
+    <w:unhideWhenUsed/>
+  </w:style>
+  <w:style w:type="paragraph" w:styleId="Encabezado">
+    <w:name w:val="header"/>
+    <w:basedOn w:val="Normal"/>
+    <w:link w:val="EncabezadoCar"/>
+    <w:uiPriority w:val="99"/>
+    <w:unhideWhenUsed/>
+    <w:rsid w:val="00D972A4"/>
+    <w:pPr>
+      <w:tabs>
+        <w:tab w:val="center" w:pos="4252"/>
+        <w:tab w:val="right" w:pos="8504"/>
+      </w:tabs>
+      <w:spacing w:after="0" w:line="240" w:lineRule="auto"/>
+    </w:pPr>
+  </w:style>
+  <w:style w:type="character" w:customStyle="1" w:styleId="EncabezadoCar">
+    <w:name w:val="Encabezado Car"/>
+    <w:basedOn w:val="Fuentedeprrafopredeter"/>
+    <w:link w:val="Encabezado"/>
+    <w:uiPriority w:val="99"/>
+    <w:rsid w:val="00D972A4"/>
+  </w:style>
+  <w:style w:type="paragraph" w:styleId="Piedepgina">
+    <w:name w:val="footer"/>
+    <w:basedOn w:val="Normal"/>
+    <w:link w:val="PiedepginaCar"/>
+    <w:uiPriority w:val="99"/>
+    <w:unhideWhenUsed/>
+    <w:rsid w:val="00D972A4"/>
+    <w:pPr>
+      <w:tabs>
+        <w:tab w:val="center" w:pos="4252"/>
+        <w:tab w:val="right" w:pos="8504"/>
+      </w:tabs>
+      <w:spacing w:after="0" w:line="240" w:lineRule="auto"/>
+    </w:pPr>
+  </w:style>
+  <w:style w:type="character" w:customStyle="1" w:styleId="PiedepginaCar">
+    <w:name w:val="Pie de página Car"/>
+    <w:basedOn w:val="Fuentedeprrafopredeter"/>
+    <w:link w:val="Piedepgina"/>
+    <w:uiPriority w:val="99"/>
+    <w:rsid w:val="00D972A4"/>
+  </w:style>
+  <w:style w:type="paragraph" w:styleId="Textodeglobo">
+    <w:name w:val="Balloon Text"/>
+    <w:basedOn w:val="Normal"/>
+    <w:link w:val="TextodegloboCar"/>
+    <w:uiPriority w:val="99"/>
+    <w:semiHidden/>
+    <w:unhideWhenUsed/>
+    <w:rsid w:val="00D972A4"/>
+    <w:pPr>
+      <w:spacing w:after="0" w:line="240" w:lineRule="auto"/>
+    </w:pPr>
+    <w:rPr>
+      <w:rFonts w:ascii="Tahoma" w:hAnsi="Tahoma" w:cs="Tahoma"/>
+      <w:sz w:val="16"/>
+      <w:szCs w:val="16"/>
+    </w:rPr>
+  </w:style>
+  <w:style w:type="character" w:customStyle="1" w:styleId="TextodegloboCar">
+    <w:name w:val="Texto de globo Car"/>
+    <w:basedOn w:val="Fuentedeprrafopredeter"/>
+    <w:link w:val="Textodeglobo"/>
+    <w:uiPriority w:val="99"/>
+    <w:semiHidden/>
+    <w:rsid w:val="00D972A4"/>
+    <w:rPr>
+      <w:rFonts w:ascii="Tahoma" w:hAnsi="Tahoma" w:cs="Tahoma"/>
+      <w:sz w:val="16"/>
+      <w:szCs w:val="16"/>
+    </w:rPr>
+  </w:style>
+  <w:style w:type="paragraph" w:styleId="Prrafodelista">
+    <w:name w:val="List Paragraph"/>
+    <w:basedOn w:val="Normal"/>
+    <w:uiPriority w:val="34"/>
+    <w:qFormat/>
+    <w:rsid w:val="00655178"/>
+    <w:pPr>
+      <w:ind w:left="720"/>
+      <w:contextualSpacing/>
+    </w:pPr>
+  </w:style>
+  <w:style w:type="paragraph" w:customStyle="1" w:styleId="Default">
+    <w:name w:val="Default"/>
+    <w:rsid w:val="00E816C1"/>
+    <w:pPr>
+      <w:autoSpaceDE w:val="0"/>
+      <w:autoSpaceDN w:val="0"/>
+      <w:adjustRightInd w:val="0"/>
+      <w:spacing w:after="0" w:line="240" w:lineRule="auto"/>
+    </w:pPr>
+    <w:rPr>
+      <w:rFonts w:ascii="Times New Roman" w:hAnsi="Times New Roman" w:cs="Times New Roman"/>
+      <w:color w:val="000000"/>
+      <w:sz w:val="24"/>
+      <w:szCs w:val="24"/>
+    </w:rPr>
+  </w:style>
+  <w:style w:type="paragraph" w:styleId="Ttulo">
+    <w:name w:val="Title"/>
+    <w:basedOn w:val="Normal"/>
+    <w:next w:val="Normal"/>
+    <w:link w:val="TtuloCar"/>
+    <w:uiPriority w:val="10"/>
+    <w:qFormat/>
+    <w:rsid w:val="00B13058"/>
+    <w:pPr>
+      <w:pBdr>
+        <w:bottom w:val="single" w:sz="8" w:space="4" w:color="4F81BD" w:themeColor="accent1"/>
+      </w:pBdr>
+      <w:spacing w:after="300" w:line="240" w:lineRule="auto"/>
+      <w:contextualSpacing/>
+    </w:pPr>
+    <w:rPr>
+      <w:rFonts w:ascii="Times New Roman" w:eastAsiaTheme="majorEastAsia" w:hAnsi="Times New Roman" w:cstheme="majorBidi"/>
+      <w:color w:val="17365D" w:themeColor="text2" w:themeShade="BF"/>
+      <w:spacing w:val="5"/>
+      <w:kern w:val="28"/>
+      <w:sz w:val="40"/>
+      <w:szCs w:val="52"/>
+    </w:rPr>
+  </w:style>
+  <w:style w:type="character" w:customStyle="1" w:styleId="TtuloCar">
+    <w:name w:val="Título Car"/>
+    <w:basedOn w:val="Fuentedeprrafopredeter"/>
+    <w:link w:val="Ttulo"/>
+    <w:uiPriority w:val="10"/>
+    <w:rsid w:val="00B13058"/>
+    <w:rPr>
+      <w:rFonts w:ascii="Times New Roman" w:eastAsiaTheme="majorEastAsia" w:hAnsi="Times New Roman" w:cstheme="majorBidi"/>
+      <w:color w:val="17365D" w:themeColor="text2" w:themeShade="BF"/>
+      <w:spacing w:val="5"/>
+      <w:kern w:val="28"/>
+      <w:sz w:val="40"/>
+      <w:szCs w:val="52"/>
+    </w:rPr>
+  </w:style>
+  <w:style w:type="character" w:customStyle="1" w:styleId="Ttulo1Car">
+    <w:name w:val="Título 1 Car"/>
+    <w:basedOn w:val="Fuentedeprrafopredeter"/>
+    <w:link w:val="Ttulo1"/>
+    <w:uiPriority w:val="9"/>
+    <w:rsid w:val="009003FC"/>
+    <w:rPr>
+      <w:rFonts w:asciiTheme="majorHAnsi" w:eastAsiaTheme="majorEastAsia" w:hAnsiTheme="majorHAnsi" w:cstheme="majorBidi"/>
+      <w:b/>
+      <w:bCs/>
+      <w:color w:val="365F91" w:themeColor="accent1" w:themeShade="BF"/>
+      <w:sz w:val="40"/>
+      <w:szCs w:val="28"/>
+    </w:rPr>
+  </w:style>
+  <w:style w:type="character" w:customStyle="1" w:styleId="Ttulo2Car">
+    <w:name w:val="Título 2 Car"/>
+    <w:basedOn w:val="Fuentedeprrafopredeter"/>
+    <w:link w:val="Ttulo2"/>
+    <w:uiPriority w:val="9"/>
+    <w:rsid w:val="00644829"/>
+    <w:rPr>
+      <w:rFonts w:asciiTheme="majorHAnsi" w:eastAsiaTheme="majorEastAsia" w:hAnsiTheme="majorHAnsi" w:cstheme="majorBidi"/>
+      <w:b/>
+      <w:bCs/>
+      <w:color w:val="1F497D" w:themeColor="text2"/>
+      <w:sz w:val="26"/>
+      <w:szCs w:val="26"/>
+    </w:rPr>
+  </w:style>
+  <w:style w:type="paragraph" w:styleId="TtulodeTDC">
+    <w:name w:val="TOC Heading"/>
+    <w:basedOn w:val="Ttulo1"/>
+    <w:next w:val="Normal"/>
+    <w:uiPriority w:val="39"/>
+    <w:semiHidden/>
+    <w:unhideWhenUsed/>
+    <w:qFormat/>
+    <w:rsid w:val="00E37ADE"/>
+    <w:pPr>
+      <w:outlineLvl w:val="9"/>
+    </w:pPr>
+    <w:rPr>
+      <w:lang w:eastAsia="es-ES"/>
+    </w:rPr>
+  </w:style>
+  <w:style w:type="paragraph" w:styleId="TDC2">
+    <w:name w:val="toc 2"/>
+    <w:basedOn w:val="Normal"/>
+    <w:next w:val="Normal"/>
+    <w:autoRedefine/>
+    <w:uiPriority w:val="39"/>
+    <w:unhideWhenUsed/>
+    <w:qFormat/>
+    <w:rsid w:val="00E37ADE"/>
+    <w:pPr>
+      <w:spacing w:after="100"/>
+      <w:ind w:left="220"/>
+    </w:pPr>
+  </w:style>
+  <w:style w:type="paragraph" w:styleId="TDC1">
+    <w:name w:val="toc 1"/>
+    <w:basedOn w:val="Normal"/>
+    <w:next w:val="Normal"/>
+    <w:autoRedefine/>
+    <w:uiPriority w:val="39"/>
+    <w:unhideWhenUsed/>
+    <w:qFormat/>
+    <w:rsid w:val="00E37ADE"/>
+    <w:pPr>
+      <w:spacing w:after="100"/>
+    </w:pPr>
+  </w:style>
+  <w:style w:type="character" w:styleId="Hipervnculo">
+    <w:name w:val="Hyperlink"/>
+    <w:basedOn w:val="Fuentedeprrafopredeter"/>
+    <w:uiPriority w:val="99"/>
+    <w:unhideWhenUsed/>
+    <w:rsid w:val="00E37ADE"/>
+    <w:rPr>
+      <w:color w:val="0000FF" w:themeColor="hyperlink"/>
+      <w:u w:val="single"/>
+    </w:rPr>
+  </w:style>
+  <w:style w:type="paragraph" w:styleId="TDC3">
+    <w:name w:val="toc 3"/>
+    <w:basedOn w:val="Normal"/>
+    <w:next w:val="Normal"/>
+    <w:autoRedefine/>
+    <w:uiPriority w:val="39"/>
+    <w:unhideWhenUsed/>
+    <w:qFormat/>
+    <w:rsid w:val="009577DE"/>
+    <w:pPr>
+      <w:spacing w:after="100"/>
+      <w:ind w:left="440"/>
+    </w:pPr>
+    <w:rPr>
+      <w:rFonts w:eastAsiaTheme="minorEastAsia"/>
+      <w:lang w:eastAsia="es-ES"/>
+    </w:rPr>
+  </w:style>
+  <w:style w:type="character" w:customStyle="1" w:styleId="Ttulo3Car">
+    <w:name w:val="Título 3 Car"/>
+    <w:basedOn w:val="Fuentedeprrafopredeter"/>
+    <w:link w:val="Ttulo3"/>
+    <w:uiPriority w:val="9"/>
+    <w:rsid w:val="00BF5F01"/>
+    <w:rPr>
+      <w:rFonts w:asciiTheme="majorHAnsi" w:eastAsiaTheme="majorEastAsia" w:hAnsiTheme="majorHAnsi" w:cstheme="majorBidi"/>
+      <w:b/>
+      <w:bCs/>
+      <w:color w:val="4F81BD" w:themeColor="accent1"/>
+      <w:sz w:val="40"/>
+    </w:rPr>
+  </w:style>
+  <w:style w:type="character" w:customStyle="1" w:styleId="Ttulo4Car">
+    <w:name w:val="Título 4 Car"/>
+    <w:basedOn w:val="Fuentedeprrafopredeter"/>
+    <w:link w:val="Ttulo4"/>
+    <w:uiPriority w:val="9"/>
+    <w:rsid w:val="00F878EF"/>
+    <w:rPr>
+      <w:rFonts w:asciiTheme="majorHAnsi" w:eastAsiaTheme="majorEastAsia" w:hAnsiTheme="majorHAnsi" w:cstheme="majorBidi"/>
+      <w:b/>
+      <w:bCs/>
+      <w:i/>
+      <w:iCs/>
+      <w:color w:val="4F81BD" w:themeColor="accent1"/>
+    </w:rPr>
+  </w:style>
+  <w:style w:type="paragraph" w:styleId="Subttulo">
+    <w:name w:val="Subtitle"/>
+    <w:basedOn w:val="Normal"/>
+    <w:next w:val="Normal"/>
+    <w:link w:val="SubttuloCar"/>
+    <w:uiPriority w:val="11"/>
+    <w:qFormat/>
+    <w:rsid w:val="00B13058"/>
+    <w:pPr>
+      <w:numPr>
+        <w:ilvl w:val="1"/>
+      </w:numPr>
+    </w:pPr>
+    <w:rPr>
+      <w:rFonts w:asciiTheme="majorHAnsi" w:eastAsiaTheme="majorEastAsia" w:hAnsiTheme="majorHAnsi" w:cstheme="majorBidi"/>
+      <w:b/>
+      <w:i/>
+      <w:iCs/>
+      <w:color w:val="1F497D" w:themeColor="text2"/>
+      <w:spacing w:val="15"/>
+      <w:sz w:val="24"/>
+      <w:szCs w:val="24"/>
+    </w:rPr>
+  </w:style>
+  <w:style w:type="character" w:customStyle="1" w:styleId="SubttuloCar">
+    <w:name w:val="Subtítulo Car"/>
+    <w:basedOn w:val="Fuentedeprrafopredeter"/>
+    <w:link w:val="Subttulo"/>
+    <w:uiPriority w:val="11"/>
+    <w:rsid w:val="00B13058"/>
+    <w:rPr>
+      <w:rFonts w:asciiTheme="majorHAnsi" w:eastAsiaTheme="majorEastAsia" w:hAnsiTheme="majorHAnsi" w:cstheme="majorBidi"/>
+      <w:b/>
+      <w:i/>
+      <w:iCs/>
+      <w:color w:val="1F497D" w:themeColor="text2"/>
+      <w:spacing w:val="15"/>
+      <w:sz w:val="24"/>
+      <w:szCs w:val="24"/>
+    </w:rPr>
+  </w:style>
+</w:styles>
+</file>
+
+<file path=word/glossary/document.xml><?xml version="1.0" encoding="utf-8"?>
+<w:glossaryDocument xmlns:wpc="http://schemas.microsoft.com/office/word/2010/wordprocessingCanvas" xmlns:mc="http://schemas.openxmlformats.org/markup-compatibility/2006" xmlns:o="urn:schemas-microsoft-com:office:office" xmlns:r="http://schemas.openxmlformats.org/officeDocument/2006/relationships" xmlns:m="http://schemas.openxmlformats.org/officeDocument/2006/math" xmlns:v="urn:schemas-microsoft-com:vml" xmlns:wp14="http://schemas.microsoft.com/office/word/2010/wordprocessingDrawing" xmlns:wp="http://schemas.openxmlformats.org/drawingml/2006/wordprocessingDrawing" xmlns:w10="urn:schemas-microsoft-com:office:word" xmlns:w="http://schemas.openxmlformats.org/wordprocessingml/2006/main" xmlns:w14="http://schemas.microsoft.com/office/word/2010/wordml" xmlns:wpg="http://schemas.microsoft.com/office/word/2010/wordprocessingGroup" xmlns:wpi="http://schemas.microsoft.com/office/word/2010/wordprocessingInk" xmlns:wne="http://schemas.microsoft.com/office/word/2006/wordml" xmlns:wps="http://schemas.microsoft.com/office/word/2010/wordprocessingShape" mc:Ignorable="w14 wp14"/>
+</file>
+
+<file path=word/glossary/fontTable.xml><?xml version="1.0" encoding="utf-8"?>
+<w:fonts xmlns:mc="http://schemas.openxmlformats.org/markup-compatibility/2006" xmlns:r="http://schemas.openxmlformats.org/officeDocument/2006/relationships" xmlns:w="http://schemas.openxmlformats.org/wordprocessingml/2006/main" xmlns:w14="http://schemas.microsoft.com/office/word/2010/wordml" mc:Ignorable="w14">
+  <w:font w:name="Times New Roman">
+    <w:panose1 w:val="02020603050405020304"/>
+    <w:charset w:val="00"/>
+    <w:family w:val="roman"/>
+    <w:pitch w:val="variable"/>
+    <w:sig w:usb0="E0002EFF" w:usb1="C0007843" w:usb2="00000009" w:usb3="00000000" w:csb0="000001FF" w:csb1="00000000"/>
+  </w:font>
+  <w:font w:name="Calibri">
+    <w:panose1 w:val="020F0502020204030204"/>
+    <w:charset w:val="00"/>
+    <w:family w:val="swiss"/>
+    <w:pitch w:val="variable"/>
+    <w:sig w:usb0="E00002FF" w:usb1="4000ACFF" w:usb2="00000001" w:usb3="00000000" w:csb0="0000019F" w:csb1="00000000"/>
+  </w:font>
+  <w:font w:name="Cambria">
+    <w:panose1 w:val="02040503050406030204"/>
+    <w:charset w:val="00"/>
+    <w:family w:val="roman"/>
+    <w:pitch w:val="variable"/>
+    <w:sig w:usb0="E00002FF" w:usb1="400004FF" w:usb2="00000000" w:usb3="00000000" w:csb0="0000019F" w:csb1="00000000"/>
+  </w:font>
+  <w:font w:name="Tahoma">
+    <w:panose1 w:val="020B0604030504040204"/>
+    <w:charset w:val="00"/>
+    <w:family w:val="swiss"/>
+    <w:pitch w:val="variable"/>
+    <w:sig w:usb0="E1002EFF" w:usb1="C000605B" w:usb2="00000029" w:usb3="00000000" w:csb0="000101FF" w:csb1="00000000"/>
+  </w:font>
+  <w:font w:name="Cooper Black">
+    <w:panose1 w:val="0208090404030B020404"/>
+    <w:charset w:val="00"/>
+    <w:family w:val="roman"/>
+    <w:pitch w:val="variable"/>
+    <w:sig w:usb0="00000003" w:usb1="00000000" w:usb2="00000000" w:usb3="00000000" w:csb0="00000001" w:csb1="00000000"/>
+  </w:font>
+</w:fonts>
+</file>
+
+<file path=word/glossary/settings.xml><?xml version="1.0" encoding="utf-8"?>
+<w:settings xmlns:mc="http://schemas.openxmlformats.org/markup-compatibility/2006" xmlns:o="urn:schemas-microsoft-com:office:office" xmlns:r="http://schemas.openxmlformats.org/officeDocument/2006/relationships" xmlns:m="http://schemas.openxmlformats.org/officeDocument/2006/math" xmlns:v="urn:schemas-microsoft-com:vml" xmlns:w10="urn:schemas-microsoft-com:office:word" xmlns:w="http://schemas.openxmlformats.org/wordprocessingml/2006/main" xmlns:w14="http://schemas.microsoft.com/office/word/2010/wordml" xmlns:sl="http://schemas.openxmlformats.org/schemaLibrary/2006/main" mc:Ignorable="w14">
+  <w:view w:val="normal"/>
+  <w:defaultTabStop w:val="708"/>
+  <w:hyphenationZone w:val="425"/>
+  <w:characterSpacingControl w:val="doNotCompress"/>
+  <w:compat>
+    <w:useFELayout/>
+    <w:compatSetting w:name="compatibilityMode" w:uri="http://schemas.microsoft.com/office/word" w:val="14"/>
+    <w:compatSetting w:name="overrideTableStyleFontSizeAndJustification" w:uri="http://schemas.microsoft.com/office/word" w:val="1"/>
+    <w:compatSetting w:name="enableOpenTypeFeatures" w:uri="http://schemas.microsoft.com/office/word" w:val="1"/>
+    <w:compatSetting w:name="doNotFlipMirrorIndents" w:uri="http://schemas.microsoft.com/office/word" w:val="1"/>
+  </w:compat>
+  <w:rsids>
+    <w:rsidRoot w:val="00981563"/>
+    <w:rsid w:val="00734F95"/>
+    <w:rsid w:val="00981563"/>
+  </w:rsids>
+  <m:mathPr>
+    <m:mathFont m:val="Cambria Math"/>
+    <m:brkBin m:val="before"/>
+    <m:brkBinSub m:val="--"/>
+    <m:smallFrac m:val="0"/>
+    <m:dispDef/>
+    <m:lMargin m:val="0"/>
+    <m:rMargin m:val="0"/>
+    <m:defJc m:val="centerGroup"/>
+    <m:wrapIndent m:val="1440"/>
+    <m:intLim m:val="subSup"/>
+    <m:naryLim m:val="undOvr"/>
+  </m:mathPr>
+  <w:themeFontLang w:val="es-ES"/>
+  <w:clrSchemeMapping w:bg1="light1" w:t1="dark1" w:bg2="light2" w:t2="dark2" w:accent1="accent1" w:accent2="accent2" w:accent3="accent3" w:accent4="accent4" w:accent5="accent5" w:accent6="accent6" w:hyperlink="hyperlink" w:followedHyperlink="followedHyperlink"/>
+  <w:decimalSymbol w:val=","/>
+  <w:listSeparator w:val=";"/>
+</w:settings>
+</file>
+
+<file path=word/glossary/styles.xml><?xml version="1.0" encoding="utf-8"?>
+<w:styles xmlns:mc="http://schemas.openxmlformats.org/markup-compatibility/2006" xmlns:r="http://schemas.openxmlformats.org/officeDocument/2006/relationships" xmlns:w="http://schemas.openxmlformats.org/wordprocessingml/2006/main" xmlns:w14="http://schemas.microsoft.com/office/word/2010/wordml" mc:Ignorable="w14">
+  <w:docDefaults>
+    <w:rPrDefault>
+      <w:rPr>
+        <w:rFonts w:asciiTheme="minorHAnsi" w:eastAsiaTheme="minorEastAsia" w:hAnsiTheme="minorHAnsi" w:cstheme="minorBidi"/>
+        <w:sz w:val="22"/>
+        <w:szCs w:val="22"/>
+        <w:lang w:val="es-ES" w:eastAsia="es-ES" w:bidi="ar-SA"/>
       </w:rPr>
     </w:rPrDefault>
     <w:pPrDefault>
@@ -4657,119 +7506,30 @@
     <w:semiHidden/>
     <w:unhideWhenUsed/>
   </w:style>
-  <w:style w:type="paragraph" w:styleId="Encabezado">
-    <w:name w:val="header"/>
-    <w:basedOn w:val="Normal"/>
-    <w:link w:val="EncabezadoCar"/>
-    <w:uiPriority w:val="99"/>
-    <w:unhideWhenUsed/>
-    <w:rsid w:val="00D972A4"/>
-    <w:pPr>
-      <w:tabs>
-        <w:tab w:val="center" w:pos="4252"/>
-        <w:tab w:val="right" w:pos="8504"/>
-      </w:tabs>
-      <w:spacing w:after="0" w:line="240" w:lineRule="auto"/>
-    </w:pPr>
+  <w:style w:type="paragraph" w:customStyle="1" w:styleId="E08A52BE70034055B177F6E8DE524AC7">
+    <w:name w:val="E08A52BE70034055B177F6E8DE524AC7"/>
+    <w:rsid w:val="00981563"/>
   </w:style>
-  <w:style w:type="character" w:customStyle="1" w:styleId="EncabezadoCar">
-    <w:name w:val="Encabezado Car"/>
-    <w:basedOn w:val="Fuentedeprrafopredeter"/>
-    <w:link w:val="Encabezado"/>
-    <w:uiPriority w:val="99"/>
-    <w:rsid w:val="00D972A4"/>
+  <w:style w:type="paragraph" w:customStyle="1" w:styleId="6DBC9A28FB0149DCA1607CA3C5F97F20">
+    <w:name w:val="6DBC9A28FB0149DCA1607CA3C5F97F20"/>
+    <w:rsid w:val="00981563"/>
   </w:style>
-  <w:style w:type="paragraph" w:styleId="Piedepgina">
-    <w:name w:val="footer"/>
-    <w:basedOn w:val="Normal"/>
-    <w:link w:val="PiedepginaCar"/>
-    <w:uiPriority w:val="99"/>
-    <w:unhideWhenUsed/>
-    <w:rsid w:val="00D972A4"/>
-    <w:pPr>
-      <w:tabs>
-        <w:tab w:val="center" w:pos="4252"/>
-        <w:tab w:val="right" w:pos="8504"/>
-      </w:tabs>
-      <w:spacing w:after="0" w:line="240" w:lineRule="auto"/>
-    </w:pPr>
-  </w:style>
-  <w:style w:type="character" w:customStyle="1" w:styleId="PiedepginaCar">
-    <w:name w:val="Pie de página Car"/>
-    <w:basedOn w:val="Fuentedeprrafopredeter"/>
-    <w:link w:val="Piedepgina"/>
-    <w:uiPriority w:val="99"/>
-    <w:rsid w:val="00D972A4"/>
-  </w:style>
-  <w:style w:type="paragraph" w:styleId="Textodeglobo">
-    <w:name w:val="Balloon Text"/>
-    <w:basedOn w:val="Normal"/>
-    <w:link w:val="TextodegloboCar"/>
-    <w:uiPriority w:val="99"/>
-    <w:semiHidden/>
-    <w:unhideWhenUsed/>
-    <w:rsid w:val="00D972A4"/>
-    <w:pPr>
-      <w:spacing w:after="0" w:line="240" w:lineRule="auto"/>
-    </w:pPr>
-    <w:rPr>
-      <w:rFonts w:ascii="Tahoma" w:hAnsi="Tahoma" w:cs="Tahoma"/>
-      <w:sz w:val="16"/>
-      <w:szCs w:val="16"/>
-    </w:rPr>
-  </w:style>
-  <w:style w:type="character" w:customStyle="1" w:styleId="TextodegloboCar">
-    <w:name w:val="Texto de globo Car"/>
-    <w:basedOn w:val="Fuentedeprrafopredeter"/>
-    <w:link w:val="Textodeglobo"/>
-    <w:uiPriority w:val="99"/>
-    <w:semiHidden/>
-    <w:rsid w:val="00D972A4"/>
-    <w:rPr>
-      <w:rFonts w:ascii="Tahoma" w:hAnsi="Tahoma" w:cs="Tahoma"/>
-      <w:sz w:val="16"/>
-      <w:szCs w:val="16"/>
-    </w:rPr>
-  </w:style>
-  <w:style w:type="paragraph" w:styleId="Prrafodelista">
-    <w:name w:val="List Paragraph"/>
-    <w:basedOn w:val="Normal"/>
-    <w:uiPriority w:val="34"/>
-    <w:qFormat/>
-    <w:rsid w:val="00655178"/>
-    <w:pPr>
-      <w:ind w:left="720"/>
-      <w:contextualSpacing/>
-    </w:pPr>
-  </w:style>
-  <w:style w:type="paragraph" w:customStyle="1" w:styleId="Default">
-    <w:name w:val="Default"/>
-    <w:rsid w:val="00E816C1"/>
-    <w:pPr>
-      <w:autoSpaceDE w:val="0"/>
-      <w:autoSpaceDN w:val="0"/>
-      <w:adjustRightInd w:val="0"/>
-      <w:spacing w:after="0" w:line="240" w:lineRule="auto"/>
-    </w:pPr>
-    <w:rPr>
-      <w:rFonts w:ascii="Times New Roman" w:hAnsi="Times New Roman" w:cs="Times New Roman"/>
-      <w:color w:val="000000"/>
-      <w:sz w:val="24"/>
-      <w:szCs w:val="24"/>
-    </w:rPr>
+  <w:style w:type="paragraph" w:customStyle="1" w:styleId="2AAC3BBAF5DC42739E90375B88BD3C48">
+    <w:name w:val="2AAC3BBAF5DC42739E90375B88BD3C48"/>
+    <w:rsid w:val="00981563"/>
   </w:style>
 </w:styles>
 </file>
 
-<file path=word/stylesWithEffects.xml><?xml version="1.0" encoding="utf-8"?>
+<file path=word/glossary/stylesWithEffects.xml><?xml version="1.0" encoding="utf-8"?>
 <w:styles xmlns:wpc="http://schemas.microsoft.com/office/word/2010/wordprocessingCanvas" xmlns:mc="http://schemas.openxmlformats.org/markup-compatibility/2006" xmlns:o="urn:schemas-microsoft-com:office:office" xmlns:r="http://schemas.openxmlformats.org/officeDocument/2006/relationships" xmlns:m="http://schemas.openxmlformats.org/officeDocument/2006/math" xmlns:v="urn:schemas-microsoft-com:vml" xmlns:wp14="http://schemas.microsoft.com/office/word/2010/wordprocessingDrawing" xmlns:wp="http://schemas.openxmlformats.org/drawingml/2006/wordprocessingDrawing" xmlns:w10="urn:schemas-microsoft-com:office:word" xmlns:w="http://schemas.openxmlformats.org/wordprocessingml/2006/main" xmlns:w14="http://schemas.microsoft.com/office/word/2010/wordml" xmlns:wpg="http://schemas.microsoft.com/office/word/2010/wordprocessingGroup" xmlns:wpi="http://schemas.microsoft.com/office/word/2010/wordprocessingInk" xmlns:wne="http://schemas.microsoft.com/office/word/2006/wordml" xmlns:wps="http://schemas.microsoft.com/office/word/2010/wordprocessingShape" mc:Ignorable="w14 wp14">
   <w:docDefaults>
     <w:rPrDefault>
       <w:rPr>
-        <w:rFonts w:asciiTheme="minorHAnsi" w:eastAsiaTheme="minorHAnsi" w:hAnsiTheme="minorHAnsi" w:cstheme="minorBidi"/>
+        <w:rFonts w:asciiTheme="minorHAnsi" w:eastAsiaTheme="minorEastAsia" w:hAnsiTheme="minorHAnsi" w:cstheme="minorBidi"/>
         <w:sz w:val="22"/>
         <w:szCs w:val="22"/>
-        <w:lang w:val="es-ES" w:eastAsia="en-US" w:bidi="ar-SA"/>
+        <w:lang w:val="es-ES" w:eastAsia="es-ES" w:bidi="ar-SA"/>
       </w:rPr>
     </w:rPrDefault>
     <w:pPrDefault>
@@ -4948,108 +7708,26 @@
     <w:semiHidden/>
     <w:unhideWhenUsed/>
   </w:style>
-  <w:style w:type="paragraph" w:styleId="Encabezado">
-    <w:name w:val="header"/>
-    <w:basedOn w:val="Normal"/>
-    <w:link w:val="EncabezadoCar"/>
-    <w:uiPriority w:val="99"/>
-    <w:unhideWhenUsed/>
-    <w:rsid w:val="00D972A4"/>
-    <w:pPr>
-      <w:tabs>
-        <w:tab w:val="center" w:pos="4252"/>
-        <w:tab w:val="right" w:pos="8504"/>
-      </w:tabs>
-      <w:spacing w:after="0" w:line="240" w:lineRule="auto"/>
-    </w:pPr>
+  <w:style w:type="paragraph" w:customStyle="1" w:styleId="E08A52BE70034055B177F6E8DE524AC7">
+    <w:name w:val="E08A52BE70034055B177F6E8DE524AC7"/>
+    <w:rsid w:val="00981563"/>
   </w:style>
-  <w:style w:type="character" w:customStyle="1" w:styleId="EncabezadoCar">
-    <w:name w:val="Encabezado Car"/>
-    <w:basedOn w:val="Fuentedeprrafopredeter"/>
-    <w:link w:val="Encabezado"/>
-    <w:uiPriority w:val="99"/>
-    <w:rsid w:val="00D972A4"/>
+  <w:style w:type="paragraph" w:customStyle="1" w:styleId="6DBC9A28FB0149DCA1607CA3C5F97F20">
+    <w:name w:val="6DBC9A28FB0149DCA1607CA3C5F97F20"/>
+    <w:rsid w:val="00981563"/>
   </w:style>
-  <w:style w:type="paragraph" w:styleId="Piedepgina">
-    <w:name w:val="footer"/>
-    <w:basedOn w:val="Normal"/>
-    <w:link w:val="PiedepginaCar"/>
-    <w:uiPriority w:val="99"/>
-    <w:unhideWhenUsed/>
-    <w:rsid w:val="00D972A4"/>
-    <w:pPr>
-      <w:tabs>
-        <w:tab w:val="center" w:pos="4252"/>
-        <w:tab w:val="right" w:pos="8504"/>
-      </w:tabs>
-      <w:spacing w:after="0" w:line="240" w:lineRule="auto"/>
-    </w:pPr>
-  </w:style>
-  <w:style w:type="character" w:customStyle="1" w:styleId="PiedepginaCar">
-    <w:name w:val="Pie de página Car"/>
-    <w:basedOn w:val="Fuentedeprrafopredeter"/>
-    <w:link w:val="Piedepgina"/>
-    <w:uiPriority w:val="99"/>
-    <w:rsid w:val="00D972A4"/>
-  </w:style>
-  <w:style w:type="paragraph" w:styleId="Textodeglobo">
-    <w:name w:val="Balloon Text"/>
-    <w:basedOn w:val="Normal"/>
-    <w:link w:val="TextodegloboCar"/>
-    <w:uiPriority w:val="99"/>
-    <w:semiHidden/>
-    <w:unhideWhenUsed/>
-    <w:rsid w:val="00D972A4"/>
-    <w:pPr>
-      <w:spacing w:after="0" w:line="240" w:lineRule="auto"/>
-    </w:pPr>
-    <w:rPr>
-      <w:rFonts w:ascii="Tahoma" w:hAnsi="Tahoma" w:cs="Tahoma"/>
-      <w:sz w:val="16"/>
-      <w:szCs w:val="16"/>
-    </w:rPr>
-  </w:style>
-  <w:style w:type="character" w:customStyle="1" w:styleId="TextodegloboCar">
-    <w:name w:val="Texto de globo Car"/>
-    <w:basedOn w:val="Fuentedeprrafopredeter"/>
-    <w:link w:val="Textodeglobo"/>
-    <w:uiPriority w:val="99"/>
-    <w:semiHidden/>
-    <w:rsid w:val="00D972A4"/>
-    <w:rPr>
-      <w:rFonts w:ascii="Tahoma" w:hAnsi="Tahoma" w:cs="Tahoma"/>
-      <w:sz w:val="16"/>
-      <w:szCs w:val="16"/>
-    </w:rPr>
-  </w:style>
-  <w:style w:type="paragraph" w:styleId="Prrafodelista">
-    <w:name w:val="List Paragraph"/>
-    <w:basedOn w:val="Normal"/>
-    <w:uiPriority w:val="34"/>
-    <w:qFormat/>
-    <w:rsid w:val="00655178"/>
-    <w:pPr>
-      <w:ind w:left="720"/>
-      <w:contextualSpacing/>
-    </w:pPr>
-  </w:style>
-  <w:style w:type="paragraph" w:customStyle="1" w:styleId="Default">
-    <w:name w:val="Default"/>
-    <w:rsid w:val="00E816C1"/>
-    <w:pPr>
-      <w:autoSpaceDE w:val="0"/>
-      <w:autoSpaceDN w:val="0"/>
-      <w:adjustRightInd w:val="0"/>
-      <w:spacing w:after="0" w:line="240" w:lineRule="auto"/>
-    </w:pPr>
-    <w:rPr>
-      <w:rFonts w:ascii="Times New Roman" w:hAnsi="Times New Roman" w:cs="Times New Roman"/>
-      <w:color w:val="000000"/>
-      <w:sz w:val="24"/>
-      <w:szCs w:val="24"/>
-    </w:rPr>
+  <w:style w:type="paragraph" w:customStyle="1" w:styleId="2AAC3BBAF5DC42739E90375B88BD3C48">
+    <w:name w:val="2AAC3BBAF5DC42739E90375B88BD3C48"/>
+    <w:rsid w:val="00981563"/>
   </w:style>
 </w:styles>
+</file>
+
+<file path=word/glossary/webSettings.xml><?xml version="1.0" encoding="utf-8"?>
+<w:webSettings xmlns:mc="http://schemas.openxmlformats.org/markup-compatibility/2006" xmlns:r="http://schemas.openxmlformats.org/officeDocument/2006/relationships" xmlns:w="http://schemas.openxmlformats.org/wordprocessingml/2006/main" xmlns:w14="http://schemas.microsoft.com/office/word/2010/wordml" mc:Ignorable="w14">
+  <w:optimizeForBrowser/>
+  <w:allowPNG/>
+</w:webSettings>
 </file>
 
 <file path=word/ink/ink1.xml><?xml version="1.0" encoding="utf-8"?>
@@ -5368,7 +8046,7 @@
 </file>
 
 <file path=customXml/itemProps1.xml><?xml version="1.0" encoding="utf-8"?>
-<ds:datastoreItem xmlns:ds="http://schemas.openxmlformats.org/officeDocument/2006/customXml" ds:itemID="{454A9EF6-C292-4C94-B210-4C6C74B01ECB}">
+<ds:datastoreItem xmlns:ds="http://schemas.openxmlformats.org/officeDocument/2006/customXml" ds:itemID="{7E083AC3-EF9B-460D-944B-19A9D04C2E9E}">
   <ds:schemaRefs>
     <ds:schemaRef ds:uri="http://schemas.openxmlformats.org/officeDocument/2006/bibliography"/>
   </ds:schemaRefs>

</xml_diff>